<commit_message>
Report section 1.1 completed
</commit_message>
<xml_diff>
--- a/CA2_Report.docx
+++ b/CA2_Report.docx
@@ -17,6 +17,9 @@
       </w:r>
     </w:p>
     <w:p>
+      <w:pPr>
+        <w:spacing w:after="0"/>
+      </w:pPr>
       <w:r>
         <w:t xml:space="preserve">Variable Information: </w:t>
       </w:r>
@@ -168,6 +171,46 @@
         </w:rPr>
         <w:t>Part 1: Random Forest</w:t>
       </w:r>
+    </w:p>
+    <w:p>
+      <w:pPr>
+        <w:rPr>
+          <w:lang w:val="pt-PT"/>
+        </w:rPr>
+      </w:pPr>
+    </w:p>
+    <w:p>
+      <w:pPr>
+        <w:rPr>
+          <w:lang w:val="pt-PT"/>
+        </w:rPr>
+      </w:pPr>
+      <w:r>
+        <w:rPr>
+          <w:lang w:val="pt-PT"/>
+        </w:rPr>
+        <w:t>Random Forest is....</w:t>
+      </w:r>
+    </w:p>
+    <w:p>
+      <w:pPr>
+        <w:rPr>
+          <w:lang w:val="pt-PT"/>
+        </w:rPr>
+      </w:pPr>
+      <w:r>
+        <w:rPr>
+          <w:lang w:val="pt-PT"/>
+        </w:rPr>
+        <w:br w:type="page"/>
+      </w:r>
+    </w:p>
+    <w:p>
+      <w:pPr>
+        <w:rPr>
+          <w:lang w:val="pt-PT"/>
+        </w:rPr>
+      </w:pPr>
     </w:p>
     <w:p>
       <w:pPr>
@@ -188,17 +231,299 @@
       </w:r>
     </w:p>
     <w:p>
-      <w:r>
-        <w:t xml:space="preserve">We started our data preparation by analyzing each variable from the provided dataset E-shop.csv. </w:t>
+      <w:pPr>
+        <w:jc w:val="both"/>
+      </w:pPr>
+    </w:p>
+    <w:p>
+      <w:pPr>
+        <w:ind w:firstLine="360"/>
+        <w:jc w:val="both"/>
+      </w:pPr>
+      <w:r>
+        <w:t>The</w:t>
+      </w:r>
+      <w:r>
+        <w:t xml:space="preserve"> data preparation </w:t>
+      </w:r>
+      <w:r>
+        <w:t xml:space="preserve">started </w:t>
+      </w:r>
+      <w:r>
+        <w:t>by analyzing each variable from the provided dataset E-shop.csv</w:t>
+      </w:r>
+      <w:r>
+        <w:t>. As all the variables</w:t>
+      </w:r>
+      <w:r>
+        <w:t xml:space="preserve"> had</w:t>
+      </w:r>
+      <w:r>
+        <w:t xml:space="preserve"> to be numerical</w:t>
+      </w:r>
+      <w:r>
+        <w:t>,</w:t>
+      </w:r>
+      <w:r>
+        <w:t xml:space="preserve"> each datatype </w:t>
+      </w:r>
+      <w:r>
+        <w:t>was firstly identified (</w:t>
+      </w:r>
+      <w:r>
+        <w:t>figure 1)</w:t>
+      </w:r>
+      <w:r>
+        <w:t>.</w:t>
+      </w:r>
+      <w:r>
+        <w:t xml:space="preserve"> 4</w:t>
+      </w:r>
+      <w:r>
+        <w:t xml:space="preserve"> out</w:t>
+      </w:r>
+      <w:r>
+        <w:t xml:space="preserve"> of the 14 columns </w:t>
+      </w:r>
+      <w:r>
+        <w:t>wer</w:t>
+      </w:r>
+      <w:r>
+        <w:t xml:space="preserve">en’t numerical: 2 objects and 2 </w:t>
+      </w:r>
+      <w:proofErr w:type="spellStart"/>
+      <w:r>
+        <w:t>bool</w:t>
+      </w:r>
+      <w:r>
+        <w:t>eans</w:t>
+      </w:r>
+      <w:proofErr w:type="spellEnd"/>
+      <w:r>
+        <w:t>.</w:t>
+      </w:r>
+    </w:p>
+    <w:bookmarkStart w:id="0" w:name="_MON_1649331939"/>
+    <w:bookmarkEnd w:id="0"/>
+    <w:p>
+      <w:pPr>
+        <w:keepNext/>
+        <w:jc w:val="center"/>
+      </w:pPr>
+      <w:r>
+        <w:object w:dxaOrig="9026" w:dyaOrig="8097">
+          <v:shapetype id="_x0000_t75" coordsize="21600,21600" o:spt="75" o:preferrelative="t" path="m@4@5l@4@11@9@11@9@5xe" filled="f" stroked="f">
+            <v:stroke joinstyle="miter"/>
+            <v:formulas>
+              <v:f eqn="if lineDrawn pixelLineWidth 0"/>
+              <v:f eqn="sum @0 1 0"/>
+              <v:f eqn="sum 0 0 @1"/>
+              <v:f eqn="prod @2 1 2"/>
+              <v:f eqn="prod @3 21600 pixelWidth"/>
+              <v:f eqn="prod @3 21600 pixelHeight"/>
+              <v:f eqn="sum @0 0 1"/>
+              <v:f eqn="prod @6 1 2"/>
+              <v:f eqn="prod @7 21600 pixelWidth"/>
+              <v:f eqn="sum @8 21600 0"/>
+              <v:f eqn="prod @7 21600 pixelHeight"/>
+              <v:f eqn="sum @10 21600 0"/>
+            </v:formulas>
+            <v:path o:extrusionok="f" gradientshapeok="t" o:connecttype="rect"/>
+            <o:lock v:ext="edit" aspectratio="t"/>
+          </v:shapetype>
+          <v:shape id="_x0000_i1025" type="#_x0000_t75" style="width:120.2pt;height:188.45pt" o:ole="">
+            <v:imagedata r:id="rId6" o:title="" cropright="27927f"/>
+          </v:shape>
+          <o:OLEObject Type="Embed" ProgID="Word.OpenDocumentText.12" ShapeID="_x0000_i1025" DrawAspect="Content" ObjectID="_1649334070" r:id="rId7"/>
+        </w:object>
+      </w:r>
+    </w:p>
+    <w:p>
+      <w:pPr>
+        <w:pStyle w:val="Caption"/>
+        <w:jc w:val="center"/>
+      </w:pPr>
+      <w:r>
+        <w:t xml:space="preserve">Figure </w:t>
+      </w:r>
+      <w:r>
+        <w:fldChar w:fldCharType="begin"/>
+      </w:r>
+      <w:r>
+        <w:instrText xml:space="preserve"> SEQ Figure \* ARABIC </w:instrText>
+      </w:r>
+      <w:r>
+        <w:fldChar w:fldCharType="separate"/>
       </w:r>
       <w:r>
         <w:rPr>
-          <w:b/>
+          <w:noProof/>
         </w:rPr>
-        <w:t>Transaction</w:t>
-      </w:r>
-      <w:r>
-        <w:t xml:space="preserve"> is our target variable and what we want to predict. </w:t>
+        <w:t>1</w:t>
+      </w:r>
+      <w:r>
+        <w:fldChar w:fldCharType="end"/>
+      </w:r>
+      <w:r>
+        <w:t xml:space="preserve"> - print of dataset.info</w:t>
+      </w:r>
+    </w:p>
+    <w:p>
+      <w:pPr>
+        <w:ind w:firstLine="360"/>
+        <w:jc w:val="both"/>
+      </w:pPr>
+      <w:r>
+        <w:t>By analyzing the raw data the column “</w:t>
+      </w:r>
+      <w:proofErr w:type="spellStart"/>
+      <w:r>
+        <w:t>VisitorType</w:t>
+      </w:r>
+      <w:proofErr w:type="spellEnd"/>
+      <w:r>
+        <w:t>” was identified as Boolean because it only had two available values: “</w:t>
+      </w:r>
+      <w:proofErr w:type="spellStart"/>
+      <w:r>
+        <w:t>Returning_Visitor</w:t>
+      </w:r>
+      <w:proofErr w:type="spellEnd"/>
+      <w:r>
+        <w:t>” or “</w:t>
+      </w:r>
+      <w:proofErr w:type="spellStart"/>
+      <w:r>
+        <w:t>New</w:t>
+      </w:r>
+      <w:r>
+        <w:t>_Visitor</w:t>
+      </w:r>
+      <w:proofErr w:type="spellEnd"/>
+      <w:r>
+        <w:t>”.  For this reason</w:t>
+      </w:r>
+      <w:r>
+        <w:t xml:space="preserve"> all</w:t>
+      </w:r>
+      <w:r>
+        <w:t xml:space="preserve"> the Boolean columns were converted using the “converter” function (figure 2), considering “</w:t>
+      </w:r>
+      <w:proofErr w:type="spellStart"/>
+      <w:r>
+        <w:t>New_Visitor</w:t>
+      </w:r>
+      <w:proofErr w:type="spellEnd"/>
+      <w:r>
+        <w:t>” and “True” as 1’s and “</w:t>
+      </w:r>
+      <w:proofErr w:type="spellStart"/>
+      <w:r>
+        <w:t>Returning_Visitors</w:t>
+      </w:r>
+      <w:proofErr w:type="spellEnd"/>
+      <w:r>
+        <w:t>” and “False” as 0’s.</w:t>
+      </w:r>
+    </w:p>
+    <w:bookmarkStart w:id="1" w:name="_MON_1649332939"/>
+    <w:bookmarkEnd w:id="1"/>
+    <w:p>
+      <w:pPr>
+        <w:keepNext/>
+        <w:jc w:val="center"/>
+      </w:pPr>
+      <w:r>
+        <w:object w:dxaOrig="9026" w:dyaOrig="2249">
+          <v:shape id="_x0000_i1026" type="#_x0000_t75" style="width:197.2pt;height:68.25pt" o:ole="">
+            <v:imagedata r:id="rId8" o:title="" cropright="18359f"/>
+          </v:shape>
+          <o:OLEObject Type="Embed" ProgID="Word.OpenDocumentText.12" ShapeID="_x0000_i1026" DrawAspect="Content" ObjectID="_1649334071" r:id="rId9"/>
+        </w:object>
+      </w:r>
+    </w:p>
+    <w:p>
+      <w:pPr>
+        <w:pStyle w:val="Caption"/>
+        <w:jc w:val="center"/>
+      </w:pPr>
+      <w:r>
+        <w:t xml:space="preserve">Figure </w:t>
+      </w:r>
+      <w:r>
+        <w:fldChar w:fldCharType="begin"/>
+      </w:r>
+      <w:r>
+        <w:instrText xml:space="preserve"> SEQ Figure \* ARABIC </w:instrText>
+      </w:r>
+      <w:r>
+        <w:fldChar w:fldCharType="separate"/>
+      </w:r>
+      <w:r>
+        <w:rPr>
+          <w:noProof/>
+        </w:rPr>
+        <w:t>2</w:t>
+      </w:r>
+      <w:r>
+        <w:fldChar w:fldCharType="end"/>
+      </w:r>
+      <w:r>
+        <w:t xml:space="preserve"> - Converter Function</w:t>
+      </w:r>
+    </w:p>
+    <w:p>
+      <w:pPr>
+        <w:jc w:val="both"/>
+      </w:pPr>
+      <w:r>
+        <w:tab/>
+        <w:t>The remaining object column “Month” was converted using “</w:t>
+      </w:r>
+      <w:proofErr w:type="spellStart"/>
+      <w:r>
+        <w:t>pd.get</w:t>
+      </w:r>
+      <w:proofErr w:type="spellEnd"/>
+      <w:r>
+        <w:t xml:space="preserve"> dummies” creating a column for each month in our dataset, containing 1 wherever the initial column name was True and 0’s elsewhere. </w:t>
+      </w:r>
+      <w:r>
+        <w:br/>
+      </w:r>
+      <w:r>
+        <w:tab/>
+        <w:t xml:space="preserve">Transaction is </w:t>
+      </w:r>
+      <w:r>
+        <w:t>the</w:t>
+      </w:r>
+      <w:r>
+        <w:t xml:space="preserve"> target variable so we proceeded with the division of the dataset into feature and label sets.</w:t>
+      </w:r>
+      <w:r>
+        <w:t xml:space="preserve"> Therefore, with the dataset labeled and all variables being numeric, the data was ready to be normalized using the “</w:t>
+      </w:r>
+      <w:proofErr w:type="spellStart"/>
+      <w:proofErr w:type="gramStart"/>
+      <w:r>
+        <w:t>StandardScalar</w:t>
+      </w:r>
+      <w:proofErr w:type="spellEnd"/>
+      <w:r>
+        <w:t>(</w:t>
+      </w:r>
+      <w:proofErr w:type="gramEnd"/>
+      <w:r>
+        <w:t xml:space="preserve">)” method imported from </w:t>
+      </w:r>
+      <w:proofErr w:type="spellStart"/>
+      <w:r>
+        <w:t>sklearn</w:t>
+      </w:r>
+      <w:proofErr w:type="spellEnd"/>
+      <w:r>
+        <w:t xml:space="preserve">, transforming each column to have a mean of 0 and variance of 1, ending the preparation of the data. </w:t>
       </w:r>
     </w:p>
     <w:p>
@@ -213,8 +538,10 @@
         <w:t>Model Evaluation Strategy</w:t>
       </w:r>
     </w:p>
-    <w:p/>
-    <w:p/>
+    <w:p>
+      <w:bookmarkStart w:id="2" w:name="_GoBack"/>
+      <w:bookmarkEnd w:id="2"/>
+    </w:p>
     <w:p>
       <w:pPr>
         <w:pStyle w:val="Heading2"/>
@@ -237,6 +564,7 @@
         </w:numPr>
       </w:pPr>
       <w:r>
+        <w:lastRenderedPageBreak/>
         <w:t>Identifying Best Model</w:t>
       </w:r>
     </w:p>
@@ -302,8 +630,6 @@
       <w:r>
         <w:t>K-Means Implementation</w:t>
       </w:r>
-      <w:bookmarkStart w:id="0" w:name="_GoBack"/>
-      <w:bookmarkEnd w:id="0"/>
     </w:p>
     <w:sectPr>
       <w:pgSz w:w="11906" w:h="16838"/>
@@ -1097,6 +1423,25 @@
       <w:contextualSpacing/>
     </w:pPr>
   </w:style>
+  <w:style w:type="paragraph" w:styleId="Caption">
+    <w:name w:val="caption"/>
+    <w:basedOn w:val="Normal"/>
+    <w:next w:val="Normal"/>
+    <w:uiPriority w:val="35"/>
+    <w:unhideWhenUsed/>
+    <w:qFormat/>
+    <w:rsid w:val="0006546B"/>
+    <w:pPr>
+      <w:spacing w:after="200" w:line="240" w:lineRule="auto"/>
+    </w:pPr>
+    <w:rPr>
+      <w:i/>
+      <w:iCs/>
+      <w:color w:val="44546A" w:themeColor="text2"/>
+      <w:sz w:val="18"/>
+      <w:szCs w:val="18"/>
+    </w:rPr>
+  </w:style>
 </w:styles>
 </file>
 
@@ -1366,7 +1711,7 @@
 </file>
 
 <file path=customXml/itemProps1.xml><?xml version="1.0" encoding="utf-8"?>
-<ds:datastoreItem xmlns:ds="http://schemas.openxmlformats.org/officeDocument/2006/customXml" ds:itemID="{BBF9DD1E-E55F-4BEE-89EA-064F2BD934BE}">
+<ds:datastoreItem xmlns:ds="http://schemas.openxmlformats.org/officeDocument/2006/customXml" ds:itemID="{698FEA63-1B0F-4492-8DAD-BBEC248E88A7}">
   <ds:schemaRefs>
     <ds:schemaRef ds:uri="http://schemas.openxmlformats.org/officeDocument/2006/bibliography"/>
   </ds:schemaRefs>

</xml_diff>

<commit_message>
Report section 1.2 completed
</commit_message>
<xml_diff>
--- a/CA2_Report.docx
+++ b/CA2_Report.docx
@@ -334,7 +334,7 @@
           <v:shape id="_x0000_i1025" type="#_x0000_t75" style="width:120.2pt;height:188.45pt" o:ole="">
             <v:imagedata r:id="rId6" o:title="" cropright="27927f"/>
           </v:shape>
-          <o:OLEObject Type="Embed" ProgID="Word.OpenDocumentText.12" ShapeID="_x0000_i1025" DrawAspect="Content" ObjectID="_1649334070" r:id="rId7"/>
+          <o:OLEObject Type="Embed" ProgID="Word.OpenDocumentText.12" ShapeID="_x0000_i1025" DrawAspect="Content" ObjectID="_1649335715" r:id="rId7"/>
         </w:object>
       </w:r>
     </w:p>
@@ -438,7 +438,7 @@
           <v:shape id="_x0000_i1026" type="#_x0000_t75" style="width:197.2pt;height:68.25pt" o:ole="">
             <v:imagedata r:id="rId8" o:title="" cropright="18359f"/>
           </v:shape>
-          <o:OLEObject Type="Embed" ProgID="Word.OpenDocumentText.12" ShapeID="_x0000_i1026" DrawAspect="Content" ObjectID="_1649334071" r:id="rId9"/>
+          <o:OLEObject Type="Embed" ProgID="Word.OpenDocumentText.12" ShapeID="_x0000_i1026" DrawAspect="Content" ObjectID="_1649335716" r:id="rId9"/>
         </w:object>
       </w:r>
     </w:p>
@@ -539,8 +539,129 @@
       </w:r>
     </w:p>
     <w:p>
-      <w:bookmarkStart w:id="2" w:name="_GoBack"/>
-      <w:bookmarkEnd w:id="2"/>
+      <w:pPr>
+        <w:ind w:left="360"/>
+      </w:pPr>
+    </w:p>
+    <w:p>
+      <w:pPr>
+        <w:ind w:left="360" w:firstLine="360"/>
+        <w:jc w:val="both"/>
+      </w:pPr>
+      <w:r>
+        <w:t>After the data prepara</w:t>
+      </w:r>
+      <w:r>
+        <w:t xml:space="preserve">tion, evaluating the model strategy follows. The </w:t>
+      </w:r>
+      <w:r>
+        <w:rPr>
+          <w:u w:val="single"/>
+        </w:rPr>
+        <w:t>goal is to predict whether transaction will take place during a given web session or not</w:t>
+      </w:r>
+      <w:r>
+        <w:t>. For better clarification an analysis on the dataset content was required.</w:t>
+      </w:r>
+      <w:r>
+        <w:t xml:space="preserve"> By running the panda function </w:t>
+      </w:r>
+      <w:r>
+        <w:lastRenderedPageBreak/>
+        <w:t>“</w:t>
+      </w:r>
+      <w:proofErr w:type="spellStart"/>
+      <w:r>
+        <w:t>pd.Series</w:t>
+      </w:r>
+      <w:proofErr w:type="spellEnd"/>
+      <w:r>
+        <w:t>(Y).</w:t>
+      </w:r>
+      <w:proofErr w:type="spellStart"/>
+      <w:r>
+        <w:t>value_</w:t>
+      </w:r>
+      <w:proofErr w:type="gramStart"/>
+      <w:r>
+        <w:t>counts</w:t>
+      </w:r>
+      <w:proofErr w:type="spellEnd"/>
+      <w:r>
+        <w:t>(</w:t>
+      </w:r>
+      <w:proofErr w:type="gramEnd"/>
+      <w:r>
+        <w:t>))” we are able to see if our data is balanced or unbalanced (figure 3). In this case there are over than 5 times more no-transactions than transactions on the visits of the website.</w:t>
+      </w:r>
+    </w:p>
+    <w:bookmarkStart w:id="2" w:name="_MON_1649335216"/>
+    <w:bookmarkEnd w:id="2"/>
+    <w:p>
+      <w:pPr>
+        <w:keepNext/>
+        <w:ind w:left="360" w:firstLine="360"/>
+        <w:jc w:val="center"/>
+      </w:pPr>
+      <w:r>
+        <w:object w:dxaOrig="9026" w:dyaOrig="1799">
+          <v:shape id="_x0000_i1027" type="#_x0000_t75" style="width:112.7pt;height:64.5pt" o:ole="">
+            <v:imagedata r:id="rId10" o:title="" cropright="42807f"/>
+          </v:shape>
+          <o:OLEObject Type="Embed" ProgID="Word.OpenDocumentText.12" ShapeID="_x0000_i1027" DrawAspect="Content" ObjectID="_1649335717" r:id="rId11"/>
+        </w:object>
+      </w:r>
+    </w:p>
+    <w:p>
+      <w:pPr>
+        <w:pStyle w:val="Caption"/>
+        <w:jc w:val="center"/>
+      </w:pPr>
+      <w:r>
+        <w:t xml:space="preserve">Figure </w:t>
+      </w:r>
+      <w:r>
+        <w:fldChar w:fldCharType="begin"/>
+      </w:r>
+      <w:r>
+        <w:instrText xml:space="preserve"> SEQ Figure \* ARABIC </w:instrText>
+      </w:r>
+      <w:r>
+        <w:fldChar w:fldCharType="separate"/>
+      </w:r>
+      <w:r>
+        <w:rPr>
+          <w:noProof/>
+        </w:rPr>
+        <w:t>3</w:t>
+      </w:r>
+      <w:r>
+        <w:fldChar w:fldCharType="end"/>
+      </w:r>
+      <w:r>
+        <w:t>- Balance analysis of our dataset</w:t>
+      </w:r>
+    </w:p>
+    <w:p>
+      <w:r>
+        <w:tab/>
+        <w:t xml:space="preserve">As our dataset is unbalanced we can’t focus only on the clarification accuracy of our model. Instead the focus has to be on the reduction of False </w:t>
+      </w:r>
+      <w:proofErr w:type="spellStart"/>
+      <w:r>
+        <w:t>Positves</w:t>
+      </w:r>
+      <w:proofErr w:type="spellEnd"/>
+      <w:r>
+        <w:t xml:space="preserve"> because the model needs to improve the capacity of predict who is going to buy, to for example be able to address better marketing to who doesn’t buy. So, getting false positive means that we predicted that they would buy and they didn’t, in this case it is better to predict that they didn’t buy.</w:t>
+      </w:r>
+      <w:bookmarkStart w:id="3" w:name="_GoBack"/>
+      <w:bookmarkEnd w:id="3"/>
+    </w:p>
+    <w:p>
+      <w:r>
+        <w:t xml:space="preserve">  </w:t>
+      </w:r>
     </w:p>
     <w:p>
       <w:pPr>
@@ -564,7 +685,6 @@
         </w:numPr>
       </w:pPr>
       <w:r>
-        <w:lastRenderedPageBreak/>
         <w:t>Identifying Best Model</w:t>
       </w:r>
     </w:p>
@@ -1711,7 +1831,7 @@
 </file>
 
 <file path=customXml/itemProps1.xml><?xml version="1.0" encoding="utf-8"?>
-<ds:datastoreItem xmlns:ds="http://schemas.openxmlformats.org/officeDocument/2006/customXml" ds:itemID="{698FEA63-1B0F-4492-8DAD-BBEC248E88A7}">
+<ds:datastoreItem xmlns:ds="http://schemas.openxmlformats.org/officeDocument/2006/customXml" ds:itemID="{9F666C0B-CDFB-493F-9309-44889E53CF19}">
   <ds:schemaRefs>
     <ds:schemaRef ds:uri="http://schemas.openxmlformats.org/officeDocument/2006/bibliography"/>
   </ds:schemaRefs>

</xml_diff>

<commit_message>
Report sections 1-4 done and part 1 of code completed
</commit_message>
<xml_diff>
--- a/CA2_Report.docx
+++ b/CA2_Report.docx
@@ -253,7 +253,13 @@
         <w:t>by analyzing each variable from the provided dataset E-shop.csv</w:t>
       </w:r>
       <w:r>
-        <w:t>. As all the variables</w:t>
+        <w:t>.</w:t>
+      </w:r>
+      <w:r>
+        <w:t xml:space="preserve"> Firstly it was noticed that there was no missing values, a</w:t>
+      </w:r>
+      <w:r>
+        <w:t>s all the variables</w:t>
       </w:r>
       <w:r>
         <w:t xml:space="preserve"> had</w:t>
@@ -268,7 +274,13 @@
         <w:t xml:space="preserve"> each datatype </w:t>
       </w:r>
       <w:r>
-        <w:t>was firstly identified (</w:t>
+        <w:t xml:space="preserve">was identified </w:t>
+      </w:r>
+      <w:r>
+        <w:t xml:space="preserve">as well </w:t>
+      </w:r>
+      <w:r>
+        <w:t>(</w:t>
       </w:r>
       <w:r>
         <w:t>figure 1)</w:t>
@@ -334,7 +346,7 @@
           <v:shape id="_x0000_i1025" type="#_x0000_t75" style="width:120.2pt;height:188.45pt" o:ole="">
             <v:imagedata r:id="rId6" o:title="" cropright="27927f"/>
           </v:shape>
-          <o:OLEObject Type="Embed" ProgID="Word.OpenDocumentText.12" ShapeID="_x0000_i1025" DrawAspect="Content" ObjectID="_1649335715" r:id="rId7"/>
+          <o:OLEObject Type="Embed" ProgID="Word.OpenDocumentText.12" ShapeID="_x0000_i1025" DrawAspect="Content" ObjectID="_1649352237" r:id="rId7"/>
         </w:object>
       </w:r>
     </w:p>
@@ -438,7 +450,7 @@
           <v:shape id="_x0000_i1026" type="#_x0000_t75" style="width:197.2pt;height:68.25pt" o:ole="">
             <v:imagedata r:id="rId8" o:title="" cropright="18359f"/>
           </v:shape>
-          <o:OLEObject Type="Embed" ProgID="Word.OpenDocumentText.12" ShapeID="_x0000_i1026" DrawAspect="Content" ObjectID="_1649335716" r:id="rId9"/>
+          <o:OLEObject Type="Embed" ProgID="Word.OpenDocumentText.12" ShapeID="_x0000_i1026" DrawAspect="Content" ObjectID="_1649352238" r:id="rId9"/>
         </w:object>
       </w:r>
     </w:p>
@@ -534,9 +546,11 @@
           <w:numId w:val="2"/>
         </w:numPr>
       </w:pPr>
+      <w:bookmarkStart w:id="2" w:name="_Ref38729099"/>
       <w:r>
         <w:t>Model Evaluation Strategy</w:t>
       </w:r>
+      <w:bookmarkEnd w:id="2"/>
     </w:p>
     <w:p>
       <w:pPr>
@@ -561,14 +575,14 @@
         <w:t>goal is to predict whether transaction will take place during a given web session or not</w:t>
       </w:r>
       <w:r>
-        <w:t>. For better clarification an analysis on the dataset content was required.</w:t>
-      </w:r>
-      <w:r>
-        <w:t xml:space="preserve"> By running the panda function </w:t>
+        <w:t xml:space="preserve">. For better clarification an </w:t>
       </w:r>
       <w:r>
         <w:lastRenderedPageBreak/>
-        <w:t>“</w:t>
+        <w:t>analysis on the dataset content was required.</w:t>
+      </w:r>
+      <w:r>
+        <w:t xml:space="preserve"> By running the panda function “</w:t>
       </w:r>
       <w:proofErr w:type="spellStart"/>
       <w:r>
@@ -595,8 +609,8 @@
         <w:t>))” we are able to see if our data is balanced or unbalanced (figure 3). In this case there are over than 5 times more no-transactions than transactions on the visits of the website.</w:t>
       </w:r>
     </w:p>
-    <w:bookmarkStart w:id="2" w:name="_MON_1649335216"/>
-    <w:bookmarkEnd w:id="2"/>
+    <w:bookmarkStart w:id="3" w:name="_MON_1649335216"/>
+    <w:bookmarkEnd w:id="3"/>
     <w:p>
       <w:pPr>
         <w:keepNext/>
@@ -608,7 +622,7 @@
           <v:shape id="_x0000_i1027" type="#_x0000_t75" style="width:112.7pt;height:64.5pt" o:ole="">
             <v:imagedata r:id="rId10" o:title="" cropright="42807f"/>
           </v:shape>
-          <o:OLEObject Type="Embed" ProgID="Word.OpenDocumentText.12" ShapeID="_x0000_i1027" DrawAspect="Content" ObjectID="_1649335717" r:id="rId11"/>
+          <o:OLEObject Type="Embed" ProgID="Word.OpenDocumentText.12" ShapeID="_x0000_i1027" DrawAspect="Content" ObjectID="_1649352239" r:id="rId11"/>
         </w:object>
       </w:r>
     </w:p>
@@ -645,22 +659,31 @@
     <w:p>
       <w:r>
         <w:tab/>
-        <w:t xml:space="preserve">As our dataset is unbalanced we can’t focus only on the clarification accuracy of our model. Instead the focus has to be on the reduction of False </w:t>
-      </w:r>
-      <w:proofErr w:type="spellStart"/>
-      <w:r>
-        <w:t>Positves</w:t>
-      </w:r>
-      <w:proofErr w:type="spellEnd"/>
+        <w:t xml:space="preserve">As our dataset is unbalanced we can’t focus only on the clarification accuracy of our model. Instead the focus has to be on the </w:t>
+      </w:r>
+      <w:r>
+        <w:rPr>
+          <w:b/>
+        </w:rPr>
+        <w:t>reduction</w:t>
+      </w:r>
+      <w:r>
+        <w:t xml:space="preserve"> of </w:t>
+      </w:r>
+      <w:r>
+        <w:rPr>
+          <w:b/>
+        </w:rPr>
+        <w:t xml:space="preserve">False </w:t>
+      </w:r>
+      <w:r>
+        <w:rPr>
+          <w:b/>
+        </w:rPr>
+        <w:t>Positives</w:t>
+      </w:r>
       <w:r>
         <w:t xml:space="preserve"> because the model needs to improve the capacity of predict who is going to buy, to for example be able to address better marketing to who doesn’t buy. So, getting false positive means that we predicted that they would buy and they didn’t, in this case it is better to predict that they didn’t buy.</w:t>
-      </w:r>
-      <w:bookmarkStart w:id="3" w:name="_GoBack"/>
-      <w:bookmarkEnd w:id="3"/>
-    </w:p>
-    <w:p>
-      <w:r>
-        <w:t xml:space="preserve">  </w:t>
       </w:r>
     </w:p>
     <w:p>
@@ -675,7 +698,1746 @@
         <w:t>Model Building and Testing</w:t>
       </w:r>
     </w:p>
-    <w:p/>
+    <w:p>
+      <w:pPr>
+        <w:ind w:left="360"/>
+      </w:pPr>
+    </w:p>
+    <w:p>
+      <w:pPr>
+        <w:ind w:left="360" w:firstLine="360"/>
+        <w:jc w:val="both"/>
+      </w:pPr>
+      <w:r>
+        <w:t>To build the</w:t>
+      </w:r>
+      <w:r>
+        <w:t xml:space="preserve"> Random Forest</w:t>
+      </w:r>
+      <w:r>
+        <w:t xml:space="preserve"> model the data was randomly </w:t>
+      </w:r>
+      <w:r>
+        <w:t xml:space="preserve">split to </w:t>
+      </w:r>
+      <w:r>
+        <w:t>training data</w:t>
+      </w:r>
+      <w:r>
+        <w:t xml:space="preserve"> (70%)</w:t>
+      </w:r>
+      <w:r>
+        <w:t xml:space="preserve"> and the remaining </w:t>
+      </w:r>
+      <w:r>
+        <w:t>(</w:t>
+      </w:r>
+      <w:r>
+        <w:t>30%</w:t>
+      </w:r>
+      <w:r>
+        <w:t>) to</w:t>
+      </w:r>
+      <w:r>
+        <w:t xml:space="preserve"> testing </w:t>
+      </w:r>
+      <w:r>
+        <w:t xml:space="preserve">data, </w:t>
+      </w:r>
+      <w:r>
+        <w:t xml:space="preserve">in order to validate the same. </w:t>
+      </w:r>
+    </w:p>
+    <w:p>
+      <w:pPr>
+        <w:ind w:left="360" w:firstLine="360"/>
+        <w:jc w:val="both"/>
+      </w:pPr>
+      <w:r>
+        <w:t xml:space="preserve">As we have seen on section </w:t>
+      </w:r>
+      <w:r>
+        <w:fldChar w:fldCharType="begin"/>
+      </w:r>
+      <w:r>
+        <w:instrText xml:space="preserve"> REF _Ref38729099 \r \h </w:instrText>
+      </w:r>
+      <w:r>
+        <w:instrText xml:space="preserve"> \* MERGEFORMAT </w:instrText>
+      </w:r>
+      <w:r>
+        <w:fldChar w:fldCharType="separate"/>
+      </w:r>
+      <w:r>
+        <w:t>2</w:t>
+      </w:r>
+      <w:r>
+        <w:fldChar w:fldCharType="end"/>
+      </w:r>
+      <w:r>
+        <w:t xml:space="preserve"> our data is imbalanced. A balance training set ensures a balanced learning, for this reason a SMOTE (Synthetic Minority Oversampling Technique) was used on the training dataset.</w:t>
+      </w:r>
+    </w:p>
+    <w:p>
+      <w:pPr>
+        <w:ind w:left="360" w:firstLine="360"/>
+        <w:jc w:val="both"/>
+      </w:pPr>
+      <w:r>
+        <w:t>For the Random Forest Model, t</w:t>
+      </w:r>
+      <w:r>
+        <w:t>he “</w:t>
+      </w:r>
+      <w:proofErr w:type="spellStart"/>
+      <w:r>
+        <w:t>RandomForestClassifier</w:t>
+      </w:r>
+      <w:proofErr w:type="spellEnd"/>
+      <w:r>
+        <w:t xml:space="preserve">” function </w:t>
+      </w:r>
+      <w:r>
+        <w:t xml:space="preserve">is going to be used </w:t>
+      </w:r>
+      <w:r>
+        <w:t>with a criterion of “entropy” to gain information</w:t>
+      </w:r>
+      <w:r>
+        <w:t xml:space="preserve"> with </w:t>
+      </w:r>
+      <w:r>
+        <w:t xml:space="preserve">the splits, </w:t>
+      </w:r>
+      <w:r>
+        <w:t xml:space="preserve">a </w:t>
+      </w:r>
+      <w:r>
+        <w:t>no “</w:t>
+      </w:r>
+      <w:proofErr w:type="spellStart"/>
+      <w:r>
+        <w:t>max_depth</w:t>
+      </w:r>
+      <w:proofErr w:type="spellEnd"/>
+      <w:r>
+        <w:t>” was used to determine the size of the trees, meaning that the nodes are expandable until all leaves are pure.</w:t>
+      </w:r>
+    </w:p>
+    <w:p>
+      <w:pPr>
+        <w:ind w:left="360" w:firstLine="360"/>
+        <w:jc w:val="both"/>
+      </w:pPr>
+      <w:r>
+        <w:t xml:space="preserve">To find number for our model we need to tune the random forest parameter, to achieve this the </w:t>
+      </w:r>
+      <w:r>
+        <w:t>“</w:t>
+      </w:r>
+      <w:proofErr w:type="spellStart"/>
+      <w:r>
+        <w:t>GridSearch</w:t>
+      </w:r>
+      <w:r>
+        <w:t>CV</w:t>
+      </w:r>
+      <w:proofErr w:type="spellEnd"/>
+      <w:r>
+        <w:t>” function from “</w:t>
+      </w:r>
+      <w:proofErr w:type="spellStart"/>
+      <w:r>
+        <w:t>sklearn.model_selection</w:t>
+      </w:r>
+      <w:proofErr w:type="spellEnd"/>
+      <w:r>
+        <w:t xml:space="preserve">” </w:t>
+      </w:r>
+      <w:r>
+        <w:t>w</w:t>
+      </w:r>
+      <w:r>
+        <w:t xml:space="preserve">as used, using a 5-fold cross validation and a scoring parameter of “precision” in order to minimize the false positives. The </w:t>
+      </w:r>
+      <w:r>
+        <w:t>list used as</w:t>
+      </w:r>
+      <w:r>
+        <w:t xml:space="preserve"> </w:t>
+      </w:r>
+      <w:r>
+        <w:t xml:space="preserve">parameters for the grids </w:t>
+      </w:r>
+      <w:r>
+        <w:t xml:space="preserve">estimators </w:t>
+      </w:r>
+      <w:r>
+        <w:t>was</w:t>
+      </w:r>
+      <w:r>
+        <w:t xml:space="preserve">: 50, 100, 150, 200, 250, </w:t>
+      </w:r>
+      <w:proofErr w:type="gramStart"/>
+      <w:r>
+        <w:t>300</w:t>
+      </w:r>
+      <w:proofErr w:type="gramEnd"/>
+      <w:r>
+        <w:t>.</w:t>
+      </w:r>
+      <w:r>
+        <w:t xml:space="preserve"> The method described lead to a tuning parameter of 150 as the best estimator of the number of </w:t>
+      </w:r>
+      <w:r>
+        <w:t xml:space="preserve">decision </w:t>
+      </w:r>
+      <w:r>
+        <w:t>trees, resulting in a mean cross-validated score of 0.912 (figure).</w:t>
+      </w:r>
+    </w:p>
+    <w:bookmarkStart w:id="4" w:name="_MON_1649347063"/>
+    <w:bookmarkEnd w:id="4"/>
+    <w:p>
+      <w:pPr>
+        <w:keepNext/>
+        <w:ind w:left="360" w:firstLine="360"/>
+        <w:jc w:val="center"/>
+      </w:pPr>
+      <w:r>
+        <w:object w:dxaOrig="9026" w:dyaOrig="5398">
+          <v:shape id="_x0000_i1028" type="#_x0000_t75" style="width:235.4pt;height:159.65pt" o:ole="">
+            <v:imagedata r:id="rId12" o:title="" cropright="7811f"/>
+          </v:shape>
+          <o:OLEObject Type="Embed" ProgID="Word.OpenDocumentText.12" ShapeID="_x0000_i1028" DrawAspect="Content" ObjectID="_1649352240" r:id="rId13"/>
+        </w:object>
+      </w:r>
+    </w:p>
+    <w:p>
+      <w:pPr>
+        <w:pStyle w:val="Caption"/>
+        <w:jc w:val="center"/>
+      </w:pPr>
+      <w:r>
+        <w:t xml:space="preserve">Figure </w:t>
+      </w:r>
+      <w:r>
+        <w:fldChar w:fldCharType="begin"/>
+      </w:r>
+      <w:r>
+        <w:instrText xml:space="preserve"> SEQ Figure \* ARABIC </w:instrText>
+      </w:r>
+      <w:r>
+        <w:fldChar w:fldCharType="separate"/>
+      </w:r>
+      <w:r>
+        <w:rPr>
+          <w:noProof/>
+        </w:rPr>
+        <w:t>4</w:t>
+      </w:r>
+      <w:r>
+        <w:fldChar w:fldCharType="end"/>
+      </w:r>
+      <w:r>
+        <w:t xml:space="preserve"> - Tuning the random forest </w:t>
+      </w:r>
+      <w:proofErr w:type="spellStart"/>
+      <w:r>
+        <w:t>paremeter</w:t>
+      </w:r>
+      <w:proofErr w:type="spellEnd"/>
+      <w:r>
+        <w:t xml:space="preserve"> "</w:t>
+      </w:r>
+      <w:proofErr w:type="spellStart"/>
+      <w:r>
+        <w:t>n_estimators</w:t>
+      </w:r>
+      <w:proofErr w:type="spellEnd"/>
+      <w:r>
+        <w:t>"</w:t>
+      </w:r>
+    </w:p>
+    <w:p>
+      <w:pPr>
+        <w:jc w:val="both"/>
+      </w:pPr>
+      <w:r>
+        <w:lastRenderedPageBreak/>
+        <w:tab/>
+        <w:t xml:space="preserve">By running the random forest model </w:t>
+      </w:r>
+      <w:r>
+        <w:t xml:space="preserve">with 150 decision trees it was found the significance of the </w:t>
+      </w:r>
+      <w:r>
+        <w:t>variables (</w:t>
+      </w:r>
+      <w:r>
+        <w:t>figure 5).</w:t>
+      </w:r>
+      <w:r>
+        <w:t xml:space="preserve"> The confusion matrix was generated as well with the following results</w:t>
+      </w:r>
+      <w:r>
+        <w:t xml:space="preserve">: </w:t>
+      </w:r>
+    </w:p>
+    <w:p>
+      <w:pPr>
+        <w:pStyle w:val="ListParagraph"/>
+        <w:numPr>
+          <w:ilvl w:val="0"/>
+          <w:numId w:val="4"/>
+        </w:numPr>
+        <w:jc w:val="both"/>
+      </w:pPr>
+      <w:r>
+        <w:t>Total Positives: 418;</w:t>
+      </w:r>
+    </w:p>
+    <w:p>
+      <w:pPr>
+        <w:pStyle w:val="ListParagraph"/>
+        <w:numPr>
+          <w:ilvl w:val="0"/>
+          <w:numId w:val="4"/>
+        </w:numPr>
+        <w:jc w:val="both"/>
+      </w:pPr>
+      <w:r>
+        <w:t>Total Negatives: 2807;</w:t>
+      </w:r>
+    </w:p>
+    <w:p>
+      <w:pPr>
+        <w:pStyle w:val="ListParagraph"/>
+        <w:numPr>
+          <w:ilvl w:val="0"/>
+          <w:numId w:val="4"/>
+        </w:numPr>
+        <w:jc w:val="both"/>
+      </w:pPr>
+      <w:r>
+        <w:t>False Positives: 298;</w:t>
+      </w:r>
+    </w:p>
+    <w:p>
+      <w:pPr>
+        <w:pStyle w:val="ListParagraph"/>
+        <w:numPr>
+          <w:ilvl w:val="0"/>
+          <w:numId w:val="4"/>
+        </w:numPr>
+        <w:jc w:val="both"/>
+      </w:pPr>
+      <w:r>
+        <w:t>False Negatives: 151.</w:t>
+      </w:r>
+    </w:p>
+    <w:p>
+      <w:pPr>
+        <w:jc w:val="both"/>
+      </w:pPr>
+      <w:r>
+        <w:t>Considering the purpose of the prediction model the number of False Positives is very high</w:t>
+      </w:r>
+      <w:r>
+        <w:t>.</w:t>
+      </w:r>
+    </w:p>
+    <w:tbl>
+      <w:tblPr>
+        <w:tblStyle w:val="GridTable1Light-Accent1"/>
+        <w:tblW w:w="2816" w:type="dxa"/>
+        <w:jc w:val="center"/>
+        <w:tblLook w:val="04A0" w:firstRow="1" w:lastRow="0" w:firstColumn="1" w:lastColumn="0" w:noHBand="0" w:noVBand="1"/>
+      </w:tblPr>
+      <w:tblGrid>
+        <w:gridCol w:w="2344"/>
+        <w:gridCol w:w="1198"/>
+      </w:tblGrid>
+      <w:tr>
+        <w:trPr>
+          <w:cnfStyle w:val="100000000000" w:firstRow="1" w:lastRow="0" w:firstColumn="0" w:lastColumn="0" w:oddVBand="0" w:evenVBand="0" w:oddHBand="0" w:evenHBand="0" w:firstRowFirstColumn="0" w:firstRowLastColumn="0" w:lastRowFirstColumn="0" w:lastRowLastColumn="0"/>
+          <w:trHeight w:val="255"/>
+          <w:jc w:val="center"/>
+        </w:trPr>
+        <w:tc>
+          <w:tcPr>
+            <w:cnfStyle w:val="001000000000" w:firstRow="0" w:lastRow="0" w:firstColumn="1" w:lastColumn="0" w:oddVBand="0" w:evenVBand="0" w:oddHBand="0" w:evenHBand="0" w:firstRowFirstColumn="0" w:firstRowLastColumn="0" w:lastRowFirstColumn="0" w:lastRowLastColumn="0"/>
+            <w:tcW w:w="1918" w:type="dxa"/>
+            <w:noWrap/>
+            <w:hideMark/>
+          </w:tcPr>
+          <w:p>
+            <w:pPr>
+              <w:rPr>
+                <w:rFonts w:ascii="Calibri" w:eastAsia="Times New Roman" w:hAnsi="Calibri" w:cs="Calibri"/>
+                <w:color w:val="000000"/>
+                <w:sz w:val="20"/>
+              </w:rPr>
+            </w:pPr>
+            <w:r>
+              <w:rPr>
+                <w:rFonts w:ascii="Calibri" w:eastAsia="Times New Roman" w:hAnsi="Calibri" w:cs="Calibri"/>
+                <w:color w:val="000000"/>
+                <w:sz w:val="20"/>
+              </w:rPr>
+              <w:t>Variable</w:t>
+            </w:r>
+          </w:p>
+        </w:tc>
+        <w:tc>
+          <w:tcPr>
+            <w:tcW w:w="898" w:type="dxa"/>
+            <w:noWrap/>
+            <w:hideMark/>
+          </w:tcPr>
+          <w:p>
+            <w:pPr>
+              <w:jc w:val="right"/>
+              <w:cnfStyle w:val="100000000000" w:firstRow="1" w:lastRow="0" w:firstColumn="0" w:lastColumn="0" w:oddVBand="0" w:evenVBand="0" w:oddHBand="0" w:evenHBand="0" w:firstRowFirstColumn="0" w:firstRowLastColumn="0" w:lastRowFirstColumn="0" w:lastRowLastColumn="0"/>
+              <w:rPr>
+                <w:rFonts w:ascii="Calibri" w:eastAsia="Times New Roman" w:hAnsi="Calibri" w:cs="Calibri"/>
+                <w:color w:val="000000"/>
+                <w:sz w:val="20"/>
+              </w:rPr>
+            </w:pPr>
+            <w:r>
+              <w:rPr>
+                <w:rFonts w:ascii="Calibri" w:eastAsia="Times New Roman" w:hAnsi="Calibri" w:cs="Calibri"/>
+                <w:color w:val="000000"/>
+                <w:sz w:val="20"/>
+              </w:rPr>
+              <w:t>Significance</w:t>
+            </w:r>
+          </w:p>
+        </w:tc>
+      </w:tr>
+      <w:tr>
+        <w:trPr>
+          <w:trHeight w:val="255"/>
+          <w:jc w:val="center"/>
+        </w:trPr>
+        <w:tc>
+          <w:tcPr>
+            <w:cnfStyle w:val="001000000000" w:firstRow="0" w:lastRow="0" w:firstColumn="1" w:lastColumn="0" w:oddVBand="0" w:evenVBand="0" w:oddHBand="0" w:evenHBand="0" w:firstRowFirstColumn="0" w:firstRowLastColumn="0" w:lastRowFirstColumn="0" w:lastRowLastColumn="0"/>
+            <w:tcW w:w="1918" w:type="dxa"/>
+            <w:noWrap/>
+          </w:tcPr>
+          <w:p>
+            <w:pPr>
+              <w:rPr>
+                <w:rFonts w:ascii="Calibri" w:eastAsia="Times New Roman" w:hAnsi="Calibri" w:cs="Calibri"/>
+                <w:color w:val="000000"/>
+                <w:sz w:val="20"/>
+              </w:rPr>
+            </w:pPr>
+            <w:proofErr w:type="spellStart"/>
+            <w:r>
+              <w:rPr>
+                <w:rFonts w:ascii="Calibri" w:eastAsia="Times New Roman" w:hAnsi="Calibri" w:cs="Calibri"/>
+                <w:color w:val="000000"/>
+                <w:sz w:val="20"/>
+              </w:rPr>
+              <w:t>PageValue</w:t>
+            </w:r>
+            <w:proofErr w:type="spellEnd"/>
+          </w:p>
+        </w:tc>
+        <w:tc>
+          <w:tcPr>
+            <w:tcW w:w="898" w:type="dxa"/>
+            <w:noWrap/>
+          </w:tcPr>
+          <w:p>
+            <w:pPr>
+              <w:jc w:val="right"/>
+              <w:cnfStyle w:val="000000000000" w:firstRow="0" w:lastRow="0" w:firstColumn="0" w:lastColumn="0" w:oddVBand="0" w:evenVBand="0" w:oddHBand="0" w:evenHBand="0" w:firstRowFirstColumn="0" w:firstRowLastColumn="0" w:lastRowFirstColumn="0" w:lastRowLastColumn="0"/>
+              <w:rPr>
+                <w:rFonts w:ascii="Calibri" w:eastAsia="Times New Roman" w:hAnsi="Calibri" w:cs="Calibri"/>
+                <w:color w:val="000000"/>
+                <w:sz w:val="20"/>
+              </w:rPr>
+            </w:pPr>
+            <w:r>
+              <w:rPr>
+                <w:rFonts w:ascii="Calibri" w:eastAsia="Times New Roman" w:hAnsi="Calibri" w:cs="Calibri"/>
+                <w:color w:val="000000"/>
+                <w:sz w:val="20"/>
+              </w:rPr>
+              <w:t>0.380946</w:t>
+            </w:r>
+          </w:p>
+        </w:tc>
+      </w:tr>
+      <w:tr>
+        <w:trPr>
+          <w:trHeight w:val="255"/>
+          <w:jc w:val="center"/>
+        </w:trPr>
+        <w:tc>
+          <w:tcPr>
+            <w:cnfStyle w:val="001000000000" w:firstRow="0" w:lastRow="0" w:firstColumn="1" w:lastColumn="0" w:oddVBand="0" w:evenVBand="0" w:oddHBand="0" w:evenHBand="0" w:firstRowFirstColumn="0" w:firstRowLastColumn="0" w:lastRowFirstColumn="0" w:lastRowLastColumn="0"/>
+            <w:tcW w:w="1918" w:type="dxa"/>
+            <w:noWrap/>
+            <w:hideMark/>
+          </w:tcPr>
+          <w:p>
+            <w:pPr>
+              <w:rPr>
+                <w:rFonts w:ascii="Calibri" w:eastAsia="Times New Roman" w:hAnsi="Calibri" w:cs="Calibri"/>
+                <w:color w:val="000000"/>
+                <w:sz w:val="20"/>
+              </w:rPr>
+            </w:pPr>
+            <w:proofErr w:type="spellStart"/>
+            <w:r>
+              <w:rPr>
+                <w:rFonts w:ascii="Calibri" w:eastAsia="Times New Roman" w:hAnsi="Calibri" w:cs="Calibri"/>
+                <w:color w:val="000000"/>
+                <w:sz w:val="20"/>
+              </w:rPr>
+              <w:t>ExitRate</w:t>
+            </w:r>
+            <w:proofErr w:type="spellEnd"/>
+          </w:p>
+        </w:tc>
+        <w:tc>
+          <w:tcPr>
+            <w:tcW w:w="898" w:type="dxa"/>
+            <w:noWrap/>
+            <w:hideMark/>
+          </w:tcPr>
+          <w:p>
+            <w:pPr>
+              <w:jc w:val="right"/>
+              <w:cnfStyle w:val="000000000000" w:firstRow="0" w:lastRow="0" w:firstColumn="0" w:lastColumn="0" w:oddVBand="0" w:evenVBand="0" w:oddHBand="0" w:evenHBand="0" w:firstRowFirstColumn="0" w:firstRowLastColumn="0" w:lastRowFirstColumn="0" w:lastRowLastColumn="0"/>
+              <w:rPr>
+                <w:rFonts w:ascii="Calibri" w:eastAsia="Times New Roman" w:hAnsi="Calibri" w:cs="Calibri"/>
+                <w:color w:val="000000"/>
+                <w:sz w:val="20"/>
+              </w:rPr>
+            </w:pPr>
+            <w:r>
+              <w:rPr>
+                <w:rFonts w:ascii="Calibri" w:eastAsia="Times New Roman" w:hAnsi="Calibri" w:cs="Calibri"/>
+                <w:color w:val="000000"/>
+                <w:sz w:val="20"/>
+              </w:rPr>
+              <w:t>0.086323</w:t>
+            </w:r>
+          </w:p>
+        </w:tc>
+      </w:tr>
+      <w:tr>
+        <w:trPr>
+          <w:trHeight w:val="255"/>
+          <w:jc w:val="center"/>
+        </w:trPr>
+        <w:tc>
+          <w:tcPr>
+            <w:cnfStyle w:val="001000000000" w:firstRow="0" w:lastRow="0" w:firstColumn="1" w:lastColumn="0" w:oddVBand="0" w:evenVBand="0" w:oddHBand="0" w:evenHBand="0" w:firstRowFirstColumn="0" w:firstRowLastColumn="0" w:lastRowFirstColumn="0" w:lastRowLastColumn="0"/>
+            <w:tcW w:w="1918" w:type="dxa"/>
+            <w:noWrap/>
+            <w:hideMark/>
+          </w:tcPr>
+          <w:p>
+            <w:pPr>
+              <w:rPr>
+                <w:rFonts w:ascii="Calibri" w:eastAsia="Times New Roman" w:hAnsi="Calibri" w:cs="Calibri"/>
+                <w:color w:val="000000"/>
+                <w:sz w:val="20"/>
+              </w:rPr>
+            </w:pPr>
+            <w:proofErr w:type="spellStart"/>
+            <w:r>
+              <w:rPr>
+                <w:rFonts w:ascii="Calibri" w:eastAsia="Times New Roman" w:hAnsi="Calibri" w:cs="Calibri"/>
+                <w:color w:val="000000"/>
+                <w:sz w:val="20"/>
+              </w:rPr>
+              <w:t>ProductRelated_Duration</w:t>
+            </w:r>
+            <w:proofErr w:type="spellEnd"/>
+          </w:p>
+        </w:tc>
+        <w:tc>
+          <w:tcPr>
+            <w:tcW w:w="898" w:type="dxa"/>
+            <w:noWrap/>
+            <w:hideMark/>
+          </w:tcPr>
+          <w:p>
+            <w:pPr>
+              <w:jc w:val="right"/>
+              <w:cnfStyle w:val="000000000000" w:firstRow="0" w:lastRow="0" w:firstColumn="0" w:lastColumn="0" w:oddVBand="0" w:evenVBand="0" w:oddHBand="0" w:evenHBand="0" w:firstRowFirstColumn="0" w:firstRowLastColumn="0" w:lastRowFirstColumn="0" w:lastRowLastColumn="0"/>
+              <w:rPr>
+                <w:rFonts w:ascii="Calibri" w:eastAsia="Times New Roman" w:hAnsi="Calibri" w:cs="Calibri"/>
+                <w:color w:val="000000"/>
+                <w:sz w:val="20"/>
+              </w:rPr>
+            </w:pPr>
+            <w:r>
+              <w:rPr>
+                <w:rFonts w:ascii="Calibri" w:eastAsia="Times New Roman" w:hAnsi="Calibri" w:cs="Calibri"/>
+                <w:color w:val="000000"/>
+                <w:sz w:val="20"/>
+              </w:rPr>
+              <w:t>0.082307</w:t>
+            </w:r>
+          </w:p>
+        </w:tc>
+      </w:tr>
+      <w:tr>
+        <w:trPr>
+          <w:trHeight w:val="255"/>
+          <w:jc w:val="center"/>
+        </w:trPr>
+        <w:tc>
+          <w:tcPr>
+            <w:cnfStyle w:val="001000000000" w:firstRow="0" w:lastRow="0" w:firstColumn="1" w:lastColumn="0" w:oddVBand="0" w:evenVBand="0" w:oddHBand="0" w:evenHBand="0" w:firstRowFirstColumn="0" w:firstRowLastColumn="0" w:lastRowFirstColumn="0" w:lastRowLastColumn="0"/>
+            <w:tcW w:w="1918" w:type="dxa"/>
+            <w:noWrap/>
+            <w:hideMark/>
+          </w:tcPr>
+          <w:p>
+            <w:pPr>
+              <w:rPr>
+                <w:rFonts w:ascii="Calibri" w:eastAsia="Times New Roman" w:hAnsi="Calibri" w:cs="Calibri"/>
+                <w:color w:val="000000"/>
+                <w:sz w:val="20"/>
+              </w:rPr>
+            </w:pPr>
+            <w:r>
+              <w:rPr>
+                <w:rFonts w:ascii="Calibri" w:eastAsia="Times New Roman" w:hAnsi="Calibri" w:cs="Calibri"/>
+                <w:color w:val="000000"/>
+                <w:sz w:val="20"/>
+              </w:rPr>
+              <w:t>Administrative</w:t>
+            </w:r>
+          </w:p>
+        </w:tc>
+        <w:tc>
+          <w:tcPr>
+            <w:tcW w:w="898" w:type="dxa"/>
+            <w:noWrap/>
+            <w:hideMark/>
+          </w:tcPr>
+          <w:p>
+            <w:pPr>
+              <w:jc w:val="right"/>
+              <w:cnfStyle w:val="000000000000" w:firstRow="0" w:lastRow="0" w:firstColumn="0" w:lastColumn="0" w:oddVBand="0" w:evenVBand="0" w:oddHBand="0" w:evenHBand="0" w:firstRowFirstColumn="0" w:firstRowLastColumn="0" w:lastRowFirstColumn="0" w:lastRowLastColumn="0"/>
+              <w:rPr>
+                <w:rFonts w:ascii="Calibri" w:eastAsia="Times New Roman" w:hAnsi="Calibri" w:cs="Calibri"/>
+                <w:color w:val="000000"/>
+                <w:sz w:val="20"/>
+              </w:rPr>
+            </w:pPr>
+            <w:r>
+              <w:rPr>
+                <w:rFonts w:ascii="Calibri" w:eastAsia="Times New Roman" w:hAnsi="Calibri" w:cs="Calibri"/>
+                <w:color w:val="000000"/>
+                <w:sz w:val="20"/>
+              </w:rPr>
+              <w:t>0.080639</w:t>
+            </w:r>
+          </w:p>
+        </w:tc>
+      </w:tr>
+      <w:tr>
+        <w:trPr>
+          <w:trHeight w:val="255"/>
+          <w:jc w:val="center"/>
+        </w:trPr>
+        <w:tc>
+          <w:tcPr>
+            <w:cnfStyle w:val="001000000000" w:firstRow="0" w:lastRow="0" w:firstColumn="1" w:lastColumn="0" w:oddVBand="0" w:evenVBand="0" w:oddHBand="0" w:evenHBand="0" w:firstRowFirstColumn="0" w:firstRowLastColumn="0" w:lastRowFirstColumn="0" w:lastRowLastColumn="0"/>
+            <w:tcW w:w="1918" w:type="dxa"/>
+            <w:noWrap/>
+            <w:hideMark/>
+          </w:tcPr>
+          <w:p>
+            <w:pPr>
+              <w:rPr>
+                <w:rFonts w:ascii="Calibri" w:eastAsia="Times New Roman" w:hAnsi="Calibri" w:cs="Calibri"/>
+                <w:color w:val="000000"/>
+                <w:sz w:val="20"/>
+              </w:rPr>
+            </w:pPr>
+            <w:proofErr w:type="spellStart"/>
+            <w:r>
+              <w:rPr>
+                <w:rFonts w:ascii="Calibri" w:eastAsia="Times New Roman" w:hAnsi="Calibri" w:cs="Calibri"/>
+                <w:color w:val="000000"/>
+                <w:sz w:val="20"/>
+              </w:rPr>
+              <w:t>ProductRelated</w:t>
+            </w:r>
+            <w:proofErr w:type="spellEnd"/>
+          </w:p>
+        </w:tc>
+        <w:tc>
+          <w:tcPr>
+            <w:tcW w:w="898" w:type="dxa"/>
+            <w:noWrap/>
+            <w:hideMark/>
+          </w:tcPr>
+          <w:p>
+            <w:pPr>
+              <w:jc w:val="right"/>
+              <w:cnfStyle w:val="000000000000" w:firstRow="0" w:lastRow="0" w:firstColumn="0" w:lastColumn="0" w:oddVBand="0" w:evenVBand="0" w:oddHBand="0" w:evenHBand="0" w:firstRowFirstColumn="0" w:firstRowLastColumn="0" w:lastRowFirstColumn="0" w:lastRowLastColumn="0"/>
+              <w:rPr>
+                <w:rFonts w:ascii="Calibri" w:eastAsia="Times New Roman" w:hAnsi="Calibri" w:cs="Calibri"/>
+                <w:color w:val="000000"/>
+                <w:sz w:val="20"/>
+              </w:rPr>
+            </w:pPr>
+            <w:r>
+              <w:rPr>
+                <w:rFonts w:ascii="Calibri" w:eastAsia="Times New Roman" w:hAnsi="Calibri" w:cs="Calibri"/>
+                <w:color w:val="000000"/>
+                <w:sz w:val="20"/>
+              </w:rPr>
+              <w:t>0.078779</w:t>
+            </w:r>
+          </w:p>
+        </w:tc>
+      </w:tr>
+      <w:tr>
+        <w:trPr>
+          <w:trHeight w:val="255"/>
+          <w:jc w:val="center"/>
+        </w:trPr>
+        <w:tc>
+          <w:tcPr>
+            <w:cnfStyle w:val="001000000000" w:firstRow="0" w:lastRow="0" w:firstColumn="1" w:lastColumn="0" w:oddVBand="0" w:evenVBand="0" w:oddHBand="0" w:evenHBand="0" w:firstRowFirstColumn="0" w:firstRowLastColumn="0" w:lastRowFirstColumn="0" w:lastRowLastColumn="0"/>
+            <w:tcW w:w="1918" w:type="dxa"/>
+            <w:noWrap/>
+            <w:hideMark/>
+          </w:tcPr>
+          <w:p>
+            <w:pPr>
+              <w:rPr>
+                <w:rFonts w:ascii="Calibri" w:eastAsia="Times New Roman" w:hAnsi="Calibri" w:cs="Calibri"/>
+                <w:color w:val="000000"/>
+                <w:sz w:val="20"/>
+              </w:rPr>
+            </w:pPr>
+            <w:proofErr w:type="spellStart"/>
+            <w:r>
+              <w:rPr>
+                <w:rFonts w:ascii="Calibri" w:eastAsia="Times New Roman" w:hAnsi="Calibri" w:cs="Calibri"/>
+                <w:color w:val="000000"/>
+                <w:sz w:val="20"/>
+              </w:rPr>
+              <w:t>Administrative_Duration</w:t>
+            </w:r>
+            <w:proofErr w:type="spellEnd"/>
+          </w:p>
+        </w:tc>
+        <w:tc>
+          <w:tcPr>
+            <w:tcW w:w="898" w:type="dxa"/>
+            <w:noWrap/>
+            <w:hideMark/>
+          </w:tcPr>
+          <w:p>
+            <w:pPr>
+              <w:jc w:val="right"/>
+              <w:cnfStyle w:val="000000000000" w:firstRow="0" w:lastRow="0" w:firstColumn="0" w:lastColumn="0" w:oddVBand="0" w:evenVBand="0" w:oddHBand="0" w:evenHBand="0" w:firstRowFirstColumn="0" w:firstRowLastColumn="0" w:lastRowFirstColumn="0" w:lastRowLastColumn="0"/>
+              <w:rPr>
+                <w:rFonts w:ascii="Calibri" w:eastAsia="Times New Roman" w:hAnsi="Calibri" w:cs="Calibri"/>
+                <w:color w:val="000000"/>
+                <w:sz w:val="20"/>
+              </w:rPr>
+            </w:pPr>
+            <w:r>
+              <w:rPr>
+                <w:rFonts w:ascii="Calibri" w:eastAsia="Times New Roman" w:hAnsi="Calibri" w:cs="Calibri"/>
+                <w:color w:val="000000"/>
+                <w:sz w:val="20"/>
+              </w:rPr>
+              <w:t>0.064977</w:t>
+            </w:r>
+          </w:p>
+        </w:tc>
+      </w:tr>
+      <w:tr>
+        <w:trPr>
+          <w:trHeight w:val="255"/>
+          <w:jc w:val="center"/>
+        </w:trPr>
+        <w:tc>
+          <w:tcPr>
+            <w:cnfStyle w:val="001000000000" w:firstRow="0" w:lastRow="0" w:firstColumn="1" w:lastColumn="0" w:oddVBand="0" w:evenVBand="0" w:oddHBand="0" w:evenHBand="0" w:firstRowFirstColumn="0" w:firstRowLastColumn="0" w:lastRowFirstColumn="0" w:lastRowLastColumn="0"/>
+            <w:tcW w:w="1918" w:type="dxa"/>
+            <w:noWrap/>
+            <w:hideMark/>
+          </w:tcPr>
+          <w:p>
+            <w:pPr>
+              <w:rPr>
+                <w:rFonts w:ascii="Calibri" w:eastAsia="Times New Roman" w:hAnsi="Calibri" w:cs="Calibri"/>
+                <w:color w:val="000000"/>
+                <w:sz w:val="20"/>
+              </w:rPr>
+            </w:pPr>
+            <w:proofErr w:type="spellStart"/>
+            <w:r>
+              <w:rPr>
+                <w:rFonts w:ascii="Calibri" w:eastAsia="Times New Roman" w:hAnsi="Calibri" w:cs="Calibri"/>
+                <w:color w:val="000000"/>
+                <w:sz w:val="20"/>
+              </w:rPr>
+              <w:t>BounceRate</w:t>
+            </w:r>
+            <w:proofErr w:type="spellEnd"/>
+          </w:p>
+        </w:tc>
+        <w:tc>
+          <w:tcPr>
+            <w:tcW w:w="898" w:type="dxa"/>
+            <w:noWrap/>
+            <w:hideMark/>
+          </w:tcPr>
+          <w:p>
+            <w:pPr>
+              <w:jc w:val="right"/>
+              <w:cnfStyle w:val="000000000000" w:firstRow="0" w:lastRow="0" w:firstColumn="0" w:lastColumn="0" w:oddVBand="0" w:evenVBand="0" w:oddHBand="0" w:evenHBand="0" w:firstRowFirstColumn="0" w:firstRowLastColumn="0" w:lastRowFirstColumn="0" w:lastRowLastColumn="0"/>
+              <w:rPr>
+                <w:rFonts w:ascii="Calibri" w:eastAsia="Times New Roman" w:hAnsi="Calibri" w:cs="Calibri"/>
+                <w:color w:val="000000"/>
+                <w:sz w:val="20"/>
+              </w:rPr>
+            </w:pPr>
+            <w:r>
+              <w:rPr>
+                <w:rFonts w:ascii="Calibri" w:eastAsia="Times New Roman" w:hAnsi="Calibri" w:cs="Calibri"/>
+                <w:color w:val="000000"/>
+                <w:sz w:val="20"/>
+              </w:rPr>
+              <w:t>0.059778</w:t>
+            </w:r>
+          </w:p>
+        </w:tc>
+      </w:tr>
+      <w:tr>
+        <w:trPr>
+          <w:trHeight w:val="255"/>
+          <w:jc w:val="center"/>
+        </w:trPr>
+        <w:tc>
+          <w:tcPr>
+            <w:cnfStyle w:val="001000000000" w:firstRow="0" w:lastRow="0" w:firstColumn="1" w:lastColumn="0" w:oddVBand="0" w:evenVBand="0" w:oddHBand="0" w:evenHBand="0" w:firstRowFirstColumn="0" w:firstRowLastColumn="0" w:lastRowFirstColumn="0" w:lastRowLastColumn="0"/>
+            <w:tcW w:w="1918" w:type="dxa"/>
+            <w:noWrap/>
+            <w:hideMark/>
+          </w:tcPr>
+          <w:p>
+            <w:pPr>
+              <w:rPr>
+                <w:rFonts w:ascii="Calibri" w:eastAsia="Times New Roman" w:hAnsi="Calibri" w:cs="Calibri"/>
+                <w:color w:val="000000"/>
+                <w:sz w:val="20"/>
+              </w:rPr>
+            </w:pPr>
+            <w:proofErr w:type="spellStart"/>
+            <w:r>
+              <w:rPr>
+                <w:rFonts w:ascii="Calibri" w:eastAsia="Times New Roman" w:hAnsi="Calibri" w:cs="Calibri"/>
+                <w:color w:val="000000"/>
+                <w:sz w:val="20"/>
+              </w:rPr>
+              <w:t>Month_Nov</w:t>
+            </w:r>
+            <w:proofErr w:type="spellEnd"/>
+          </w:p>
+        </w:tc>
+        <w:tc>
+          <w:tcPr>
+            <w:tcW w:w="898" w:type="dxa"/>
+            <w:noWrap/>
+            <w:hideMark/>
+          </w:tcPr>
+          <w:p>
+            <w:pPr>
+              <w:jc w:val="right"/>
+              <w:cnfStyle w:val="000000000000" w:firstRow="0" w:lastRow="0" w:firstColumn="0" w:lastColumn="0" w:oddVBand="0" w:evenVBand="0" w:oddHBand="0" w:evenHBand="0" w:firstRowFirstColumn="0" w:firstRowLastColumn="0" w:lastRowFirstColumn="0" w:lastRowLastColumn="0"/>
+              <w:rPr>
+                <w:rFonts w:ascii="Calibri" w:eastAsia="Times New Roman" w:hAnsi="Calibri" w:cs="Calibri"/>
+                <w:color w:val="000000"/>
+                <w:sz w:val="20"/>
+              </w:rPr>
+            </w:pPr>
+            <w:r>
+              <w:rPr>
+                <w:rFonts w:ascii="Calibri" w:eastAsia="Times New Roman" w:hAnsi="Calibri" w:cs="Calibri"/>
+                <w:color w:val="000000"/>
+                <w:sz w:val="20"/>
+              </w:rPr>
+              <w:t>0.034286</w:t>
+            </w:r>
+          </w:p>
+        </w:tc>
+      </w:tr>
+      <w:tr>
+        <w:trPr>
+          <w:trHeight w:val="255"/>
+          <w:jc w:val="center"/>
+        </w:trPr>
+        <w:tc>
+          <w:tcPr>
+            <w:cnfStyle w:val="001000000000" w:firstRow="0" w:lastRow="0" w:firstColumn="1" w:lastColumn="0" w:oddVBand="0" w:evenVBand="0" w:oddHBand="0" w:evenHBand="0" w:firstRowFirstColumn="0" w:firstRowLastColumn="0" w:lastRowFirstColumn="0" w:lastRowLastColumn="0"/>
+            <w:tcW w:w="1918" w:type="dxa"/>
+            <w:noWrap/>
+            <w:hideMark/>
+          </w:tcPr>
+          <w:p>
+            <w:pPr>
+              <w:rPr>
+                <w:rFonts w:ascii="Calibri" w:eastAsia="Times New Roman" w:hAnsi="Calibri" w:cs="Calibri"/>
+                <w:color w:val="000000"/>
+                <w:sz w:val="20"/>
+              </w:rPr>
+            </w:pPr>
+            <w:r>
+              <w:rPr>
+                <w:rFonts w:ascii="Calibri" w:eastAsia="Times New Roman" w:hAnsi="Calibri" w:cs="Calibri"/>
+                <w:color w:val="000000"/>
+                <w:sz w:val="20"/>
+              </w:rPr>
+              <w:t>Informational</w:t>
+            </w:r>
+          </w:p>
+        </w:tc>
+        <w:tc>
+          <w:tcPr>
+            <w:tcW w:w="898" w:type="dxa"/>
+            <w:noWrap/>
+            <w:hideMark/>
+          </w:tcPr>
+          <w:p>
+            <w:pPr>
+              <w:jc w:val="right"/>
+              <w:cnfStyle w:val="000000000000" w:firstRow="0" w:lastRow="0" w:firstColumn="0" w:lastColumn="0" w:oddVBand="0" w:evenVBand="0" w:oddHBand="0" w:evenHBand="0" w:firstRowFirstColumn="0" w:firstRowLastColumn="0" w:lastRowFirstColumn="0" w:lastRowLastColumn="0"/>
+              <w:rPr>
+                <w:rFonts w:ascii="Calibri" w:eastAsia="Times New Roman" w:hAnsi="Calibri" w:cs="Calibri"/>
+                <w:color w:val="000000"/>
+                <w:sz w:val="20"/>
+              </w:rPr>
+            </w:pPr>
+            <w:r>
+              <w:rPr>
+                <w:rFonts w:ascii="Calibri" w:eastAsia="Times New Roman" w:hAnsi="Calibri" w:cs="Calibri"/>
+                <w:color w:val="000000"/>
+                <w:sz w:val="20"/>
+              </w:rPr>
+              <w:t>0.028492</w:t>
+            </w:r>
+          </w:p>
+        </w:tc>
+      </w:tr>
+      <w:tr>
+        <w:trPr>
+          <w:trHeight w:val="255"/>
+          <w:jc w:val="center"/>
+        </w:trPr>
+        <w:tc>
+          <w:tcPr>
+            <w:cnfStyle w:val="001000000000" w:firstRow="0" w:lastRow="0" w:firstColumn="1" w:lastColumn="0" w:oddVBand="0" w:evenVBand="0" w:oddHBand="0" w:evenHBand="0" w:firstRowFirstColumn="0" w:firstRowLastColumn="0" w:lastRowFirstColumn="0" w:lastRowLastColumn="0"/>
+            <w:tcW w:w="1918" w:type="dxa"/>
+            <w:noWrap/>
+            <w:hideMark/>
+          </w:tcPr>
+          <w:p>
+            <w:pPr>
+              <w:rPr>
+                <w:rFonts w:ascii="Calibri" w:eastAsia="Times New Roman" w:hAnsi="Calibri" w:cs="Calibri"/>
+                <w:color w:val="000000"/>
+                <w:sz w:val="20"/>
+              </w:rPr>
+            </w:pPr>
+            <w:proofErr w:type="spellStart"/>
+            <w:r>
+              <w:rPr>
+                <w:rFonts w:ascii="Calibri" w:eastAsia="Times New Roman" w:hAnsi="Calibri" w:cs="Calibri"/>
+                <w:color w:val="000000"/>
+                <w:sz w:val="20"/>
+              </w:rPr>
+              <w:t>Informational_Duration</w:t>
+            </w:r>
+            <w:proofErr w:type="spellEnd"/>
+          </w:p>
+        </w:tc>
+        <w:tc>
+          <w:tcPr>
+            <w:tcW w:w="898" w:type="dxa"/>
+            <w:noWrap/>
+            <w:hideMark/>
+          </w:tcPr>
+          <w:p>
+            <w:pPr>
+              <w:jc w:val="right"/>
+              <w:cnfStyle w:val="000000000000" w:firstRow="0" w:lastRow="0" w:firstColumn="0" w:lastColumn="0" w:oddVBand="0" w:evenVBand="0" w:oddHBand="0" w:evenHBand="0" w:firstRowFirstColumn="0" w:firstRowLastColumn="0" w:lastRowFirstColumn="0" w:lastRowLastColumn="0"/>
+              <w:rPr>
+                <w:rFonts w:ascii="Calibri" w:eastAsia="Times New Roman" w:hAnsi="Calibri" w:cs="Calibri"/>
+                <w:color w:val="000000"/>
+                <w:sz w:val="20"/>
+              </w:rPr>
+            </w:pPr>
+            <w:r>
+              <w:rPr>
+                <w:rFonts w:ascii="Calibri" w:eastAsia="Times New Roman" w:hAnsi="Calibri" w:cs="Calibri"/>
+                <w:color w:val="000000"/>
+                <w:sz w:val="20"/>
+              </w:rPr>
+              <w:t>0.021505</w:t>
+            </w:r>
+          </w:p>
+        </w:tc>
+      </w:tr>
+      <w:tr>
+        <w:trPr>
+          <w:trHeight w:val="255"/>
+          <w:jc w:val="center"/>
+        </w:trPr>
+        <w:tc>
+          <w:tcPr>
+            <w:cnfStyle w:val="001000000000" w:firstRow="0" w:lastRow="0" w:firstColumn="1" w:lastColumn="0" w:oddVBand="0" w:evenVBand="0" w:oddHBand="0" w:evenHBand="0" w:firstRowFirstColumn="0" w:firstRowLastColumn="0" w:lastRowFirstColumn="0" w:lastRowLastColumn="0"/>
+            <w:tcW w:w="1918" w:type="dxa"/>
+            <w:noWrap/>
+            <w:hideMark/>
+          </w:tcPr>
+          <w:p>
+            <w:pPr>
+              <w:rPr>
+                <w:rFonts w:ascii="Calibri" w:eastAsia="Times New Roman" w:hAnsi="Calibri" w:cs="Calibri"/>
+                <w:color w:val="000000"/>
+                <w:sz w:val="20"/>
+              </w:rPr>
+            </w:pPr>
+            <w:proofErr w:type="spellStart"/>
+            <w:r>
+              <w:rPr>
+                <w:rFonts w:ascii="Calibri" w:eastAsia="Times New Roman" w:hAnsi="Calibri" w:cs="Calibri"/>
+                <w:color w:val="000000"/>
+                <w:sz w:val="20"/>
+              </w:rPr>
+              <w:t>Month_May</w:t>
+            </w:r>
+            <w:proofErr w:type="spellEnd"/>
+          </w:p>
+        </w:tc>
+        <w:tc>
+          <w:tcPr>
+            <w:tcW w:w="898" w:type="dxa"/>
+            <w:noWrap/>
+            <w:hideMark/>
+          </w:tcPr>
+          <w:p>
+            <w:pPr>
+              <w:jc w:val="right"/>
+              <w:cnfStyle w:val="000000000000" w:firstRow="0" w:lastRow="0" w:firstColumn="0" w:lastColumn="0" w:oddVBand="0" w:evenVBand="0" w:oddHBand="0" w:evenHBand="0" w:firstRowFirstColumn="0" w:firstRowLastColumn="0" w:lastRowFirstColumn="0" w:lastRowLastColumn="0"/>
+              <w:rPr>
+                <w:rFonts w:ascii="Calibri" w:eastAsia="Times New Roman" w:hAnsi="Calibri" w:cs="Calibri"/>
+                <w:color w:val="000000"/>
+                <w:sz w:val="20"/>
+              </w:rPr>
+            </w:pPr>
+            <w:r>
+              <w:rPr>
+                <w:rFonts w:ascii="Calibri" w:eastAsia="Times New Roman" w:hAnsi="Calibri" w:cs="Calibri"/>
+                <w:color w:val="000000"/>
+                <w:sz w:val="20"/>
+              </w:rPr>
+              <w:t>0.015057</w:t>
+            </w:r>
+          </w:p>
+        </w:tc>
+      </w:tr>
+      <w:tr>
+        <w:trPr>
+          <w:trHeight w:val="255"/>
+          <w:jc w:val="center"/>
+        </w:trPr>
+        <w:tc>
+          <w:tcPr>
+            <w:cnfStyle w:val="001000000000" w:firstRow="0" w:lastRow="0" w:firstColumn="1" w:lastColumn="0" w:oddVBand="0" w:evenVBand="0" w:oddHBand="0" w:evenHBand="0" w:firstRowFirstColumn="0" w:firstRowLastColumn="0" w:lastRowFirstColumn="0" w:lastRowLastColumn="0"/>
+            <w:tcW w:w="1918" w:type="dxa"/>
+            <w:noWrap/>
+            <w:hideMark/>
+          </w:tcPr>
+          <w:p>
+            <w:pPr>
+              <w:rPr>
+                <w:rFonts w:ascii="Calibri" w:eastAsia="Times New Roman" w:hAnsi="Calibri" w:cs="Calibri"/>
+                <w:color w:val="000000"/>
+                <w:sz w:val="20"/>
+              </w:rPr>
+            </w:pPr>
+            <w:proofErr w:type="spellStart"/>
+            <w:r>
+              <w:rPr>
+                <w:rFonts w:ascii="Calibri" w:eastAsia="Times New Roman" w:hAnsi="Calibri" w:cs="Calibri"/>
+                <w:color w:val="000000"/>
+                <w:sz w:val="20"/>
+              </w:rPr>
+              <w:t>VisitorType</w:t>
+            </w:r>
+            <w:proofErr w:type="spellEnd"/>
+          </w:p>
+        </w:tc>
+        <w:tc>
+          <w:tcPr>
+            <w:tcW w:w="898" w:type="dxa"/>
+            <w:noWrap/>
+            <w:hideMark/>
+          </w:tcPr>
+          <w:p>
+            <w:pPr>
+              <w:jc w:val="right"/>
+              <w:cnfStyle w:val="000000000000" w:firstRow="0" w:lastRow="0" w:firstColumn="0" w:lastColumn="0" w:oddVBand="0" w:evenVBand="0" w:oddHBand="0" w:evenHBand="0" w:firstRowFirstColumn="0" w:firstRowLastColumn="0" w:lastRowFirstColumn="0" w:lastRowLastColumn="0"/>
+              <w:rPr>
+                <w:rFonts w:ascii="Calibri" w:eastAsia="Times New Roman" w:hAnsi="Calibri" w:cs="Calibri"/>
+                <w:color w:val="000000"/>
+                <w:sz w:val="20"/>
+              </w:rPr>
+            </w:pPr>
+            <w:r>
+              <w:rPr>
+                <w:rFonts w:ascii="Calibri" w:eastAsia="Times New Roman" w:hAnsi="Calibri" w:cs="Calibri"/>
+                <w:color w:val="000000"/>
+                <w:sz w:val="20"/>
+              </w:rPr>
+              <w:t>0.013911</w:t>
+            </w:r>
+          </w:p>
+        </w:tc>
+      </w:tr>
+      <w:tr>
+        <w:trPr>
+          <w:trHeight w:val="255"/>
+          <w:jc w:val="center"/>
+        </w:trPr>
+        <w:tc>
+          <w:tcPr>
+            <w:cnfStyle w:val="001000000000" w:firstRow="0" w:lastRow="0" w:firstColumn="1" w:lastColumn="0" w:oddVBand="0" w:evenVBand="0" w:oddHBand="0" w:evenHBand="0" w:firstRowFirstColumn="0" w:firstRowLastColumn="0" w:lastRowFirstColumn="0" w:lastRowLastColumn="0"/>
+            <w:tcW w:w="1918" w:type="dxa"/>
+            <w:noWrap/>
+            <w:hideMark/>
+          </w:tcPr>
+          <w:p>
+            <w:pPr>
+              <w:rPr>
+                <w:rFonts w:ascii="Calibri" w:eastAsia="Times New Roman" w:hAnsi="Calibri" w:cs="Calibri"/>
+                <w:color w:val="000000"/>
+                <w:sz w:val="20"/>
+              </w:rPr>
+            </w:pPr>
+            <w:proofErr w:type="spellStart"/>
+            <w:r>
+              <w:rPr>
+                <w:rFonts w:ascii="Calibri" w:eastAsia="Times New Roman" w:hAnsi="Calibri" w:cs="Calibri"/>
+                <w:color w:val="000000"/>
+                <w:sz w:val="20"/>
+              </w:rPr>
+              <w:t>Month_Mar</w:t>
+            </w:r>
+            <w:proofErr w:type="spellEnd"/>
+          </w:p>
+        </w:tc>
+        <w:tc>
+          <w:tcPr>
+            <w:tcW w:w="898" w:type="dxa"/>
+            <w:noWrap/>
+            <w:hideMark/>
+          </w:tcPr>
+          <w:p>
+            <w:pPr>
+              <w:jc w:val="right"/>
+              <w:cnfStyle w:val="000000000000" w:firstRow="0" w:lastRow="0" w:firstColumn="0" w:lastColumn="0" w:oddVBand="0" w:evenVBand="0" w:oddHBand="0" w:evenHBand="0" w:firstRowFirstColumn="0" w:firstRowLastColumn="0" w:lastRowFirstColumn="0" w:lastRowLastColumn="0"/>
+              <w:rPr>
+                <w:rFonts w:ascii="Calibri" w:eastAsia="Times New Roman" w:hAnsi="Calibri" w:cs="Calibri"/>
+                <w:color w:val="000000"/>
+                <w:sz w:val="20"/>
+              </w:rPr>
+            </w:pPr>
+            <w:r>
+              <w:rPr>
+                <w:rFonts w:ascii="Calibri" w:eastAsia="Times New Roman" w:hAnsi="Calibri" w:cs="Calibri"/>
+                <w:color w:val="000000"/>
+                <w:sz w:val="20"/>
+              </w:rPr>
+              <w:t>0.010882</w:t>
+            </w:r>
+          </w:p>
+        </w:tc>
+      </w:tr>
+      <w:tr>
+        <w:trPr>
+          <w:trHeight w:val="255"/>
+          <w:jc w:val="center"/>
+        </w:trPr>
+        <w:tc>
+          <w:tcPr>
+            <w:cnfStyle w:val="001000000000" w:firstRow="0" w:lastRow="0" w:firstColumn="1" w:lastColumn="0" w:oddVBand="0" w:evenVBand="0" w:oddHBand="0" w:evenHBand="0" w:firstRowFirstColumn="0" w:firstRowLastColumn="0" w:lastRowFirstColumn="0" w:lastRowLastColumn="0"/>
+            <w:tcW w:w="1918" w:type="dxa"/>
+            <w:noWrap/>
+            <w:hideMark/>
+          </w:tcPr>
+          <w:p>
+            <w:pPr>
+              <w:rPr>
+                <w:rFonts w:ascii="Calibri" w:eastAsia="Times New Roman" w:hAnsi="Calibri" w:cs="Calibri"/>
+                <w:color w:val="000000"/>
+                <w:sz w:val="20"/>
+              </w:rPr>
+            </w:pPr>
+            <w:r>
+              <w:rPr>
+                <w:rFonts w:ascii="Calibri" w:eastAsia="Times New Roman" w:hAnsi="Calibri" w:cs="Calibri"/>
+                <w:color w:val="000000"/>
+                <w:sz w:val="20"/>
+              </w:rPr>
+              <w:t>Weekend</w:t>
+            </w:r>
+          </w:p>
+        </w:tc>
+        <w:tc>
+          <w:tcPr>
+            <w:tcW w:w="898" w:type="dxa"/>
+            <w:noWrap/>
+            <w:hideMark/>
+          </w:tcPr>
+          <w:p>
+            <w:pPr>
+              <w:jc w:val="right"/>
+              <w:cnfStyle w:val="000000000000" w:firstRow="0" w:lastRow="0" w:firstColumn="0" w:lastColumn="0" w:oddVBand="0" w:evenVBand="0" w:oddHBand="0" w:evenHBand="0" w:firstRowFirstColumn="0" w:firstRowLastColumn="0" w:lastRowFirstColumn="0" w:lastRowLastColumn="0"/>
+              <w:rPr>
+                <w:rFonts w:ascii="Calibri" w:eastAsia="Times New Roman" w:hAnsi="Calibri" w:cs="Calibri"/>
+                <w:color w:val="000000"/>
+                <w:sz w:val="20"/>
+              </w:rPr>
+            </w:pPr>
+            <w:r>
+              <w:rPr>
+                <w:rFonts w:ascii="Calibri" w:eastAsia="Times New Roman" w:hAnsi="Calibri" w:cs="Calibri"/>
+                <w:color w:val="000000"/>
+                <w:sz w:val="20"/>
+              </w:rPr>
+              <w:t>0.010691</w:t>
+            </w:r>
+          </w:p>
+        </w:tc>
+      </w:tr>
+      <w:tr>
+        <w:trPr>
+          <w:trHeight w:val="255"/>
+          <w:jc w:val="center"/>
+        </w:trPr>
+        <w:tc>
+          <w:tcPr>
+            <w:cnfStyle w:val="001000000000" w:firstRow="0" w:lastRow="0" w:firstColumn="1" w:lastColumn="0" w:oddVBand="0" w:evenVBand="0" w:oddHBand="0" w:evenHBand="0" w:firstRowFirstColumn="0" w:firstRowLastColumn="0" w:lastRowFirstColumn="0" w:lastRowLastColumn="0"/>
+            <w:tcW w:w="1918" w:type="dxa"/>
+            <w:noWrap/>
+            <w:hideMark/>
+          </w:tcPr>
+          <w:p>
+            <w:pPr>
+              <w:rPr>
+                <w:rFonts w:ascii="Calibri" w:eastAsia="Times New Roman" w:hAnsi="Calibri" w:cs="Calibri"/>
+                <w:color w:val="000000"/>
+                <w:sz w:val="20"/>
+              </w:rPr>
+            </w:pPr>
+            <w:proofErr w:type="spellStart"/>
+            <w:r>
+              <w:rPr>
+                <w:rFonts w:ascii="Calibri" w:eastAsia="Times New Roman" w:hAnsi="Calibri" w:cs="Calibri"/>
+                <w:color w:val="000000"/>
+                <w:sz w:val="20"/>
+              </w:rPr>
+              <w:t>Month_Dec</w:t>
+            </w:r>
+            <w:proofErr w:type="spellEnd"/>
+          </w:p>
+        </w:tc>
+        <w:tc>
+          <w:tcPr>
+            <w:tcW w:w="898" w:type="dxa"/>
+            <w:noWrap/>
+            <w:hideMark/>
+          </w:tcPr>
+          <w:p>
+            <w:pPr>
+              <w:jc w:val="right"/>
+              <w:cnfStyle w:val="000000000000" w:firstRow="0" w:lastRow="0" w:firstColumn="0" w:lastColumn="0" w:oddVBand="0" w:evenVBand="0" w:oddHBand="0" w:evenHBand="0" w:firstRowFirstColumn="0" w:firstRowLastColumn="0" w:lastRowFirstColumn="0" w:lastRowLastColumn="0"/>
+              <w:rPr>
+                <w:rFonts w:ascii="Calibri" w:eastAsia="Times New Roman" w:hAnsi="Calibri" w:cs="Calibri"/>
+                <w:color w:val="000000"/>
+                <w:sz w:val="20"/>
+              </w:rPr>
+            </w:pPr>
+            <w:r>
+              <w:rPr>
+                <w:rFonts w:ascii="Calibri" w:eastAsia="Times New Roman" w:hAnsi="Calibri" w:cs="Calibri"/>
+                <w:color w:val="000000"/>
+                <w:sz w:val="20"/>
+              </w:rPr>
+              <w:t>0.006601</w:t>
+            </w:r>
+          </w:p>
+        </w:tc>
+      </w:tr>
+      <w:tr>
+        <w:trPr>
+          <w:trHeight w:val="255"/>
+          <w:jc w:val="center"/>
+        </w:trPr>
+        <w:tc>
+          <w:tcPr>
+            <w:cnfStyle w:val="001000000000" w:firstRow="0" w:lastRow="0" w:firstColumn="1" w:lastColumn="0" w:oddVBand="0" w:evenVBand="0" w:oddHBand="0" w:evenHBand="0" w:firstRowFirstColumn="0" w:firstRowLastColumn="0" w:lastRowFirstColumn="0" w:lastRowLastColumn="0"/>
+            <w:tcW w:w="1918" w:type="dxa"/>
+            <w:noWrap/>
+            <w:hideMark/>
+          </w:tcPr>
+          <w:p>
+            <w:pPr>
+              <w:rPr>
+                <w:rFonts w:ascii="Calibri" w:eastAsia="Times New Roman" w:hAnsi="Calibri" w:cs="Calibri"/>
+                <w:color w:val="000000"/>
+                <w:sz w:val="20"/>
+              </w:rPr>
+            </w:pPr>
+            <w:proofErr w:type="spellStart"/>
+            <w:r>
+              <w:rPr>
+                <w:rFonts w:ascii="Calibri" w:eastAsia="Times New Roman" w:hAnsi="Calibri" w:cs="Calibri"/>
+                <w:color w:val="000000"/>
+                <w:sz w:val="20"/>
+              </w:rPr>
+              <w:t>SpecialDay</w:t>
+            </w:r>
+            <w:proofErr w:type="spellEnd"/>
+          </w:p>
+        </w:tc>
+        <w:tc>
+          <w:tcPr>
+            <w:tcW w:w="898" w:type="dxa"/>
+            <w:noWrap/>
+            <w:hideMark/>
+          </w:tcPr>
+          <w:p>
+            <w:pPr>
+              <w:jc w:val="right"/>
+              <w:cnfStyle w:val="000000000000" w:firstRow="0" w:lastRow="0" w:firstColumn="0" w:lastColumn="0" w:oddVBand="0" w:evenVBand="0" w:oddHBand="0" w:evenHBand="0" w:firstRowFirstColumn="0" w:firstRowLastColumn="0" w:lastRowFirstColumn="0" w:lastRowLastColumn="0"/>
+              <w:rPr>
+                <w:rFonts w:ascii="Calibri" w:eastAsia="Times New Roman" w:hAnsi="Calibri" w:cs="Calibri"/>
+                <w:color w:val="000000"/>
+                <w:sz w:val="20"/>
+              </w:rPr>
+            </w:pPr>
+            <w:r>
+              <w:rPr>
+                <w:rFonts w:ascii="Calibri" w:eastAsia="Times New Roman" w:hAnsi="Calibri" w:cs="Calibri"/>
+                <w:color w:val="000000"/>
+                <w:sz w:val="20"/>
+              </w:rPr>
+              <w:t>0.00604</w:t>
+            </w:r>
+          </w:p>
+        </w:tc>
+      </w:tr>
+      <w:tr>
+        <w:trPr>
+          <w:trHeight w:val="255"/>
+          <w:jc w:val="center"/>
+        </w:trPr>
+        <w:tc>
+          <w:tcPr>
+            <w:cnfStyle w:val="001000000000" w:firstRow="0" w:lastRow="0" w:firstColumn="1" w:lastColumn="0" w:oddVBand="0" w:evenVBand="0" w:oddHBand="0" w:evenHBand="0" w:firstRowFirstColumn="0" w:firstRowLastColumn="0" w:lastRowFirstColumn="0" w:lastRowLastColumn="0"/>
+            <w:tcW w:w="1918" w:type="dxa"/>
+            <w:noWrap/>
+            <w:hideMark/>
+          </w:tcPr>
+          <w:p>
+            <w:pPr>
+              <w:rPr>
+                <w:rFonts w:ascii="Calibri" w:eastAsia="Times New Roman" w:hAnsi="Calibri" w:cs="Calibri"/>
+                <w:color w:val="000000"/>
+                <w:sz w:val="20"/>
+              </w:rPr>
+            </w:pPr>
+            <w:proofErr w:type="spellStart"/>
+            <w:r>
+              <w:rPr>
+                <w:rFonts w:ascii="Calibri" w:eastAsia="Times New Roman" w:hAnsi="Calibri" w:cs="Calibri"/>
+                <w:color w:val="000000"/>
+                <w:sz w:val="20"/>
+              </w:rPr>
+              <w:t>Month_Sep</w:t>
+            </w:r>
+            <w:proofErr w:type="spellEnd"/>
+          </w:p>
+        </w:tc>
+        <w:tc>
+          <w:tcPr>
+            <w:tcW w:w="898" w:type="dxa"/>
+            <w:noWrap/>
+            <w:hideMark/>
+          </w:tcPr>
+          <w:p>
+            <w:pPr>
+              <w:jc w:val="right"/>
+              <w:cnfStyle w:val="000000000000" w:firstRow="0" w:lastRow="0" w:firstColumn="0" w:lastColumn="0" w:oddVBand="0" w:evenVBand="0" w:oddHBand="0" w:evenHBand="0" w:firstRowFirstColumn="0" w:firstRowLastColumn="0" w:lastRowFirstColumn="0" w:lastRowLastColumn="0"/>
+              <w:rPr>
+                <w:rFonts w:ascii="Calibri" w:eastAsia="Times New Roman" w:hAnsi="Calibri" w:cs="Calibri"/>
+                <w:color w:val="000000"/>
+                <w:sz w:val="20"/>
+              </w:rPr>
+            </w:pPr>
+            <w:r>
+              <w:rPr>
+                <w:rFonts w:ascii="Calibri" w:eastAsia="Times New Roman" w:hAnsi="Calibri" w:cs="Calibri"/>
+                <w:color w:val="000000"/>
+                <w:sz w:val="20"/>
+              </w:rPr>
+              <w:t>0.004796</w:t>
+            </w:r>
+          </w:p>
+        </w:tc>
+      </w:tr>
+      <w:tr>
+        <w:trPr>
+          <w:trHeight w:val="255"/>
+          <w:jc w:val="center"/>
+        </w:trPr>
+        <w:tc>
+          <w:tcPr>
+            <w:cnfStyle w:val="001000000000" w:firstRow="0" w:lastRow="0" w:firstColumn="1" w:lastColumn="0" w:oddVBand="0" w:evenVBand="0" w:oddHBand="0" w:evenHBand="0" w:firstRowFirstColumn="0" w:firstRowLastColumn="0" w:lastRowFirstColumn="0" w:lastRowLastColumn="0"/>
+            <w:tcW w:w="1918" w:type="dxa"/>
+            <w:noWrap/>
+            <w:hideMark/>
+          </w:tcPr>
+          <w:p>
+            <w:pPr>
+              <w:rPr>
+                <w:rFonts w:ascii="Calibri" w:eastAsia="Times New Roman" w:hAnsi="Calibri" w:cs="Calibri"/>
+                <w:color w:val="000000"/>
+                <w:sz w:val="20"/>
+              </w:rPr>
+            </w:pPr>
+            <w:proofErr w:type="spellStart"/>
+            <w:r>
+              <w:rPr>
+                <w:rFonts w:ascii="Calibri" w:eastAsia="Times New Roman" w:hAnsi="Calibri" w:cs="Calibri"/>
+                <w:color w:val="000000"/>
+                <w:sz w:val="20"/>
+              </w:rPr>
+              <w:t>Month_Oct</w:t>
+            </w:r>
+            <w:proofErr w:type="spellEnd"/>
+          </w:p>
+        </w:tc>
+        <w:tc>
+          <w:tcPr>
+            <w:tcW w:w="898" w:type="dxa"/>
+            <w:noWrap/>
+            <w:hideMark/>
+          </w:tcPr>
+          <w:p>
+            <w:pPr>
+              <w:jc w:val="right"/>
+              <w:cnfStyle w:val="000000000000" w:firstRow="0" w:lastRow="0" w:firstColumn="0" w:lastColumn="0" w:oddVBand="0" w:evenVBand="0" w:oddHBand="0" w:evenHBand="0" w:firstRowFirstColumn="0" w:firstRowLastColumn="0" w:lastRowFirstColumn="0" w:lastRowLastColumn="0"/>
+              <w:rPr>
+                <w:rFonts w:ascii="Calibri" w:eastAsia="Times New Roman" w:hAnsi="Calibri" w:cs="Calibri"/>
+                <w:color w:val="000000"/>
+                <w:sz w:val="20"/>
+              </w:rPr>
+            </w:pPr>
+            <w:r>
+              <w:rPr>
+                <w:rFonts w:ascii="Calibri" w:eastAsia="Times New Roman" w:hAnsi="Calibri" w:cs="Calibri"/>
+                <w:color w:val="000000"/>
+                <w:sz w:val="20"/>
+              </w:rPr>
+              <w:t>0.004147</w:t>
+            </w:r>
+          </w:p>
+        </w:tc>
+      </w:tr>
+      <w:tr>
+        <w:trPr>
+          <w:trHeight w:val="255"/>
+          <w:jc w:val="center"/>
+        </w:trPr>
+        <w:tc>
+          <w:tcPr>
+            <w:cnfStyle w:val="001000000000" w:firstRow="0" w:lastRow="0" w:firstColumn="1" w:lastColumn="0" w:oddVBand="0" w:evenVBand="0" w:oddHBand="0" w:evenHBand="0" w:firstRowFirstColumn="0" w:firstRowLastColumn="0" w:lastRowFirstColumn="0" w:lastRowLastColumn="0"/>
+            <w:tcW w:w="1918" w:type="dxa"/>
+            <w:noWrap/>
+            <w:hideMark/>
+          </w:tcPr>
+          <w:p>
+            <w:pPr>
+              <w:rPr>
+                <w:rFonts w:ascii="Calibri" w:eastAsia="Times New Roman" w:hAnsi="Calibri" w:cs="Calibri"/>
+                <w:color w:val="000000"/>
+                <w:sz w:val="20"/>
+              </w:rPr>
+            </w:pPr>
+            <w:proofErr w:type="spellStart"/>
+            <w:r>
+              <w:rPr>
+                <w:rFonts w:ascii="Calibri" w:eastAsia="Times New Roman" w:hAnsi="Calibri" w:cs="Calibri"/>
+                <w:color w:val="000000"/>
+                <w:sz w:val="20"/>
+              </w:rPr>
+              <w:t>Month_Jul</w:t>
+            </w:r>
+            <w:proofErr w:type="spellEnd"/>
+          </w:p>
+        </w:tc>
+        <w:tc>
+          <w:tcPr>
+            <w:tcW w:w="898" w:type="dxa"/>
+            <w:noWrap/>
+            <w:hideMark/>
+          </w:tcPr>
+          <w:p>
+            <w:pPr>
+              <w:jc w:val="right"/>
+              <w:cnfStyle w:val="000000000000" w:firstRow="0" w:lastRow="0" w:firstColumn="0" w:lastColumn="0" w:oddVBand="0" w:evenVBand="0" w:oddHBand="0" w:evenHBand="0" w:firstRowFirstColumn="0" w:firstRowLastColumn="0" w:lastRowFirstColumn="0" w:lastRowLastColumn="0"/>
+              <w:rPr>
+                <w:rFonts w:ascii="Calibri" w:eastAsia="Times New Roman" w:hAnsi="Calibri" w:cs="Calibri"/>
+                <w:color w:val="000000"/>
+                <w:sz w:val="20"/>
+              </w:rPr>
+            </w:pPr>
+            <w:r>
+              <w:rPr>
+                <w:rFonts w:ascii="Calibri" w:eastAsia="Times New Roman" w:hAnsi="Calibri" w:cs="Calibri"/>
+                <w:color w:val="000000"/>
+                <w:sz w:val="20"/>
+              </w:rPr>
+              <w:t>0.004023</w:t>
+            </w:r>
+          </w:p>
+        </w:tc>
+      </w:tr>
+      <w:tr>
+        <w:trPr>
+          <w:trHeight w:val="255"/>
+          <w:jc w:val="center"/>
+        </w:trPr>
+        <w:tc>
+          <w:tcPr>
+            <w:cnfStyle w:val="001000000000" w:firstRow="0" w:lastRow="0" w:firstColumn="1" w:lastColumn="0" w:oddVBand="0" w:evenVBand="0" w:oddHBand="0" w:evenHBand="0" w:firstRowFirstColumn="0" w:firstRowLastColumn="0" w:lastRowFirstColumn="0" w:lastRowLastColumn="0"/>
+            <w:tcW w:w="1918" w:type="dxa"/>
+            <w:noWrap/>
+            <w:hideMark/>
+          </w:tcPr>
+          <w:p>
+            <w:pPr>
+              <w:rPr>
+                <w:rFonts w:ascii="Calibri" w:eastAsia="Times New Roman" w:hAnsi="Calibri" w:cs="Calibri"/>
+                <w:color w:val="000000"/>
+                <w:sz w:val="20"/>
+              </w:rPr>
+            </w:pPr>
+            <w:proofErr w:type="spellStart"/>
+            <w:r>
+              <w:rPr>
+                <w:rFonts w:ascii="Calibri" w:eastAsia="Times New Roman" w:hAnsi="Calibri" w:cs="Calibri"/>
+                <w:color w:val="000000"/>
+                <w:sz w:val="20"/>
+              </w:rPr>
+              <w:t>Month_Aug</w:t>
+            </w:r>
+            <w:proofErr w:type="spellEnd"/>
+          </w:p>
+        </w:tc>
+        <w:tc>
+          <w:tcPr>
+            <w:tcW w:w="898" w:type="dxa"/>
+            <w:noWrap/>
+            <w:hideMark/>
+          </w:tcPr>
+          <w:p>
+            <w:pPr>
+              <w:jc w:val="right"/>
+              <w:cnfStyle w:val="000000000000" w:firstRow="0" w:lastRow="0" w:firstColumn="0" w:lastColumn="0" w:oddVBand="0" w:evenVBand="0" w:oddHBand="0" w:evenHBand="0" w:firstRowFirstColumn="0" w:firstRowLastColumn="0" w:lastRowFirstColumn="0" w:lastRowLastColumn="0"/>
+              <w:rPr>
+                <w:rFonts w:ascii="Calibri" w:eastAsia="Times New Roman" w:hAnsi="Calibri" w:cs="Calibri"/>
+                <w:color w:val="000000"/>
+                <w:sz w:val="20"/>
+              </w:rPr>
+            </w:pPr>
+            <w:r>
+              <w:rPr>
+                <w:rFonts w:ascii="Calibri" w:eastAsia="Times New Roman" w:hAnsi="Calibri" w:cs="Calibri"/>
+                <w:color w:val="000000"/>
+                <w:sz w:val="20"/>
+              </w:rPr>
+              <w:t>0.003559</w:t>
+            </w:r>
+          </w:p>
+        </w:tc>
+      </w:tr>
+      <w:tr>
+        <w:trPr>
+          <w:trHeight w:val="255"/>
+          <w:jc w:val="center"/>
+        </w:trPr>
+        <w:tc>
+          <w:tcPr>
+            <w:cnfStyle w:val="001000000000" w:firstRow="0" w:lastRow="0" w:firstColumn="1" w:lastColumn="0" w:oddVBand="0" w:evenVBand="0" w:oddHBand="0" w:evenHBand="0" w:firstRowFirstColumn="0" w:firstRowLastColumn="0" w:lastRowFirstColumn="0" w:lastRowLastColumn="0"/>
+            <w:tcW w:w="1918" w:type="dxa"/>
+            <w:noWrap/>
+            <w:hideMark/>
+          </w:tcPr>
+          <w:p>
+            <w:pPr>
+              <w:rPr>
+                <w:rFonts w:ascii="Calibri" w:eastAsia="Times New Roman" w:hAnsi="Calibri" w:cs="Calibri"/>
+                <w:color w:val="000000"/>
+                <w:sz w:val="20"/>
+              </w:rPr>
+            </w:pPr>
+            <w:proofErr w:type="spellStart"/>
+            <w:r>
+              <w:rPr>
+                <w:rFonts w:ascii="Calibri" w:eastAsia="Times New Roman" w:hAnsi="Calibri" w:cs="Calibri"/>
+                <w:color w:val="000000"/>
+                <w:sz w:val="20"/>
+              </w:rPr>
+              <w:t>Month_June</w:t>
+            </w:r>
+            <w:proofErr w:type="spellEnd"/>
+          </w:p>
+        </w:tc>
+        <w:tc>
+          <w:tcPr>
+            <w:tcW w:w="898" w:type="dxa"/>
+            <w:noWrap/>
+            <w:hideMark/>
+          </w:tcPr>
+          <w:p>
+            <w:pPr>
+              <w:jc w:val="right"/>
+              <w:cnfStyle w:val="000000000000" w:firstRow="0" w:lastRow="0" w:firstColumn="0" w:lastColumn="0" w:oddVBand="0" w:evenVBand="0" w:oddHBand="0" w:evenHBand="0" w:firstRowFirstColumn="0" w:firstRowLastColumn="0" w:lastRowFirstColumn="0" w:lastRowLastColumn="0"/>
+              <w:rPr>
+                <w:rFonts w:ascii="Calibri" w:eastAsia="Times New Roman" w:hAnsi="Calibri" w:cs="Calibri"/>
+                <w:color w:val="000000"/>
+                <w:sz w:val="20"/>
+              </w:rPr>
+            </w:pPr>
+            <w:r>
+              <w:rPr>
+                <w:rFonts w:ascii="Calibri" w:eastAsia="Times New Roman" w:hAnsi="Calibri" w:cs="Calibri"/>
+                <w:color w:val="000000"/>
+                <w:sz w:val="20"/>
+              </w:rPr>
+              <w:t>0.001702</w:t>
+            </w:r>
+          </w:p>
+        </w:tc>
+      </w:tr>
+      <w:tr>
+        <w:trPr>
+          <w:trHeight w:val="255"/>
+          <w:jc w:val="center"/>
+        </w:trPr>
+        <w:tc>
+          <w:tcPr>
+            <w:cnfStyle w:val="001000000000" w:firstRow="0" w:lastRow="0" w:firstColumn="1" w:lastColumn="0" w:oddVBand="0" w:evenVBand="0" w:oddHBand="0" w:evenHBand="0" w:firstRowFirstColumn="0" w:firstRowLastColumn="0" w:lastRowFirstColumn="0" w:lastRowLastColumn="0"/>
+            <w:tcW w:w="1918" w:type="dxa"/>
+            <w:noWrap/>
+            <w:hideMark/>
+          </w:tcPr>
+          <w:p>
+            <w:pPr>
+              <w:rPr>
+                <w:rFonts w:ascii="Calibri" w:eastAsia="Times New Roman" w:hAnsi="Calibri" w:cs="Calibri"/>
+                <w:color w:val="000000"/>
+                <w:sz w:val="20"/>
+              </w:rPr>
+            </w:pPr>
+            <w:proofErr w:type="spellStart"/>
+            <w:r>
+              <w:rPr>
+                <w:rFonts w:ascii="Calibri" w:eastAsia="Times New Roman" w:hAnsi="Calibri" w:cs="Calibri"/>
+                <w:color w:val="000000"/>
+                <w:sz w:val="20"/>
+              </w:rPr>
+              <w:t>Month_Feb</w:t>
+            </w:r>
+            <w:proofErr w:type="spellEnd"/>
+          </w:p>
+        </w:tc>
+        <w:tc>
+          <w:tcPr>
+            <w:tcW w:w="898" w:type="dxa"/>
+            <w:noWrap/>
+            <w:hideMark/>
+          </w:tcPr>
+          <w:p>
+            <w:pPr>
+              <w:keepNext/>
+              <w:jc w:val="right"/>
+              <w:cnfStyle w:val="000000000000" w:firstRow="0" w:lastRow="0" w:firstColumn="0" w:lastColumn="0" w:oddVBand="0" w:evenVBand="0" w:oddHBand="0" w:evenHBand="0" w:firstRowFirstColumn="0" w:firstRowLastColumn="0" w:lastRowFirstColumn="0" w:lastRowLastColumn="0"/>
+              <w:rPr>
+                <w:rFonts w:ascii="Calibri" w:eastAsia="Times New Roman" w:hAnsi="Calibri" w:cs="Calibri"/>
+                <w:color w:val="000000"/>
+                <w:sz w:val="20"/>
+              </w:rPr>
+            </w:pPr>
+            <w:r>
+              <w:rPr>
+                <w:rFonts w:ascii="Calibri" w:eastAsia="Times New Roman" w:hAnsi="Calibri" w:cs="Calibri"/>
+                <w:color w:val="000000"/>
+                <w:sz w:val="20"/>
+              </w:rPr>
+              <w:t>0.00056</w:t>
+            </w:r>
+          </w:p>
+        </w:tc>
+      </w:tr>
+    </w:tbl>
+    <w:p>
+      <w:pPr>
+        <w:pStyle w:val="Caption"/>
+        <w:jc w:val="center"/>
+      </w:pPr>
+      <w:r>
+        <w:t xml:space="preserve">Figure </w:t>
+      </w:r>
+      <w:r>
+        <w:fldChar w:fldCharType="begin"/>
+      </w:r>
+      <w:r>
+        <w:instrText xml:space="preserve"> SEQ Figure \* ARABIC </w:instrText>
+      </w:r>
+      <w:r>
+        <w:fldChar w:fldCharType="separate"/>
+      </w:r>
+      <w:r>
+        <w:rPr>
+          <w:noProof/>
+        </w:rPr>
+        <w:t>5</w:t>
+      </w:r>
+      <w:r>
+        <w:fldChar w:fldCharType="end"/>
+      </w:r>
+      <w:r>
+        <w:t xml:space="preserve"> - Significance of variables achieved with Random Forest with 150 decision trees</w:t>
+      </w:r>
+    </w:p>
     <w:p>
       <w:pPr>
         <w:pStyle w:val="Heading2"/>
@@ -688,7 +2450,471 @@
         <w:t>Identifying Best Model</w:t>
       </w:r>
     </w:p>
-    <w:p/>
+    <w:p>
+      <w:pPr>
+        <w:ind w:left="360" w:firstLine="360"/>
+        <w:jc w:val="both"/>
+      </w:pPr>
+      <w:r>
+        <w:t xml:space="preserve">In order to identify the best model we need to select a number of top significant features and re-run our Random Forest with tuning parameter of 150 decision trees, we will be varying the number of features to try and reduce the number of False Positives and avoid overfitting of the model. </w:t>
+      </w:r>
+    </w:p>
+    <w:p>
+      <w:pPr>
+        <w:ind w:left="360" w:firstLine="360"/>
+        <w:jc w:val="both"/>
+      </w:pPr>
+      <w:r>
+        <w:t>Starting with the top 5 features (“</w:t>
+      </w:r>
+      <w:proofErr w:type="spellStart"/>
+      <w:r>
+        <w:t>PageValue</w:t>
+      </w:r>
+      <w:proofErr w:type="spellEnd"/>
+      <w:r>
+        <w:t>”, “</w:t>
+      </w:r>
+      <w:proofErr w:type="spellStart"/>
+      <w:r>
+        <w:t>ExitRate</w:t>
+      </w:r>
+      <w:proofErr w:type="spellEnd"/>
+      <w:r>
+        <w:t>”, “</w:t>
+      </w:r>
+      <w:proofErr w:type="spellStart"/>
+      <w:r>
+        <w:t>ProductRelated_Duration</w:t>
+      </w:r>
+      <w:proofErr w:type="spellEnd"/>
+      <w:r>
+        <w:t>”, “Administrative”, “</w:t>
+      </w:r>
+      <w:proofErr w:type="spellStart"/>
+      <w:proofErr w:type="gramStart"/>
+      <w:r>
+        <w:t>ProductRelated</w:t>
+      </w:r>
+      <w:proofErr w:type="spellEnd"/>
+      <w:proofErr w:type="gramEnd"/>
+      <w:r>
+        <w:t>”) the model was re-run and achieved the following results:</w:t>
+      </w:r>
+    </w:p>
+    <w:p>
+      <w:pPr>
+        <w:pStyle w:val="ListParagraph"/>
+        <w:numPr>
+          <w:ilvl w:val="0"/>
+          <w:numId w:val="4"/>
+        </w:numPr>
+        <w:jc w:val="both"/>
+      </w:pPr>
+      <w:r>
+        <w:t>Total Positives: 403</w:t>
+      </w:r>
+      <w:r>
+        <w:t>;</w:t>
+      </w:r>
+    </w:p>
+    <w:p>
+      <w:pPr>
+        <w:pStyle w:val="ListParagraph"/>
+        <w:numPr>
+          <w:ilvl w:val="0"/>
+          <w:numId w:val="4"/>
+        </w:numPr>
+        <w:jc w:val="both"/>
+      </w:pPr>
+      <w:r>
+        <w:t>Total Negatives: 2788</w:t>
+      </w:r>
+      <w:r>
+        <w:t>;</w:t>
+      </w:r>
+    </w:p>
+    <w:p>
+      <w:pPr>
+        <w:pStyle w:val="ListParagraph"/>
+        <w:numPr>
+          <w:ilvl w:val="0"/>
+          <w:numId w:val="4"/>
+        </w:numPr>
+        <w:jc w:val="both"/>
+      </w:pPr>
+      <w:r>
+        <w:t>False Positives: 317</w:t>
+      </w:r>
+      <w:r>
+        <w:t>;</w:t>
+      </w:r>
+    </w:p>
+    <w:p>
+      <w:pPr>
+        <w:pStyle w:val="ListParagraph"/>
+        <w:numPr>
+          <w:ilvl w:val="0"/>
+          <w:numId w:val="4"/>
+        </w:numPr>
+        <w:jc w:val="both"/>
+      </w:pPr>
+      <w:r>
+        <w:t>False Negatives: 1</w:t>
+      </w:r>
+      <w:r>
+        <w:t>66</w:t>
+      </w:r>
+      <w:r>
+        <w:t>.</w:t>
+      </w:r>
+    </w:p>
+    <w:p>
+      <w:pPr>
+        <w:ind w:left="360" w:firstLine="360"/>
+        <w:jc w:val="both"/>
+        <w:rPr>
+          <w:rFonts w:ascii="Calibri" w:eastAsia="Times New Roman" w:hAnsi="Calibri" w:cs="Calibri"/>
+          <w:color w:val="000000"/>
+        </w:rPr>
+      </w:pPr>
+      <w:r>
+        <w:t>We have increased the number of False Positives, so we will try now with 6 (adding “</w:t>
+      </w:r>
+      <w:proofErr w:type="spellStart"/>
+      <w:r>
+        <w:rPr>
+          <w:rFonts w:ascii="Calibri" w:eastAsia="Times New Roman" w:hAnsi="Calibri" w:cs="Calibri"/>
+          <w:color w:val="000000"/>
+        </w:rPr>
+        <w:t>Administrative_Duration</w:t>
+      </w:r>
+      <w:proofErr w:type="spellEnd"/>
+      <w:r>
+        <w:rPr>
+          <w:rFonts w:ascii="Calibri" w:eastAsia="Times New Roman" w:hAnsi="Calibri" w:cs="Calibri"/>
+          <w:color w:val="000000"/>
+        </w:rPr>
+        <w:t>”) giving a number of false positives of 330. Adding another feature (“</w:t>
+      </w:r>
+      <w:proofErr w:type="spellStart"/>
+      <w:r>
+        <w:rPr>
+          <w:rFonts w:ascii="Calibri" w:eastAsia="Times New Roman" w:hAnsi="Calibri" w:cs="Calibri"/>
+          <w:color w:val="000000"/>
+        </w:rPr>
+        <w:t>BounceRate</w:t>
+      </w:r>
+      <w:proofErr w:type="spellEnd"/>
+      <w:r>
+        <w:rPr>
+          <w:rFonts w:ascii="Calibri" w:eastAsia="Times New Roman" w:hAnsi="Calibri" w:cs="Calibri"/>
+          <w:color w:val="000000"/>
+        </w:rPr>
+        <w:t>”)</w:t>
+      </w:r>
+      <w:r>
+        <w:rPr>
+          <w:rFonts w:ascii="Calibri" w:eastAsia="Times New Roman" w:hAnsi="Calibri" w:cs="Calibri"/>
+          <w:color w:val="000000"/>
+        </w:rPr>
+        <w:t xml:space="preserve"> we reduced to 312. More variables were kept being adding until </w:t>
+      </w:r>
+      <w:r>
+        <w:rPr>
+          <w:rFonts w:ascii="Calibri" w:eastAsia="Times New Roman" w:hAnsi="Calibri" w:cs="Calibri"/>
+          <w:color w:val="000000"/>
+        </w:rPr>
+        <w:t xml:space="preserve">the </w:t>
+      </w:r>
+      <w:r>
+        <w:rPr>
+          <w:rFonts w:ascii="Calibri" w:eastAsia="Times New Roman" w:hAnsi="Calibri" w:cs="Calibri"/>
+          <w:color w:val="000000"/>
+        </w:rPr>
+        <w:t xml:space="preserve">least number </w:t>
+      </w:r>
+      <w:r>
+        <w:rPr>
+          <w:rFonts w:ascii="Calibri" w:eastAsia="Times New Roman" w:hAnsi="Calibri" w:cs="Calibri"/>
+          <w:color w:val="000000"/>
+        </w:rPr>
+        <w:lastRenderedPageBreak/>
+        <w:t>of False Positives was achieved (afterwards the value increased), with 12 variables, giving a number of 292 (figure</w:t>
+      </w:r>
+      <w:r>
+        <w:rPr>
+          <w:rFonts w:ascii="Calibri" w:eastAsia="Times New Roman" w:hAnsi="Calibri" w:cs="Calibri"/>
+          <w:color w:val="000000"/>
+        </w:rPr>
+        <w:t xml:space="preserve"> 6</w:t>
+      </w:r>
+      <w:r>
+        <w:rPr>
+          <w:rFonts w:ascii="Calibri" w:eastAsia="Times New Roman" w:hAnsi="Calibri" w:cs="Calibri"/>
+          <w:color w:val="000000"/>
+        </w:rPr>
+        <w:t>)</w:t>
+      </w:r>
+      <w:r>
+        <w:rPr>
+          <w:rFonts w:ascii="Calibri" w:eastAsia="Times New Roman" w:hAnsi="Calibri" w:cs="Calibri"/>
+          <w:color w:val="000000"/>
+        </w:rPr>
+        <w:t>, the best model was identified</w:t>
+      </w:r>
+      <w:r>
+        <w:rPr>
+          <w:rFonts w:ascii="Calibri" w:eastAsia="Times New Roman" w:hAnsi="Calibri" w:cs="Calibri"/>
+          <w:color w:val="000000"/>
+        </w:rPr>
+        <w:t>.</w:t>
+      </w:r>
+    </w:p>
+    <w:p>
+      <w:pPr>
+        <w:keepNext/>
+        <w:ind w:left="360" w:firstLine="360"/>
+        <w:jc w:val="center"/>
+      </w:pPr>
+      <w:r>
+        <w:rPr>
+          <w:noProof/>
+        </w:rPr>
+        <w:drawing>
+          <wp:inline distT="0" distB="0" distL="0" distR="0" wp14:anchorId="4401600D" wp14:editId="22A5C6F8">
+            <wp:extent cx="4159927" cy="3403158"/>
+            <wp:effectExtent l="0" t="0" r="0" b="6985"/>
+            <wp:docPr id="1" name="Picture 1"/>
+            <wp:cNvGraphicFramePr>
+              <a:graphicFrameLocks xmlns:a="http://schemas.openxmlformats.org/drawingml/2006/main" noChangeAspect="1"/>
+            </wp:cNvGraphicFramePr>
+            <a:graphic xmlns:a="http://schemas.openxmlformats.org/drawingml/2006/main">
+              <a:graphicData uri="http://schemas.openxmlformats.org/drawingml/2006/picture">
+                <pic:pic xmlns:pic="http://schemas.openxmlformats.org/drawingml/2006/picture">
+                  <pic:nvPicPr>
+                    <pic:cNvPr id="1" name=""/>
+                    <pic:cNvPicPr/>
+                  </pic:nvPicPr>
+                  <pic:blipFill>
+                    <a:blip r:embed="rId14"/>
+                    <a:stretch>
+                      <a:fillRect/>
+                    </a:stretch>
+                  </pic:blipFill>
+                  <pic:spPr>
+                    <a:xfrm>
+                      <a:off x="0" y="0"/>
+                      <a:ext cx="4165025" cy="3407328"/>
+                    </a:xfrm>
+                    <a:prstGeom prst="rect">
+                      <a:avLst/>
+                    </a:prstGeom>
+                  </pic:spPr>
+                </pic:pic>
+              </a:graphicData>
+            </a:graphic>
+          </wp:inline>
+        </w:drawing>
+      </w:r>
+    </w:p>
+    <w:p>
+      <w:pPr>
+        <w:pStyle w:val="Caption"/>
+        <w:jc w:val="center"/>
+        <w:rPr>
+          <w:rFonts w:ascii="Calibri" w:eastAsia="Times New Roman" w:hAnsi="Calibri" w:cs="Calibri"/>
+          <w:color w:val="000000"/>
+          <w:sz w:val="20"/>
+        </w:rPr>
+      </w:pPr>
+      <w:r>
+        <w:t xml:space="preserve">Figure </w:t>
+      </w:r>
+      <w:r>
+        <w:fldChar w:fldCharType="begin"/>
+      </w:r>
+      <w:r>
+        <w:instrText xml:space="preserve"> SEQ Figure \* ARABIC </w:instrText>
+      </w:r>
+      <w:r>
+        <w:fldChar w:fldCharType="separate"/>
+      </w:r>
+      <w:r>
+        <w:rPr>
+          <w:noProof/>
+        </w:rPr>
+        <w:t>6</w:t>
+      </w:r>
+      <w:r>
+        <w:fldChar w:fldCharType="end"/>
+      </w:r>
+      <w:r>
+        <w:t xml:space="preserve"> - Confusion Matrix of the best Random Forest Model</w:t>
+      </w:r>
+    </w:p>
+    <w:p>
+      <w:pPr>
+        <w:ind w:left="360" w:firstLine="360"/>
+        <w:jc w:val="both"/>
+      </w:pPr>
+      <w:r>
+        <w:t>The features used to achieve the best model were “</w:t>
+      </w:r>
+      <w:proofErr w:type="spellStart"/>
+      <w:r>
+        <w:t>PageValue</w:t>
+      </w:r>
+      <w:proofErr w:type="spellEnd"/>
+      <w:r>
+        <w:t>”</w:t>
+      </w:r>
+      <w:r>
+        <w:t xml:space="preserve">, </w:t>
+      </w:r>
+      <w:r>
+        <w:t>“</w:t>
+      </w:r>
+      <w:proofErr w:type="spellStart"/>
+      <w:r>
+        <w:t>ExitRate</w:t>
+      </w:r>
+      <w:proofErr w:type="spellEnd"/>
+      <w:r>
+        <w:t>”</w:t>
+      </w:r>
+      <w:r>
+        <w:t xml:space="preserve">, </w:t>
+      </w:r>
+      <w:r>
+        <w:t>“</w:t>
+      </w:r>
+      <w:proofErr w:type="spellStart"/>
+      <w:r>
+        <w:t>ProductRelated_Duration</w:t>
+      </w:r>
+      <w:proofErr w:type="spellEnd"/>
+      <w:r>
+        <w:t>”</w:t>
+      </w:r>
+      <w:r>
+        <w:t xml:space="preserve">, </w:t>
+      </w:r>
+      <w:r>
+        <w:t>“</w:t>
+      </w:r>
+      <w:r>
+        <w:t>Administrative</w:t>
+      </w:r>
+      <w:r>
+        <w:t>”</w:t>
+      </w:r>
+      <w:r>
+        <w:t xml:space="preserve">, </w:t>
+      </w:r>
+      <w:r>
+        <w:t>“</w:t>
+      </w:r>
+      <w:proofErr w:type="spellStart"/>
+      <w:r>
+        <w:t>ProductRelated</w:t>
+      </w:r>
+      <w:proofErr w:type="spellEnd"/>
+      <w:r>
+        <w:t>”</w:t>
+      </w:r>
+      <w:r>
+        <w:t xml:space="preserve">, </w:t>
+      </w:r>
+      <w:r>
+        <w:t>“</w:t>
+      </w:r>
+      <w:proofErr w:type="spellStart"/>
+      <w:r>
+        <w:t>Administrative_Duration</w:t>
+      </w:r>
+      <w:proofErr w:type="spellEnd"/>
+      <w:r>
+        <w:t>”</w:t>
+      </w:r>
+      <w:r>
+        <w:t xml:space="preserve">, </w:t>
+      </w:r>
+      <w:r>
+        <w:t>“</w:t>
+      </w:r>
+      <w:r>
+        <w:t>BounceRate</w:t>
+      </w:r>
+      <w:r>
+        <w:t>”</w:t>
+      </w:r>
+      <w:r>
+        <w:t>,</w:t>
+      </w:r>
+      <w:r>
+        <w:t>”</w:t>
+      </w:r>
+      <w:r>
+        <w:t>Month_Nov</w:t>
+      </w:r>
+      <w:r>
+        <w:t>”</w:t>
+      </w:r>
+      <w:r>
+        <w:t>,</w:t>
+      </w:r>
+      <w:r>
+        <w:t>”Informational”</w:t>
+      </w:r>
+      <w:r>
+        <w:t>,</w:t>
+      </w:r>
+      <w:r>
+        <w:t>”</w:t>
+      </w:r>
+      <w:r>
+        <w:t>Informational_Duration</w:t>
+      </w:r>
+      <w:r>
+        <w:t>”</w:t>
+      </w:r>
+      <w:r>
+        <w:t>,</w:t>
+      </w:r>
+      <w:r>
+        <w:t>”</w:t>
+      </w:r>
+      <w:r>
+        <w:t>Month_May</w:t>
+      </w:r>
+      <w:r>
+        <w:t>”</w:t>
+      </w:r>
+      <w:r>
+        <w:t>,</w:t>
+      </w:r>
+      <w:r>
+        <w:t>”</w:t>
+      </w:r>
+      <w:r>
+        <w:t>VisitorType</w:t>
+      </w:r>
+      <w:r>
+        <w:t>”. Its performance is not good as it is</w:t>
+      </w:r>
+      <w:r>
+        <w:t xml:space="preserve"> doing a bad job, giving a high number of users buying that actually didn’t have a transaction. The model </w:t>
+      </w:r>
+      <w:r>
+        <w:t>shouldn’</w:t>
+      </w:r>
+      <w:r>
+        <w:t>t be used to predict the transactions of this shop.</w:t>
+      </w:r>
+      <w:bookmarkStart w:id="5" w:name="_GoBack"/>
+      <w:bookmarkEnd w:id="5"/>
+    </w:p>
     <w:p>
       <w:pPr>
         <w:pStyle w:val="Heading2"/>
@@ -1030,6 +3256,119 @@
       </w:pPr>
     </w:lvl>
   </w:abstractNum>
+  <w:abstractNum w:abstractNumId="3" w15:restartNumberingAfterBreak="0">
+    <w:nsid w:val="6A5A5C00"/>
+    <w:multiLevelType w:val="hybridMultilevel"/>
+    <w:tmpl w:val="4A9A4A5E"/>
+    <w:lvl w:ilvl="0" w:tplc="04090001">
+      <w:start w:val="1"/>
+      <w:numFmt w:val="bullet"/>
+      <w:lvlText w:val=""/>
+      <w:lvlJc w:val="left"/>
+      <w:pPr>
+        <w:ind w:left="720" w:hanging="360"/>
+      </w:pPr>
+      <w:rPr>
+        <w:rFonts w:ascii="Symbol" w:hAnsi="Symbol" w:hint="default"/>
+      </w:rPr>
+    </w:lvl>
+    <w:lvl w:ilvl="1" w:tplc="04090003" w:tentative="1">
+      <w:start w:val="1"/>
+      <w:numFmt w:val="bullet"/>
+      <w:lvlText w:val="o"/>
+      <w:lvlJc w:val="left"/>
+      <w:pPr>
+        <w:ind w:left="1440" w:hanging="360"/>
+      </w:pPr>
+      <w:rPr>
+        <w:rFonts w:ascii="Courier New" w:hAnsi="Courier New" w:cs="Courier New" w:hint="default"/>
+      </w:rPr>
+    </w:lvl>
+    <w:lvl w:ilvl="2" w:tplc="04090005" w:tentative="1">
+      <w:start w:val="1"/>
+      <w:numFmt w:val="bullet"/>
+      <w:lvlText w:val=""/>
+      <w:lvlJc w:val="left"/>
+      <w:pPr>
+        <w:ind w:left="2160" w:hanging="360"/>
+      </w:pPr>
+      <w:rPr>
+        <w:rFonts w:ascii="Wingdings" w:hAnsi="Wingdings" w:hint="default"/>
+      </w:rPr>
+    </w:lvl>
+    <w:lvl w:ilvl="3" w:tplc="04090001" w:tentative="1">
+      <w:start w:val="1"/>
+      <w:numFmt w:val="bullet"/>
+      <w:lvlText w:val=""/>
+      <w:lvlJc w:val="left"/>
+      <w:pPr>
+        <w:ind w:left="2880" w:hanging="360"/>
+      </w:pPr>
+      <w:rPr>
+        <w:rFonts w:ascii="Symbol" w:hAnsi="Symbol" w:hint="default"/>
+      </w:rPr>
+    </w:lvl>
+    <w:lvl w:ilvl="4" w:tplc="04090003" w:tentative="1">
+      <w:start w:val="1"/>
+      <w:numFmt w:val="bullet"/>
+      <w:lvlText w:val="o"/>
+      <w:lvlJc w:val="left"/>
+      <w:pPr>
+        <w:ind w:left="3600" w:hanging="360"/>
+      </w:pPr>
+      <w:rPr>
+        <w:rFonts w:ascii="Courier New" w:hAnsi="Courier New" w:cs="Courier New" w:hint="default"/>
+      </w:rPr>
+    </w:lvl>
+    <w:lvl w:ilvl="5" w:tplc="04090005" w:tentative="1">
+      <w:start w:val="1"/>
+      <w:numFmt w:val="bullet"/>
+      <w:lvlText w:val=""/>
+      <w:lvlJc w:val="left"/>
+      <w:pPr>
+        <w:ind w:left="4320" w:hanging="360"/>
+      </w:pPr>
+      <w:rPr>
+        <w:rFonts w:ascii="Wingdings" w:hAnsi="Wingdings" w:hint="default"/>
+      </w:rPr>
+    </w:lvl>
+    <w:lvl w:ilvl="6" w:tplc="04090001" w:tentative="1">
+      <w:start w:val="1"/>
+      <w:numFmt w:val="bullet"/>
+      <w:lvlText w:val=""/>
+      <w:lvlJc w:val="left"/>
+      <w:pPr>
+        <w:ind w:left="5040" w:hanging="360"/>
+      </w:pPr>
+      <w:rPr>
+        <w:rFonts w:ascii="Symbol" w:hAnsi="Symbol" w:hint="default"/>
+      </w:rPr>
+    </w:lvl>
+    <w:lvl w:ilvl="7" w:tplc="04090003" w:tentative="1">
+      <w:start w:val="1"/>
+      <w:numFmt w:val="bullet"/>
+      <w:lvlText w:val="o"/>
+      <w:lvlJc w:val="left"/>
+      <w:pPr>
+        <w:ind w:left="5760" w:hanging="360"/>
+      </w:pPr>
+      <w:rPr>
+        <w:rFonts w:ascii="Courier New" w:hAnsi="Courier New" w:cs="Courier New" w:hint="default"/>
+      </w:rPr>
+    </w:lvl>
+    <w:lvl w:ilvl="8" w:tplc="04090005" w:tentative="1">
+      <w:start w:val="1"/>
+      <w:numFmt w:val="bullet"/>
+      <w:lvlText w:val=""/>
+      <w:lvlJc w:val="left"/>
+      <w:pPr>
+        <w:ind w:left="6480" w:hanging="360"/>
+      </w:pPr>
+      <w:rPr>
+        <w:rFonts w:ascii="Wingdings" w:hAnsi="Wingdings" w:hint="default"/>
+      </w:rPr>
+    </w:lvl>
+  </w:abstractNum>
   <w:num w:numId="1">
     <w:abstractNumId w:val="0"/>
   </w:num>
@@ -1038,6 +3377,9 @@
   </w:num>
   <w:num w:numId="3">
     <w:abstractNumId w:val="2"/>
+  </w:num>
+  <w:num w:numId="4">
+    <w:abstractNumId w:val="3"/>
   </w:num>
 </w:numbering>
 </file>
@@ -1562,6 +3904,63 @@
       <w:szCs w:val="18"/>
     </w:rPr>
   </w:style>
+  <w:style w:type="table" w:styleId="GridTable1Light-Accent1">
+    <w:name w:val="Grid Table 1 Light Accent 1"/>
+    <w:basedOn w:val="TableNormal"/>
+    <w:uiPriority w:val="46"/>
+    <w:rsid w:val="006A6938"/>
+    <w:pPr>
+      <w:spacing w:after="0" w:line="240" w:lineRule="auto"/>
+    </w:pPr>
+    <w:tblPr>
+      <w:tblStyleRowBandSize w:val="1"/>
+      <w:tblStyleColBandSize w:val="1"/>
+      <w:tblBorders>
+        <w:top w:val="single" w:sz="4" w:space="0" w:color="BDD6EE" w:themeColor="accent1" w:themeTint="66"/>
+        <w:left w:val="single" w:sz="4" w:space="0" w:color="BDD6EE" w:themeColor="accent1" w:themeTint="66"/>
+        <w:bottom w:val="single" w:sz="4" w:space="0" w:color="BDD6EE" w:themeColor="accent1" w:themeTint="66"/>
+        <w:right w:val="single" w:sz="4" w:space="0" w:color="BDD6EE" w:themeColor="accent1" w:themeTint="66"/>
+        <w:insideH w:val="single" w:sz="4" w:space="0" w:color="BDD6EE" w:themeColor="accent1" w:themeTint="66"/>
+        <w:insideV w:val="single" w:sz="4" w:space="0" w:color="BDD6EE" w:themeColor="accent1" w:themeTint="66"/>
+      </w:tblBorders>
+    </w:tblPr>
+    <w:tblStylePr w:type="firstRow">
+      <w:rPr>
+        <w:b/>
+        <w:bCs/>
+      </w:rPr>
+      <w:tblPr/>
+      <w:tcPr>
+        <w:tcBorders>
+          <w:bottom w:val="single" w:sz="12" w:space="0" w:color="9CC2E5" w:themeColor="accent1" w:themeTint="99"/>
+        </w:tcBorders>
+      </w:tcPr>
+    </w:tblStylePr>
+    <w:tblStylePr w:type="lastRow">
+      <w:rPr>
+        <w:b/>
+        <w:bCs/>
+      </w:rPr>
+      <w:tblPr/>
+      <w:tcPr>
+        <w:tcBorders>
+          <w:top w:val="double" w:sz="2" w:space="0" w:color="9CC2E5" w:themeColor="accent1" w:themeTint="99"/>
+        </w:tcBorders>
+      </w:tcPr>
+    </w:tblStylePr>
+    <w:tblStylePr w:type="firstCol">
+      <w:rPr>
+        <w:b/>
+        <w:bCs/>
+      </w:rPr>
+    </w:tblStylePr>
+    <w:tblStylePr w:type="lastCol">
+      <w:rPr>
+        <w:b/>
+        <w:bCs/>
+      </w:rPr>
+    </w:tblStylePr>
+  </w:style>
 </w:styles>
 </file>
 
@@ -1831,7 +4230,7 @@
 </file>
 
 <file path=customXml/itemProps1.xml><?xml version="1.0" encoding="utf-8"?>
-<ds:datastoreItem xmlns:ds="http://schemas.openxmlformats.org/officeDocument/2006/customXml" ds:itemID="{9F666C0B-CDFB-493F-9309-44889E53CF19}">
+<ds:datastoreItem xmlns:ds="http://schemas.openxmlformats.org/officeDocument/2006/customXml" ds:itemID="{DC88767F-7840-4303-8E3E-F271B4780FCC}">
   <ds:schemaRefs>
     <ds:schemaRef ds:uri="http://schemas.openxmlformats.org/officeDocument/2006/bibliography"/>
   </ds:schemaRefs>

</xml_diff>

<commit_message>
Part 2 added and Assessment completed
</commit_message>
<xml_diff>
--- a/CA2_Report.docx
+++ b/CA2_Report.docx
@@ -202,6 +202,12 @@
     </w:p>
     <w:sdt>
       <w:sdtPr>
+        <w:rPr>
+          <w:rFonts w:asciiTheme="minorHAnsi" w:eastAsiaTheme="minorHAnsi" w:hAnsiTheme="minorHAnsi" w:cstheme="minorBidi"/>
+          <w:color w:val="auto"/>
+          <w:sz w:val="22"/>
+          <w:szCs w:val="22"/>
+        </w:rPr>
         <w:id w:val="1660888994"/>
         <w:docPartObj>
           <w:docPartGallery w:val="Table of Contents"/>
@@ -210,13 +216,9 @@
       </w:sdtPr>
       <w:sdtEndPr>
         <w:rPr>
-          <w:rFonts w:asciiTheme="minorHAnsi" w:eastAsiaTheme="minorHAnsi" w:hAnsiTheme="minorHAnsi" w:cstheme="minorBidi"/>
           <w:b/>
           <w:bCs/>
           <w:noProof/>
-          <w:color w:val="auto"/>
-          <w:sz w:val="22"/>
-          <w:szCs w:val="22"/>
         </w:rPr>
       </w:sdtEndPr>
       <w:sdtContent>
@@ -225,7 +227,12 @@
             <w:pStyle w:val="TOCHeading"/>
           </w:pPr>
           <w:r>
-            <w:t>Contents</w:t>
+            <w:t>Content</w:t>
+          </w:r>
+          <w:bookmarkStart w:id="0" w:name="_GoBack"/>
+          <w:bookmarkEnd w:id="0"/>
+          <w:r>
+            <w:t>s</w:t>
           </w:r>
         </w:p>
         <w:p>
@@ -263,7 +270,7 @@
             </w:rPr>
             <w:fldChar w:fldCharType="separate"/>
           </w:r>
-          <w:hyperlink w:anchor="_Toc38811085" w:history="1">
+          <w:hyperlink w:anchor="_Toc38821925" w:history="1">
             <w:r>
               <w:rPr>
                 <w:rStyle w:val="Hyperlink"/>
@@ -291,7 +298,7 @@
                 <w:noProof/>
                 <w:webHidden/>
               </w:rPr>
-              <w:instrText xml:space="preserve"> PAGEREF _Toc38811085 \h </w:instrText>
+              <w:instrText xml:space="preserve"> PAGEREF _Toc38821925 \h </w:instrText>
             </w:r>
             <w:r>
               <w:rPr>
@@ -311,7 +318,7 @@
                 <w:noProof/>
                 <w:webHidden/>
               </w:rPr>
-              <w:t>2</w:t>
+              <w:t>3</w:t>
             </w:r>
             <w:r>
               <w:rPr>
@@ -333,7 +340,7 @@
               <w:noProof/>
             </w:rPr>
           </w:pPr>
-          <w:hyperlink w:anchor="_Toc38811086" w:history="1">
+          <w:hyperlink w:anchor="_Toc38821926" w:history="1">
             <w:r>
               <w:rPr>
                 <w:rStyle w:val="Hyperlink"/>
@@ -361,7 +368,7 @@
                 <w:noProof/>
                 <w:webHidden/>
               </w:rPr>
-              <w:instrText xml:space="preserve"> PAGEREF _Toc38811086 \h </w:instrText>
+              <w:instrText xml:space="preserve"> PAGEREF _Toc38821926 \h </w:instrText>
             </w:r>
             <w:r>
               <w:rPr>
@@ -404,7 +411,7 @@
               <w:noProof/>
             </w:rPr>
           </w:pPr>
-          <w:hyperlink w:anchor="_Toc38811087" w:history="1">
+          <w:hyperlink w:anchor="_Toc38821927" w:history="1">
             <w:r>
               <w:rPr>
                 <w:rStyle w:val="Hyperlink"/>
@@ -449,7 +456,7 @@
                 <w:noProof/>
                 <w:webHidden/>
               </w:rPr>
-              <w:instrText xml:space="preserve"> PAGEREF _Toc38811087 \h </w:instrText>
+              <w:instrText xml:space="preserve"> PAGEREF _Toc38821927 \h </w:instrText>
             </w:r>
             <w:r>
               <w:rPr>
@@ -492,7 +499,7 @@
               <w:noProof/>
             </w:rPr>
           </w:pPr>
-          <w:hyperlink w:anchor="_Toc38811088" w:history="1">
+          <w:hyperlink w:anchor="_Toc38821928" w:history="1">
             <w:r>
               <w:rPr>
                 <w:rStyle w:val="Hyperlink"/>
@@ -535,7 +542,7 @@
                 <w:noProof/>
                 <w:webHidden/>
               </w:rPr>
-              <w:instrText xml:space="preserve"> PAGEREF _Toc38811088 \h </w:instrText>
+              <w:instrText xml:space="preserve"> PAGEREF _Toc38821928 \h </w:instrText>
             </w:r>
             <w:r>
               <w:rPr>
@@ -578,7 +585,7 @@
               <w:noProof/>
             </w:rPr>
           </w:pPr>
-          <w:hyperlink w:anchor="_Toc38811089" w:history="1">
+          <w:hyperlink w:anchor="_Toc38821929" w:history="1">
             <w:r>
               <w:rPr>
                 <w:rStyle w:val="Hyperlink"/>
@@ -621,7 +628,7 @@
                 <w:noProof/>
                 <w:webHidden/>
               </w:rPr>
-              <w:instrText xml:space="preserve"> PAGEREF _Toc38811089 \h </w:instrText>
+              <w:instrText xml:space="preserve"> PAGEREF _Toc38821929 \h </w:instrText>
             </w:r>
             <w:r>
               <w:rPr>
@@ -664,7 +671,7 @@
               <w:noProof/>
             </w:rPr>
           </w:pPr>
-          <w:hyperlink w:anchor="_Toc38811090" w:history="1">
+          <w:hyperlink w:anchor="_Toc38821930" w:history="1">
             <w:r>
               <w:rPr>
                 <w:rStyle w:val="Hyperlink"/>
@@ -707,7 +714,7 @@
                 <w:noProof/>
                 <w:webHidden/>
               </w:rPr>
-              <w:instrText xml:space="preserve"> PAGEREF _Toc38811090 \h </w:instrText>
+              <w:instrText xml:space="preserve"> PAGEREF _Toc38821930 \h </w:instrText>
             </w:r>
             <w:r>
               <w:rPr>
@@ -750,7 +757,7 @@
               <w:noProof/>
             </w:rPr>
           </w:pPr>
-          <w:hyperlink w:anchor="_Toc38811091" w:history="1">
+          <w:hyperlink w:anchor="_Toc38821931" w:history="1">
             <w:r>
               <w:rPr>
                 <w:rStyle w:val="Hyperlink"/>
@@ -793,7 +800,7 @@
                 <w:noProof/>
                 <w:webHidden/>
               </w:rPr>
-              <w:instrText xml:space="preserve"> PAGEREF _Toc38811091 \h </w:instrText>
+              <w:instrText xml:space="preserve"> PAGEREF _Toc38821931 \h </w:instrText>
             </w:r>
             <w:r>
               <w:rPr>
@@ -835,7 +842,7 @@
               <w:noProof/>
             </w:rPr>
           </w:pPr>
-          <w:hyperlink w:anchor="_Toc38811092" w:history="1">
+          <w:hyperlink w:anchor="_Toc38821932" w:history="1">
             <w:r>
               <w:rPr>
                 <w:rStyle w:val="Hyperlink"/>
@@ -863,7 +870,7 @@
                 <w:noProof/>
                 <w:webHidden/>
               </w:rPr>
-              <w:instrText xml:space="preserve"> PAGEREF _Toc38811092 \h </w:instrText>
+              <w:instrText xml:space="preserve"> PAGEREF _Toc38821932 \h </w:instrText>
             </w:r>
             <w:r>
               <w:rPr>
@@ -883,7 +890,7 @@
                 <w:noProof/>
                 <w:webHidden/>
               </w:rPr>
-              <w:t>8</w:t>
+              <w:t>9</w:t>
             </w:r>
             <w:r>
               <w:rPr>
@@ -906,7 +913,7 @@
               <w:noProof/>
             </w:rPr>
           </w:pPr>
-          <w:hyperlink w:anchor="_Toc38811093" w:history="1">
+          <w:hyperlink w:anchor="_Toc38821933" w:history="1">
             <w:r>
               <w:rPr>
                 <w:rStyle w:val="Hyperlink"/>
@@ -949,7 +956,7 @@
                 <w:noProof/>
                 <w:webHidden/>
               </w:rPr>
-              <w:instrText xml:space="preserve"> PAGEREF _Toc38811093 \h </w:instrText>
+              <w:instrText xml:space="preserve"> PAGEREF _Toc38821933 \h </w:instrText>
             </w:r>
             <w:r>
               <w:rPr>
@@ -969,7 +976,7 @@
                 <w:noProof/>
                 <w:webHidden/>
               </w:rPr>
-              <w:t>8</w:t>
+              <w:t>9</w:t>
             </w:r>
             <w:r>
               <w:rPr>
@@ -992,7 +999,7 @@
               <w:noProof/>
             </w:rPr>
           </w:pPr>
-          <w:hyperlink w:anchor="_Toc38811094" w:history="1">
+          <w:hyperlink w:anchor="_Toc38821934" w:history="1">
             <w:r>
               <w:rPr>
                 <w:rStyle w:val="Hyperlink"/>
@@ -1035,7 +1042,7 @@
                 <w:noProof/>
                 <w:webHidden/>
               </w:rPr>
-              <w:instrText xml:space="preserve"> PAGEREF _Toc38811094 \h </w:instrText>
+              <w:instrText xml:space="preserve"> PAGEREF _Toc38821934 \h </w:instrText>
             </w:r>
             <w:r>
               <w:rPr>
@@ -1055,7 +1062,7 @@
                 <w:noProof/>
                 <w:webHidden/>
               </w:rPr>
-              <w:t>8</w:t>
+              <w:t>9</w:t>
             </w:r>
             <w:r>
               <w:rPr>
@@ -1078,7 +1085,7 @@
               <w:noProof/>
             </w:rPr>
           </w:pPr>
-          <w:hyperlink w:anchor="_Toc38811095" w:history="1">
+          <w:hyperlink w:anchor="_Toc38821935" w:history="1">
             <w:r>
               <w:rPr>
                 <w:rStyle w:val="Hyperlink"/>
@@ -1121,7 +1128,7 @@
                 <w:noProof/>
                 <w:webHidden/>
               </w:rPr>
-              <w:instrText xml:space="preserve"> PAGEREF _Toc38811095 \h </w:instrText>
+              <w:instrText xml:space="preserve"> PAGEREF _Toc38821935 \h </w:instrText>
             </w:r>
             <w:r>
               <w:rPr>
@@ -1141,7 +1148,7 @@
                 <w:noProof/>
                 <w:webHidden/>
               </w:rPr>
-              <w:t>8</w:t>
+              <w:t>10</w:t>
             </w:r>
             <w:r>
               <w:rPr>
@@ -1178,7 +1185,6 @@
           <w:szCs w:val="32"/>
         </w:rPr>
       </w:pPr>
-      <w:bookmarkStart w:id="0" w:name="_Toc38811085"/>
       <w:r>
         <w:rPr>
           <w:rFonts w:ascii="Tahoma" w:hAnsi="Tahoma" w:cs="Tahoma"/>
@@ -1193,6 +1199,7 @@
           <w:rFonts w:ascii="Tahoma" w:hAnsi="Tahoma" w:cs="Tahoma"/>
         </w:rPr>
       </w:pPr>
+      <w:bookmarkStart w:id="1" w:name="_Toc38821925"/>
       <w:r>
         <w:rPr>
           <w:rFonts w:ascii="Tahoma" w:hAnsi="Tahoma" w:cs="Tahoma"/>
@@ -1200,7 +1207,7 @@
         <w:lastRenderedPageBreak/>
         <w:t>Introduction</w:t>
       </w:r>
-      <w:bookmarkEnd w:id="0"/>
+      <w:bookmarkEnd w:id="1"/>
     </w:p>
     <w:p/>
     <w:p>
@@ -1222,8 +1229,6 @@
       <w:r>
         <w:t xml:space="preserve"> and was done by Pedro Mesquita Vasconcelos and Rodolfo Ferreira</w:t>
       </w:r>
-      <w:bookmarkStart w:id="1" w:name="_GoBack"/>
-      <w:bookmarkEnd w:id="1"/>
       <w:r>
         <w:t xml:space="preserve">. The CA2 is divided into two parts. Each part requiring a machine learning model on the given dataset </w:t>
       </w:r>
@@ -1321,23 +1326,7 @@
         <w:ind w:firstLine="720"/>
       </w:pPr>
       <w:r>
-        <w:t xml:space="preserve">• "Bounce Rate", "Exit Rate" and "Page Value" represent the metrics measured by "Google Analytics". The value of "Bounce Rate" refers to the percentage of visitors who entered the site from a specific page (landing page for a session) and then left ("bounced") without visiting any other page during that session. The value of "Exit Rate" is calculated as for all </w:t>
-      </w:r>
-      <w:proofErr w:type="spellStart"/>
-      <w:r>
-        <w:t>pageviews</w:t>
-      </w:r>
-      <w:proofErr w:type="spellEnd"/>
-      <w:r>
-        <w:t xml:space="preserve"> to a specific page (exit page for a session), the percentage that were the last in that session. The "Page Value" represents the average value for a web page that a user visited before landing on the goal page or completing an e-commerce transaction (or both) in the given session. Goal page is a page that e-commerce </w:t>
-      </w:r>
-      <w:proofErr w:type="gramStart"/>
-      <w:r>
-        <w:t>company</w:t>
-      </w:r>
-      <w:proofErr w:type="gramEnd"/>
-      <w:r>
-        <w:t xml:space="preserve"> wants visitors to reach during a session. This page can be a transaction page. Shopping cart pages often have high page values. </w:t>
+        <w:t xml:space="preserve">• "Bounce Rate", "Exit Rate" and "Page Value" represent the metrics measured by "Google Analytics". The value of "Bounce Rate" refers to the percentage of visitors who entered the site from a specific page (landing page for a session) and then left ("bounced") without visiting any other page during that session. The value of "Exit Rate" is calculated as for all pageviews to a specific page (exit page for a session), the percentage that were the last in that session. The "Page Value" represents the average value for a web page that a user visited before landing on the goal page or completing an e-commerce transaction (or both) in the given session. Goal page is a page that e-commerce company wants visitors to reach during a session. This page can be a transaction page. Shopping cart pages often have high page values. </w:t>
       </w:r>
     </w:p>
     <w:p>
@@ -1346,15 +1335,7 @@
         <w:ind w:firstLine="720"/>
       </w:pPr>
       <w:r>
-        <w:t xml:space="preserve">• "Special Day" feature indicates the closeness of the site visiting time to a specific special day (e.g. Mother’s Day, Valentine's Day) in which the sessions are more likely to be finalized with transaction. The value of this attribute is determined by considering the dynamics of ecommerce such as the duration between the order date and delivery date. For example, for </w:t>
-      </w:r>
-      <w:proofErr w:type="gramStart"/>
-      <w:r>
-        <w:t>Valentine’s day</w:t>
-      </w:r>
-      <w:proofErr w:type="gramEnd"/>
-      <w:r>
-        <w:t xml:space="preserve">, this value takes a nonzero value between February 2 and February 12, zero before and after this date unless it is close to another special day, and its maximum value of 1 on February 8. • “Month” indicates the month when session took place. </w:t>
+        <w:t xml:space="preserve">• "Special Day" feature indicates the closeness of the site visiting time to a specific special day (e.g. Mother’s Day, Valentine's Day) in which the sessions are more likely to be finalized with transaction. The value of this attribute is determined by considering the dynamics of ecommerce such as the duration between the order date and delivery date. For example, for Valentine’s day, this value takes a nonzero value between February 2 and February 12, zero before and after this date unless it is close to another special day, and its maximum value of 1 on February 8. • “Month” indicates the month when session took place. </w:t>
       </w:r>
     </w:p>
     <w:p>
@@ -1420,7 +1401,7 @@
           <w:rFonts w:ascii="Tahoma" w:hAnsi="Tahoma" w:cs="Tahoma"/>
         </w:rPr>
       </w:pPr>
-      <w:bookmarkStart w:id="2" w:name="_Toc38811086"/>
+      <w:bookmarkStart w:id="2" w:name="_Toc38821926"/>
       <w:r>
         <w:rPr>
           <w:rFonts w:ascii="Tahoma" w:hAnsi="Tahoma" w:cs="Tahoma"/>
@@ -1621,7 +1602,7 @@
           <w:lang w:val="pt-PT"/>
         </w:rPr>
       </w:pPr>
-      <w:bookmarkStart w:id="3" w:name="_Toc38811087"/>
+      <w:bookmarkStart w:id="3" w:name="_Toc38821927"/>
       <w:r>
         <w:rPr>
           <w:rFonts w:ascii="Tahoma" w:hAnsi="Tahoma" w:cs="Tahoma"/>
@@ -1869,7 +1850,7 @@
           <v:shape id="_x0000_i1025" type="#_x0000_t75" style="width:120.2pt;height:188.45pt" o:ole="">
             <v:imagedata r:id="rId8" o:title="" cropright="27927f"/>
           </v:shape>
-          <o:OLEObject Type="Embed" ProgID="Word.OpenDocumentText.12" ShapeID="_x0000_i1025" DrawAspect="Content" ObjectID="_1649425429" r:id="rId9"/>
+          <o:OLEObject Type="Embed" ProgID="Word.OpenDocumentText.12" ShapeID="_x0000_i1025" DrawAspect="Content" ObjectID="_1649434727" r:id="rId9"/>
         </w:object>
       </w:r>
     </w:p>
@@ -2048,7 +2029,7 @@
           <v:shape id="_x0000_i1026" type="#_x0000_t75" style="width:197.2pt;height:68.25pt" o:ole="">
             <v:imagedata r:id="rId10" o:title="" cropright="18359f"/>
           </v:shape>
-          <o:OLEObject Type="Embed" ProgID="Word.OpenDocumentText.12" ShapeID="_x0000_i1026" DrawAspect="Content" ObjectID="_1649425430" r:id="rId11"/>
+          <o:OLEObject Type="Embed" ProgID="Word.OpenDocumentText.12" ShapeID="_x0000_i1026" DrawAspect="Content" ObjectID="_1649434728" r:id="rId11"/>
         </w:object>
       </w:r>
     </w:p>
@@ -2258,7 +2239,7 @@
         </w:rPr>
       </w:pPr>
       <w:bookmarkStart w:id="6" w:name="_Ref38729099"/>
-      <w:bookmarkStart w:id="7" w:name="_Toc38811088"/>
+      <w:bookmarkStart w:id="7" w:name="_Toc38821928"/>
       <w:r>
         <w:rPr>
           <w:rFonts w:ascii="Tahoma" w:hAnsi="Tahoma" w:cs="Tahoma"/>
@@ -2409,10 +2390,10 @@
           <w:rFonts w:ascii="Tahoma" w:hAnsi="Tahoma" w:cs="Tahoma"/>
         </w:rPr>
         <w:object w:dxaOrig="9026" w:dyaOrig="1799">
-          <v:shape id="_x0000_i1027" type="#_x0000_t75" style="width:112.7pt;height:64.5pt" o:ole="">
+          <v:shape id="_x0000_i1027" type="#_x0000_t75" style="width:112.05pt;height:64.5pt" o:ole="">
             <v:imagedata r:id="rId12" o:title="" cropright="42807f"/>
           </v:shape>
-          <o:OLEObject Type="Embed" ProgID="Word.OpenDocumentText.12" ShapeID="_x0000_i1027" DrawAspect="Content" ObjectID="_1649425431" r:id="rId13"/>
+          <o:OLEObject Type="Embed" ProgID="Word.OpenDocumentText.12" ShapeID="_x0000_i1027" DrawAspect="Content" ObjectID="_1649434729" r:id="rId13"/>
         </w:object>
       </w:r>
     </w:p>
@@ -2556,7 +2537,7 @@
           <w:rFonts w:ascii="Tahoma" w:hAnsi="Tahoma" w:cs="Tahoma"/>
         </w:rPr>
       </w:pPr>
-      <w:bookmarkStart w:id="9" w:name="_Toc38811089"/>
+      <w:bookmarkStart w:id="9" w:name="_Toc38821929"/>
       <w:r>
         <w:rPr>
           <w:rFonts w:ascii="Tahoma" w:hAnsi="Tahoma" w:cs="Tahoma"/>
@@ -2702,20 +2683,13 @@
           <w:rFonts w:ascii="Tahoma" w:hAnsi="Tahoma" w:cs="Tahoma"/>
           <w:sz w:val="20"/>
         </w:rPr>
-        <w:instrText xml:space="preserve"> REF _Ref38729099 \r \h </w:instrText>
-      </w:r>
-      <w:r>
-        <w:rPr>
-          <w:rFonts w:ascii="Tahoma" w:hAnsi="Tahoma" w:cs="Tahoma"/>
-          <w:sz w:val="20"/>
-        </w:rPr>
-      </w:r>
-      <w:r>
-        <w:rPr>
-          <w:rFonts w:ascii="Tahoma" w:hAnsi="Tahoma" w:cs="Tahoma"/>
-          <w:sz w:val="20"/>
-        </w:rPr>
-        <w:instrText xml:space="preserve"> \* MERGEFORMAT </w:instrText>
+        <w:instrText xml:space="preserve"> REF _Ref38729099 \r \h  \* MERGEFORMAT </w:instrText>
+      </w:r>
+      <w:r>
+        <w:rPr>
+          <w:rFonts w:ascii="Tahoma" w:hAnsi="Tahoma" w:cs="Tahoma"/>
+          <w:sz w:val="20"/>
+        </w:rPr>
       </w:r>
       <w:r>
         <w:rPr>
@@ -2925,23 +2899,7 @@
           <w:rFonts w:ascii="Tahoma" w:hAnsi="Tahoma" w:cs="Tahoma"/>
           <w:sz w:val="20"/>
         </w:rPr>
-        <w:t xml:space="preserve">: 50, 100, 150, 200, 250, </w:t>
-      </w:r>
-      <w:proofErr w:type="gramStart"/>
-      <w:r>
-        <w:rPr>
-          <w:rFonts w:ascii="Tahoma" w:hAnsi="Tahoma" w:cs="Tahoma"/>
-          <w:sz w:val="20"/>
-        </w:rPr>
-        <w:t>300</w:t>
-      </w:r>
-      <w:proofErr w:type="gramEnd"/>
-      <w:r>
-        <w:rPr>
-          <w:rFonts w:ascii="Tahoma" w:hAnsi="Tahoma" w:cs="Tahoma"/>
-          <w:sz w:val="20"/>
-        </w:rPr>
-        <w:t>.</w:t>
+        <w:t>: 50, 100, 150, 200, 250, 300.</w:t>
       </w:r>
       <w:r>
         <w:rPr>
@@ -2995,10 +2953,10 @@
           <w:rFonts w:ascii="Tahoma" w:hAnsi="Tahoma" w:cs="Tahoma"/>
         </w:rPr>
         <w:object w:dxaOrig="9026" w:dyaOrig="5398">
-          <v:shape id="_x0000_i1028" type="#_x0000_t75" style="width:235.4pt;height:159.65pt" o:ole="">
+          <v:shape id="_x0000_i1028" type="#_x0000_t75" style="width:283.6pt;height:192.2pt" o:ole="">
             <v:imagedata r:id="rId14" o:title="" cropright="7811f"/>
           </v:shape>
-          <o:OLEObject Type="Embed" ProgID="Word.OpenDocumentText.12" ShapeID="_x0000_i1028" DrawAspect="Content" ObjectID="_1649425432" r:id="rId15"/>
+          <o:OLEObject Type="Embed" ProgID="Word.OpenDocumentText.12" ShapeID="_x0000_i1028" DrawAspect="Content" ObjectID="_1649434730" r:id="rId15"/>
         </w:object>
       </w:r>
     </w:p>
@@ -4694,7 +4652,7 @@
           <w:rFonts w:ascii="Tahoma" w:hAnsi="Tahoma" w:cs="Tahoma"/>
         </w:rPr>
       </w:pPr>
-      <w:bookmarkStart w:id="11" w:name="_Toc38811090"/>
+      <w:bookmarkStart w:id="11" w:name="_Toc38821930"/>
       <w:r>
         <w:rPr>
           <w:rFonts w:ascii="Tahoma" w:hAnsi="Tahoma" w:cs="Tahoma"/>
@@ -4799,7 +4757,6 @@
         <w:t>”, “Administrative”, “</w:t>
       </w:r>
       <w:proofErr w:type="spellStart"/>
-      <w:proofErr w:type="gramStart"/>
       <w:r>
         <w:rPr>
           <w:rFonts w:ascii="Tahoma" w:hAnsi="Tahoma" w:cs="Tahoma"/>
@@ -4808,7 +4765,6 @@
         <w:t>ProductRelated</w:t>
       </w:r>
       <w:proofErr w:type="spellEnd"/>
-      <w:proofErr w:type="gramEnd"/>
       <w:r>
         <w:rPr>
           <w:rFonts w:ascii="Tahoma" w:hAnsi="Tahoma" w:cs="Tahoma"/>
@@ -5317,7 +5273,6 @@
         <w:t xml:space="preserve"> “</w:t>
       </w:r>
       <w:proofErr w:type="spellStart"/>
-      <w:proofErr w:type="gramStart"/>
       <w:r>
         <w:rPr>
           <w:rFonts w:ascii="Tahoma" w:hAnsi="Tahoma" w:cs="Tahoma"/>
@@ -5326,7 +5281,6 @@
         <w:t>VisitorType</w:t>
       </w:r>
       <w:proofErr w:type="spellEnd"/>
-      <w:proofErr w:type="gramEnd"/>
       <w:r>
         <w:rPr>
           <w:rFonts w:ascii="Tahoma" w:hAnsi="Tahoma" w:cs="Tahoma"/>
@@ -5355,6 +5309,26 @@
         </w:rPr>
         <w:t>t be used to predict the transactions of this shop.</w:t>
       </w:r>
+    </w:p>
+    <w:p>
+      <w:pPr>
+        <w:ind w:left="360" w:firstLine="360"/>
+        <w:jc w:val="both"/>
+        <w:rPr>
+          <w:rFonts w:ascii="Tahoma" w:hAnsi="Tahoma" w:cs="Tahoma"/>
+          <w:sz w:val="20"/>
+        </w:rPr>
+      </w:pPr>
+    </w:p>
+    <w:p>
+      <w:pPr>
+        <w:ind w:left="360" w:firstLine="360"/>
+        <w:jc w:val="both"/>
+        <w:rPr>
+          <w:rFonts w:ascii="Tahoma" w:hAnsi="Tahoma" w:cs="Tahoma"/>
+          <w:sz w:val="20"/>
+        </w:rPr>
+      </w:pPr>
     </w:p>
     <w:tbl>
       <w:tblPr>
@@ -5394,6 +5368,7 @@
                 <w:color w:val="000000"/>
                 <w:sz w:val="16"/>
               </w:rPr>
+              <w:lastRenderedPageBreak/>
               <w:t>Variable</w:t>
             </w:r>
           </w:p>
@@ -5570,7 +5545,6 @@
                 <w:color w:val="000000"/>
                 <w:sz w:val="16"/>
               </w:rPr>
-              <w:lastRenderedPageBreak/>
               <w:t>ProductRelated_Duration</w:t>
             </w:r>
             <w:proofErr w:type="spellEnd"/>
@@ -6212,7 +6186,7 @@
           <w:rFonts w:ascii="Tahoma" w:hAnsi="Tahoma" w:cs="Tahoma"/>
         </w:rPr>
       </w:pPr>
-      <w:bookmarkStart w:id="12" w:name="_Toc38811091"/>
+      <w:bookmarkStart w:id="12" w:name="_Toc38821931"/>
       <w:r>
         <w:rPr>
           <w:rFonts w:ascii="Tahoma" w:hAnsi="Tahoma" w:cs="Tahoma"/>
@@ -6370,16 +6344,80 @@
     </w:p>
     <w:p>
       <w:pPr>
+        <w:rPr>
+          <w:rFonts w:ascii="Tahoma" w:hAnsi="Tahoma" w:cs="Tahoma"/>
+        </w:rPr>
+      </w:pPr>
+    </w:p>
+    <w:p>
+      <w:pPr>
+        <w:rPr>
+          <w:rFonts w:ascii="Tahoma" w:hAnsi="Tahoma" w:cs="Tahoma"/>
+        </w:rPr>
+      </w:pPr>
+    </w:p>
+    <w:p>
+      <w:pPr>
+        <w:rPr>
+          <w:rFonts w:ascii="Tahoma" w:hAnsi="Tahoma" w:cs="Tahoma"/>
+        </w:rPr>
+      </w:pPr>
+    </w:p>
+    <w:p>
+      <w:pPr>
+        <w:rPr>
+          <w:rFonts w:ascii="Tahoma" w:hAnsi="Tahoma" w:cs="Tahoma"/>
+        </w:rPr>
+      </w:pPr>
+    </w:p>
+    <w:p>
+      <w:pPr>
+        <w:rPr>
+          <w:rFonts w:ascii="Tahoma" w:hAnsi="Tahoma" w:cs="Tahoma"/>
+        </w:rPr>
+      </w:pPr>
+    </w:p>
+    <w:p>
+      <w:pPr>
+        <w:rPr>
+          <w:rFonts w:ascii="Tahoma" w:hAnsi="Tahoma" w:cs="Tahoma"/>
+        </w:rPr>
+      </w:pPr>
+    </w:p>
+    <w:p>
+      <w:pPr>
+        <w:rPr>
+          <w:rFonts w:ascii="Tahoma" w:hAnsi="Tahoma" w:cs="Tahoma"/>
+        </w:rPr>
+      </w:pPr>
+    </w:p>
+    <w:p>
+      <w:pPr>
+        <w:rPr>
+          <w:rFonts w:ascii="Tahoma" w:hAnsi="Tahoma" w:cs="Tahoma"/>
+        </w:rPr>
+      </w:pPr>
+    </w:p>
+    <w:p>
+      <w:pPr>
+        <w:rPr>
+          <w:rFonts w:ascii="Tahoma" w:hAnsi="Tahoma" w:cs="Tahoma"/>
+        </w:rPr>
+      </w:pPr>
+    </w:p>
+    <w:p>
+      <w:pPr>
         <w:pStyle w:val="Heading1"/>
         <w:rPr>
           <w:rFonts w:ascii="Tahoma" w:hAnsi="Tahoma" w:cs="Tahoma"/>
         </w:rPr>
       </w:pPr>
-      <w:bookmarkStart w:id="13" w:name="_Toc38811092"/>
-      <w:r>
-        <w:rPr>
-          <w:rFonts w:ascii="Tahoma" w:hAnsi="Tahoma" w:cs="Tahoma"/>
-        </w:rPr>
+      <w:bookmarkStart w:id="13" w:name="_Toc38821932"/>
+      <w:r>
+        <w:rPr>
+          <w:rFonts w:ascii="Tahoma" w:hAnsi="Tahoma" w:cs="Tahoma"/>
+        </w:rPr>
+        <w:lastRenderedPageBreak/>
         <w:t>Part 2: PCA &amp; K-Means Clustering</w:t>
       </w:r>
       <w:bookmarkEnd w:id="13"/>
@@ -6402,7 +6440,7 @@
           <w:rFonts w:ascii="Tahoma" w:hAnsi="Tahoma" w:cs="Tahoma"/>
         </w:rPr>
       </w:pPr>
-      <w:bookmarkStart w:id="14" w:name="_Toc38811093"/>
+      <w:bookmarkStart w:id="14" w:name="_Toc38821933"/>
       <w:r>
         <w:rPr>
           <w:rFonts w:ascii="Tahoma" w:hAnsi="Tahoma" w:cs="Tahoma"/>
@@ -6413,6 +6451,350 @@
     </w:p>
     <w:p>
       <w:pPr>
+        <w:rPr>
+          <w:rFonts w:ascii="Tahoma" w:hAnsi="Tahoma" w:cs="Tahoma"/>
+        </w:rPr>
+      </w:pPr>
+    </w:p>
+    <w:p>
+      <w:pPr>
+        <w:pStyle w:val="Default"/>
+        <w:ind w:left="360" w:firstLine="360"/>
+        <w:jc w:val="both"/>
+        <w:rPr>
+          <w:rFonts w:ascii="Tahoma" w:hAnsi="Tahoma" w:cs="Tahoma"/>
+          <w:sz w:val="20"/>
+          <w:szCs w:val="22"/>
+        </w:rPr>
+      </w:pPr>
+      <w:r>
+        <w:rPr>
+          <w:rFonts w:ascii="Tahoma" w:hAnsi="Tahoma" w:cs="Tahoma"/>
+          <w:sz w:val="20"/>
+          <w:szCs w:val="22"/>
+        </w:rPr>
+        <w:t>The fir</w:t>
+      </w:r>
+      <w:r>
+        <w:rPr>
+          <w:rFonts w:ascii="Tahoma" w:hAnsi="Tahoma" w:cs="Tahoma"/>
+          <w:sz w:val="20"/>
+          <w:szCs w:val="22"/>
+        </w:rPr>
+        <w:t xml:space="preserve">st two components explain only </w:t>
+      </w:r>
+      <w:r>
+        <w:rPr>
+          <w:rFonts w:ascii="Tahoma" w:hAnsi="Tahoma" w:cs="Tahoma"/>
+          <w:sz w:val="20"/>
+          <w:szCs w:val="22"/>
+        </w:rPr>
+        <w:t xml:space="preserve">43.3% of </w:t>
+      </w:r>
+      <w:r>
+        <w:rPr>
+          <w:rFonts w:ascii="Tahoma" w:hAnsi="Tahoma" w:cs="Tahoma"/>
+          <w:sz w:val="20"/>
+          <w:szCs w:val="22"/>
+        </w:rPr>
+        <w:t xml:space="preserve">the </w:t>
+      </w:r>
+      <w:r>
+        <w:rPr>
+          <w:rFonts w:ascii="Tahoma" w:hAnsi="Tahoma" w:cs="Tahoma"/>
+          <w:sz w:val="20"/>
+          <w:szCs w:val="22"/>
+        </w:rPr>
+        <w:t>variance being explained 28.6% by the first component and 14.7% explained by the second component.</w:t>
+      </w:r>
+    </w:p>
+    <w:p>
+      <w:pPr>
+        <w:pStyle w:val="Default"/>
+        <w:ind w:left="720"/>
+        <w:rPr>
+          <w:rFonts w:ascii="Tahoma" w:hAnsi="Tahoma" w:cs="Tahoma"/>
+          <w:sz w:val="22"/>
+          <w:szCs w:val="22"/>
+        </w:rPr>
+      </w:pPr>
+    </w:p>
+    <w:p>
+      <w:pPr>
+        <w:pStyle w:val="Default"/>
+        <w:ind w:firstLine="360"/>
+        <w:jc w:val="center"/>
+        <w:rPr>
+          <w:rFonts w:ascii="Tahoma" w:hAnsi="Tahoma" w:cs="Tahoma"/>
+          <w:sz w:val="22"/>
+          <w:szCs w:val="22"/>
+        </w:rPr>
+      </w:pPr>
+      <w:r>
+        <w:rPr>
+          <w:rFonts w:ascii="Tahoma" w:hAnsi="Tahoma" w:cs="Tahoma"/>
+          <w:noProof/>
+          <w:lang w:val="en-US"/>
+        </w:rPr>
+        <w:drawing>
+          <wp:inline distT="0" distB="0" distL="0" distR="0" wp14:anchorId="1CF19092" wp14:editId="7A43E051">
+            <wp:extent cx="1619250" cy="323850"/>
+            <wp:effectExtent l="0" t="0" r="0" b="0"/>
+            <wp:docPr id="10" name="Picture 10"/>
+            <wp:cNvGraphicFramePr>
+              <a:graphicFrameLocks xmlns:a="http://schemas.openxmlformats.org/drawingml/2006/main" noChangeAspect="1"/>
+            </wp:cNvGraphicFramePr>
+            <a:graphic xmlns:a="http://schemas.openxmlformats.org/drawingml/2006/main">
+              <a:graphicData uri="http://schemas.openxmlformats.org/drawingml/2006/picture">
+                <pic:pic xmlns:pic="http://schemas.openxmlformats.org/drawingml/2006/picture">
+                  <pic:nvPicPr>
+                    <pic:cNvPr id="1" name=""/>
+                    <pic:cNvPicPr/>
+                  </pic:nvPicPr>
+                  <pic:blipFill>
+                    <a:blip r:embed="rId17"/>
+                    <a:stretch>
+                      <a:fillRect/>
+                    </a:stretch>
+                  </pic:blipFill>
+                  <pic:spPr>
+                    <a:xfrm>
+                      <a:off x="0" y="0"/>
+                      <a:ext cx="1619250" cy="323850"/>
+                    </a:xfrm>
+                    <a:prstGeom prst="rect">
+                      <a:avLst/>
+                    </a:prstGeom>
+                  </pic:spPr>
+                </pic:pic>
+              </a:graphicData>
+            </a:graphic>
+          </wp:inline>
+        </w:drawing>
+      </w:r>
+    </w:p>
+    <w:p>
+      <w:pPr>
+        <w:pStyle w:val="Caption"/>
+        <w:jc w:val="center"/>
+        <w:rPr>
+          <w:rFonts w:ascii="Tahoma" w:eastAsia="Times New Roman" w:hAnsi="Tahoma" w:cs="Tahoma"/>
+          <w:color w:val="000000"/>
+        </w:rPr>
+      </w:pPr>
+      <w:r>
+        <w:rPr>
+          <w:rFonts w:ascii="Tahoma" w:hAnsi="Tahoma" w:cs="Tahoma"/>
+          <w:sz w:val="16"/>
+        </w:rPr>
+        <w:t xml:space="preserve">Figure 8 - </w:t>
+      </w:r>
+      <w:r>
+        <w:rPr>
+          <w:rFonts w:ascii="Tahoma" w:hAnsi="Tahoma" w:cs="Tahoma"/>
+        </w:rPr>
+        <w:t>PCA Implementation Result</w:t>
+      </w:r>
+    </w:p>
+    <w:p>
+      <w:pPr>
+        <w:pStyle w:val="Default"/>
+        <w:ind w:left="426" w:firstLine="294"/>
+        <w:jc w:val="both"/>
+        <w:rPr>
+          <w:rFonts w:ascii="Tahoma" w:hAnsi="Tahoma" w:cs="Tahoma"/>
+          <w:sz w:val="20"/>
+          <w:szCs w:val="22"/>
+        </w:rPr>
+      </w:pPr>
+      <w:r>
+        <w:rPr>
+          <w:rFonts w:ascii="Tahoma" w:hAnsi="Tahoma" w:cs="Tahoma"/>
+          <w:sz w:val="20"/>
+          <w:szCs w:val="22"/>
+        </w:rPr>
+        <w:t xml:space="preserve">As </w:t>
+      </w:r>
+      <w:r>
+        <w:rPr>
+          <w:rFonts w:ascii="Tahoma" w:hAnsi="Tahoma" w:cs="Tahoma"/>
+          <w:sz w:val="20"/>
+          <w:szCs w:val="22"/>
+        </w:rPr>
+        <w:t xml:space="preserve">the two </w:t>
+      </w:r>
+      <w:r>
+        <w:rPr>
+          <w:rFonts w:ascii="Tahoma" w:hAnsi="Tahoma" w:cs="Tahoma"/>
+          <w:sz w:val="20"/>
+          <w:szCs w:val="22"/>
+        </w:rPr>
+        <w:t>principal</w:t>
+      </w:r>
+      <w:r>
+        <w:rPr>
+          <w:rFonts w:ascii="Tahoma" w:hAnsi="Tahoma" w:cs="Tahoma"/>
+          <w:sz w:val="20"/>
+          <w:szCs w:val="22"/>
+        </w:rPr>
+        <w:t xml:space="preserve"> components were</w:t>
+      </w:r>
+      <w:r>
+        <w:rPr>
+          <w:rFonts w:ascii="Tahoma" w:hAnsi="Tahoma" w:cs="Tahoma"/>
+          <w:sz w:val="20"/>
+          <w:szCs w:val="22"/>
+        </w:rPr>
+        <w:t xml:space="preserve"> only</w:t>
+      </w:r>
+      <w:r>
+        <w:rPr>
+          <w:rFonts w:ascii="Tahoma" w:hAnsi="Tahoma" w:cs="Tahoma"/>
+          <w:sz w:val="20"/>
+          <w:szCs w:val="22"/>
+        </w:rPr>
+        <w:t xml:space="preserve"> able to explain only 43.3% lower than 70%, we </w:t>
+      </w:r>
+      <w:r>
+        <w:rPr>
+          <w:rFonts w:ascii="Tahoma" w:hAnsi="Tahoma" w:cs="Tahoma"/>
+          <w:sz w:val="20"/>
+          <w:szCs w:val="22"/>
+        </w:rPr>
+        <w:t>shouldn’t</w:t>
+      </w:r>
+      <w:r>
+        <w:rPr>
+          <w:rFonts w:ascii="Tahoma" w:hAnsi="Tahoma" w:cs="Tahoma"/>
+          <w:sz w:val="20"/>
+          <w:szCs w:val="22"/>
+        </w:rPr>
+        <w:t xml:space="preserve"> trust the </w:t>
+      </w:r>
+      <w:r>
+        <w:rPr>
+          <w:rFonts w:ascii="Tahoma" w:hAnsi="Tahoma" w:cs="Tahoma"/>
+          <w:sz w:val="20"/>
+          <w:szCs w:val="22"/>
+        </w:rPr>
+        <w:t>PCA</w:t>
+      </w:r>
+      <w:r>
+        <w:rPr>
+          <w:rFonts w:ascii="Tahoma" w:hAnsi="Tahoma" w:cs="Tahoma"/>
+          <w:sz w:val="20"/>
+          <w:szCs w:val="22"/>
+        </w:rPr>
+        <w:t xml:space="preserve"> visualization </w:t>
+      </w:r>
+      <w:r>
+        <w:rPr>
+          <w:rFonts w:ascii="Tahoma" w:hAnsi="Tahoma" w:cs="Tahoma"/>
+          <w:sz w:val="20"/>
+          <w:szCs w:val="22"/>
+        </w:rPr>
+        <w:t>(figure 9)</w:t>
+      </w:r>
+      <w:r>
+        <w:rPr>
+          <w:rFonts w:ascii="Tahoma" w:hAnsi="Tahoma" w:cs="Tahoma"/>
+          <w:sz w:val="20"/>
+          <w:szCs w:val="22"/>
+        </w:rPr>
+        <w:t>.</w:t>
+      </w:r>
+      <w:r>
+        <w:rPr>
+          <w:rFonts w:ascii="Tahoma" w:hAnsi="Tahoma" w:cs="Tahoma"/>
+          <w:sz w:val="20"/>
+          <w:szCs w:val="22"/>
+        </w:rPr>
+        <w:t xml:space="preserve"> In order for us to obtain a reasonable PCA we would need to increase the number of components to 5 where we would be able to explain 72.2% of the variance.</w:t>
+      </w:r>
+    </w:p>
+    <w:p>
+      <w:pPr>
+        <w:pStyle w:val="ListParagraph"/>
+        <w:jc w:val="center"/>
+        <w:rPr>
+          <w:rFonts w:ascii="Tahoma" w:hAnsi="Tahoma" w:cs="Tahoma"/>
+        </w:rPr>
+      </w:pPr>
+      <w:r>
+        <w:rPr>
+          <w:rFonts w:ascii="Tahoma" w:hAnsi="Tahoma" w:cs="Tahoma"/>
+          <w:noProof/>
+        </w:rPr>
+        <w:drawing>
+          <wp:inline distT="0" distB="0" distL="0" distR="0" wp14:anchorId="190174DF" wp14:editId="67ED42C9">
+            <wp:extent cx="4387526" cy="3193663"/>
+            <wp:effectExtent l="0" t="0" r="0" b="6985"/>
+            <wp:docPr id="9" name="Picture 9"/>
+            <wp:cNvGraphicFramePr>
+              <a:graphicFrameLocks xmlns:a="http://schemas.openxmlformats.org/drawingml/2006/main" noChangeAspect="1"/>
+            </wp:cNvGraphicFramePr>
+            <a:graphic xmlns:a="http://schemas.openxmlformats.org/drawingml/2006/main">
+              <a:graphicData uri="http://schemas.openxmlformats.org/drawingml/2006/picture">
+                <pic:pic xmlns:pic="http://schemas.openxmlformats.org/drawingml/2006/picture">
+                  <pic:nvPicPr>
+                    <pic:cNvPr id="1" name=""/>
+                    <pic:cNvPicPr/>
+                  </pic:nvPicPr>
+                  <pic:blipFill rotWithShape="1">
+                    <a:blip r:embed="rId18"/>
+                    <a:srcRect t="6517"/>
+                    <a:stretch/>
+                  </pic:blipFill>
+                  <pic:spPr bwMode="auto">
+                    <a:xfrm>
+                      <a:off x="0" y="0"/>
+                      <a:ext cx="4404134" cy="3205752"/>
+                    </a:xfrm>
+                    <a:prstGeom prst="rect">
+                      <a:avLst/>
+                    </a:prstGeom>
+                    <a:ln>
+                      <a:noFill/>
+                    </a:ln>
+                    <a:extLst>
+                      <a:ext uri="{53640926-AAD7-44D8-BBD7-CCE9431645EC}">
+                        <a14:shadowObscured xmlns:a14="http://schemas.microsoft.com/office/drawing/2010/main"/>
+                      </a:ext>
+                    </a:extLst>
+                  </pic:spPr>
+                </pic:pic>
+              </a:graphicData>
+            </a:graphic>
+          </wp:inline>
+        </w:drawing>
+      </w:r>
+    </w:p>
+    <w:p>
+      <w:pPr>
+        <w:pStyle w:val="Caption"/>
+        <w:jc w:val="center"/>
+        <w:rPr>
+          <w:rFonts w:ascii="Tahoma" w:eastAsia="Times New Roman" w:hAnsi="Tahoma" w:cs="Tahoma"/>
+          <w:color w:val="000000"/>
+        </w:rPr>
+      </w:pPr>
+      <w:r>
+        <w:rPr>
+          <w:rFonts w:ascii="Tahoma" w:hAnsi="Tahoma" w:cs="Tahoma"/>
+          <w:sz w:val="16"/>
+        </w:rPr>
+        <w:t xml:space="preserve">Figure 9 - </w:t>
+      </w:r>
+      <w:r>
+        <w:rPr>
+          <w:rFonts w:ascii="Tahoma" w:hAnsi="Tahoma" w:cs="Tahoma"/>
+        </w:rPr>
+        <w:t>PCA Implementation Graphic</w:t>
+      </w:r>
+    </w:p>
+    <w:p>
+      <w:pPr>
+        <w:pStyle w:val="ListParagraph"/>
         <w:rPr>
           <w:rFonts w:ascii="Tahoma" w:hAnsi="Tahoma" w:cs="Tahoma"/>
         </w:rPr>
@@ -6429,7 +6811,7 @@
           <w:rFonts w:ascii="Tahoma" w:hAnsi="Tahoma" w:cs="Tahoma"/>
         </w:rPr>
       </w:pPr>
-      <w:bookmarkStart w:id="15" w:name="_Toc38811094"/>
+      <w:bookmarkStart w:id="15" w:name="_Toc38821934"/>
       <w:r>
         <w:rPr>
           <w:rFonts w:ascii="Tahoma" w:hAnsi="Tahoma" w:cs="Tahoma"/>
@@ -6437,6 +6819,179 @@
         <w:t>Elbow Plot Creation</w:t>
       </w:r>
       <w:bookmarkEnd w:id="15"/>
+    </w:p>
+    <w:p>
+      <w:pPr>
+        <w:pStyle w:val="Default"/>
+        <w:ind w:left="426"/>
+        <w:rPr>
+          <w:rFonts w:ascii="Tahoma" w:hAnsi="Tahoma" w:cs="Tahoma"/>
+          <w:sz w:val="22"/>
+          <w:szCs w:val="22"/>
+        </w:rPr>
+      </w:pPr>
+    </w:p>
+    <w:p>
+      <w:pPr>
+        <w:pStyle w:val="Default"/>
+        <w:ind w:left="426" w:firstLine="294"/>
+        <w:jc w:val="both"/>
+        <w:rPr>
+          <w:rFonts w:ascii="Tahoma" w:hAnsi="Tahoma" w:cs="Tahoma"/>
+          <w:sz w:val="20"/>
+          <w:szCs w:val="22"/>
+        </w:rPr>
+      </w:pPr>
+      <w:r>
+        <w:rPr>
+          <w:rFonts w:ascii="Tahoma" w:hAnsi="Tahoma" w:cs="Tahoma"/>
+          <w:sz w:val="20"/>
+          <w:szCs w:val="22"/>
+        </w:rPr>
+        <w:t>Elbow Plot Creation</w:t>
+      </w:r>
+      <w:r>
+        <w:rPr>
+          <w:rFonts w:ascii="Tahoma" w:hAnsi="Tahoma" w:cs="Tahoma"/>
+          <w:sz w:val="20"/>
+          <w:szCs w:val="22"/>
+        </w:rPr>
+        <w:t xml:space="preserve"> (figure 10)</w:t>
+      </w:r>
+      <w:r>
+        <w:rPr>
+          <w:rFonts w:ascii="Tahoma" w:hAnsi="Tahoma" w:cs="Tahoma"/>
+          <w:sz w:val="20"/>
+          <w:szCs w:val="22"/>
+        </w:rPr>
+        <w:t xml:space="preserve"> suggests that we have around 3 Clusters in our data set.</w:t>
+      </w:r>
+      <w:r>
+        <w:rPr>
+          <w:rFonts w:ascii="Tahoma" w:hAnsi="Tahoma" w:cs="Tahoma"/>
+          <w:sz w:val="20"/>
+          <w:szCs w:val="22"/>
+        </w:rPr>
+        <w:t xml:space="preserve"> The plot also shows that the </w:t>
+      </w:r>
+      <w:r>
+        <w:rPr>
+          <w:rFonts w:ascii="Tahoma" w:hAnsi="Tahoma" w:cs="Tahoma"/>
+          <w:sz w:val="20"/>
+          <w:szCs w:val="22"/>
+        </w:rPr>
+        <w:t>inertia</w:t>
+      </w:r>
+      <w:r>
+        <w:rPr>
+          <w:rFonts w:ascii="Tahoma" w:hAnsi="Tahoma" w:cs="Tahoma"/>
+          <w:sz w:val="20"/>
+          <w:szCs w:val="22"/>
+        </w:rPr>
+        <w:t xml:space="preserve"> drops as we increase the number of clusters.</w:t>
+      </w:r>
+    </w:p>
+    <w:p>
+      <w:pPr>
+        <w:pStyle w:val="Default"/>
+        <w:ind w:firstLine="360"/>
+        <w:rPr>
+          <w:rFonts w:ascii="Tahoma" w:hAnsi="Tahoma" w:cs="Tahoma"/>
+          <w:sz w:val="22"/>
+          <w:szCs w:val="22"/>
+        </w:rPr>
+      </w:pPr>
+    </w:p>
+    <w:p>
+      <w:pPr>
+        <w:pStyle w:val="Default"/>
+        <w:ind w:firstLine="360"/>
+        <w:jc w:val="center"/>
+        <w:rPr>
+          <w:rFonts w:ascii="Tahoma" w:hAnsi="Tahoma" w:cs="Tahoma"/>
+          <w:sz w:val="22"/>
+          <w:szCs w:val="22"/>
+        </w:rPr>
+      </w:pPr>
+      <w:r>
+        <w:rPr>
+          <w:rFonts w:ascii="Tahoma" w:hAnsi="Tahoma" w:cs="Tahoma"/>
+          <w:noProof/>
+          <w:lang w:val="en-US"/>
+        </w:rPr>
+        <w:lastRenderedPageBreak/>
+        <w:drawing>
+          <wp:inline distT="0" distB="0" distL="0" distR="0" wp14:anchorId="34E2EA34" wp14:editId="003F9E0B">
+            <wp:extent cx="4248150" cy="3322838"/>
+            <wp:effectExtent l="0" t="0" r="0" b="0"/>
+            <wp:docPr id="8" name="Picture 8"/>
+            <wp:cNvGraphicFramePr>
+              <a:graphicFrameLocks xmlns:a="http://schemas.openxmlformats.org/drawingml/2006/main" noChangeAspect="1"/>
+            </wp:cNvGraphicFramePr>
+            <a:graphic xmlns:a="http://schemas.openxmlformats.org/drawingml/2006/main">
+              <a:graphicData uri="http://schemas.openxmlformats.org/drawingml/2006/picture">
+                <pic:pic xmlns:pic="http://schemas.openxmlformats.org/drawingml/2006/picture">
+                  <pic:nvPicPr>
+                    <pic:cNvPr id="1" name=""/>
+                    <pic:cNvPicPr/>
+                  </pic:nvPicPr>
+                  <pic:blipFill>
+                    <a:blip r:embed="rId19"/>
+                    <a:stretch>
+                      <a:fillRect/>
+                    </a:stretch>
+                  </pic:blipFill>
+                  <pic:spPr>
+                    <a:xfrm>
+                      <a:off x="0" y="0"/>
+                      <a:ext cx="4264762" cy="3335832"/>
+                    </a:xfrm>
+                    <a:prstGeom prst="rect">
+                      <a:avLst/>
+                    </a:prstGeom>
+                  </pic:spPr>
+                </pic:pic>
+              </a:graphicData>
+            </a:graphic>
+          </wp:inline>
+        </w:drawing>
+      </w:r>
+    </w:p>
+    <w:p>
+      <w:pPr>
+        <w:pStyle w:val="Caption"/>
+        <w:jc w:val="center"/>
+        <w:rPr>
+          <w:rFonts w:ascii="Tahoma" w:eastAsia="Times New Roman" w:hAnsi="Tahoma" w:cs="Tahoma"/>
+          <w:color w:val="000000"/>
+          <w:sz w:val="16"/>
+          <w:szCs w:val="16"/>
+        </w:rPr>
+      </w:pPr>
+      <w:r>
+        <w:rPr>
+          <w:rFonts w:ascii="Tahoma" w:hAnsi="Tahoma" w:cs="Tahoma"/>
+          <w:sz w:val="16"/>
+          <w:szCs w:val="16"/>
+        </w:rPr>
+        <w:t xml:space="preserve">Figure 10 – </w:t>
+      </w:r>
+      <w:r>
+        <w:rPr>
+          <w:rFonts w:ascii="Tahoma" w:hAnsi="Tahoma" w:cs="Tahoma"/>
+          <w:sz w:val="16"/>
+          <w:szCs w:val="16"/>
+        </w:rPr>
+        <w:t xml:space="preserve">The </w:t>
+      </w:r>
+      <w:r>
+        <w:rPr>
+          <w:rFonts w:ascii="Tahoma" w:hAnsi="Tahoma" w:cs="Tahoma"/>
+          <w:sz w:val="16"/>
+          <w:szCs w:val="16"/>
+        </w:rPr>
+        <w:t>Elbow Plot</w:t>
+      </w:r>
     </w:p>
     <w:p>
       <w:pPr>
@@ -6456,7 +7011,7 @@
           <w:rFonts w:ascii="Tahoma" w:hAnsi="Tahoma" w:cs="Tahoma"/>
         </w:rPr>
       </w:pPr>
-      <w:bookmarkStart w:id="16" w:name="_Toc38811095"/>
+      <w:bookmarkStart w:id="16" w:name="_Toc38821935"/>
       <w:r>
         <w:rPr>
           <w:rFonts w:ascii="Tahoma" w:hAnsi="Tahoma" w:cs="Tahoma"/>
@@ -6465,8 +7020,425 @@
       </w:r>
       <w:bookmarkEnd w:id="16"/>
     </w:p>
+    <w:p>
+      <w:pPr>
+        <w:ind w:left="720"/>
+        <w:jc w:val="both"/>
+        <w:rPr>
+          <w:rFonts w:ascii="Tahoma" w:hAnsi="Tahoma" w:cs="Tahoma"/>
+        </w:rPr>
+      </w:pPr>
+    </w:p>
+    <w:p>
+      <w:pPr>
+        <w:ind w:left="720" w:firstLine="720"/>
+        <w:jc w:val="both"/>
+        <w:rPr>
+          <w:rFonts w:ascii="Tahoma" w:hAnsi="Tahoma" w:cs="Tahoma"/>
+          <w:sz w:val="20"/>
+          <w:lang w:val="en-GB"/>
+        </w:rPr>
+      </w:pPr>
+      <w:r>
+        <w:rPr>
+          <w:rFonts w:ascii="Tahoma" w:hAnsi="Tahoma" w:cs="Tahoma"/>
+          <w:sz w:val="20"/>
+        </w:rPr>
+        <w:t>From our</w:t>
+      </w:r>
+      <w:r>
+        <w:rPr>
+          <w:rFonts w:ascii="Tahoma" w:hAnsi="Tahoma" w:cs="Tahoma"/>
+          <w:sz w:val="20"/>
+        </w:rPr>
+        <w:t xml:space="preserve"> data we have only </w:t>
+      </w:r>
+      <w:r>
+        <w:rPr>
+          <w:rFonts w:ascii="Tahoma" w:hAnsi="Tahoma" w:cs="Tahoma"/>
+          <w:sz w:val="20"/>
+        </w:rPr>
+        <w:t xml:space="preserve">have </w:t>
+      </w:r>
+      <w:r>
+        <w:rPr>
+          <w:rFonts w:ascii="Tahoma" w:hAnsi="Tahoma" w:cs="Tahoma"/>
+          <w:sz w:val="20"/>
+        </w:rPr>
+        <w:t xml:space="preserve">two </w:t>
+      </w:r>
+      <w:r>
+        <w:rPr>
+          <w:rFonts w:ascii="Tahoma" w:eastAsia="Times New Roman" w:hAnsi="Tahoma" w:cs="Tahoma"/>
+          <w:sz w:val="20"/>
+          <w:szCs w:val="21"/>
+          <w:lang w:val="en-GB" w:eastAsia="en-GB"/>
+        </w:rPr>
+        <w:t xml:space="preserve">meaningful </w:t>
+      </w:r>
+      <w:r>
+        <w:rPr>
+          <w:rFonts w:ascii="Tahoma" w:hAnsi="Tahoma" w:cs="Tahoma"/>
+          <w:sz w:val="20"/>
+        </w:rPr>
+        <w:t>clusters</w:t>
+      </w:r>
+      <w:r>
+        <w:rPr>
+          <w:rFonts w:ascii="Tahoma" w:hAnsi="Tahoma" w:cs="Tahoma"/>
+          <w:sz w:val="20"/>
+        </w:rPr>
+        <w:t>: whether</w:t>
+      </w:r>
+      <w:r>
+        <w:rPr>
+          <w:rFonts w:ascii="Tahoma" w:hAnsi="Tahoma" w:cs="Tahoma"/>
+          <w:sz w:val="20"/>
+        </w:rPr>
+        <w:t xml:space="preserve"> the users buy or not on the online store </w:t>
+      </w:r>
+      <w:r>
+        <w:rPr>
+          <w:rFonts w:ascii="Tahoma" w:hAnsi="Tahoma" w:cs="Tahoma"/>
+          <w:sz w:val="20"/>
+        </w:rPr>
+        <w:t>by</w:t>
+      </w:r>
+      <w:r>
+        <w:rPr>
+          <w:rFonts w:ascii="Tahoma" w:hAnsi="Tahoma" w:cs="Tahoma"/>
+          <w:sz w:val="20"/>
+        </w:rPr>
+        <w:t xml:space="preserve"> the transaction</w:t>
+      </w:r>
+      <w:r>
+        <w:rPr>
+          <w:rFonts w:ascii="Tahoma" w:hAnsi="Tahoma" w:cs="Tahoma"/>
+          <w:sz w:val="20"/>
+        </w:rPr>
+        <w:t xml:space="preserve"> variable being</w:t>
+      </w:r>
+      <w:r>
+        <w:rPr>
+          <w:rFonts w:ascii="Tahoma" w:hAnsi="Tahoma" w:cs="Tahoma"/>
+          <w:sz w:val="20"/>
+        </w:rPr>
+        <w:t xml:space="preserve"> </w:t>
+      </w:r>
+      <w:r>
+        <w:rPr>
+          <w:rFonts w:ascii="Tahoma" w:hAnsi="Tahoma" w:cs="Tahoma"/>
+          <w:sz w:val="20"/>
+        </w:rPr>
+        <w:t>either “</w:t>
+      </w:r>
+      <w:r>
+        <w:rPr>
+          <w:rFonts w:ascii="Tahoma" w:hAnsi="Tahoma" w:cs="Tahoma"/>
+          <w:sz w:val="20"/>
+        </w:rPr>
+        <w:t>T</w:t>
+      </w:r>
+      <w:r>
+        <w:rPr>
+          <w:rFonts w:ascii="Tahoma" w:hAnsi="Tahoma" w:cs="Tahoma"/>
+          <w:sz w:val="20"/>
+        </w:rPr>
+        <w:t>rue”</w:t>
+      </w:r>
+      <w:r>
+        <w:rPr>
+          <w:rFonts w:ascii="Tahoma" w:hAnsi="Tahoma" w:cs="Tahoma"/>
+          <w:sz w:val="20"/>
+        </w:rPr>
+        <w:t xml:space="preserve"> or </w:t>
+      </w:r>
+      <w:r>
+        <w:rPr>
+          <w:rFonts w:ascii="Tahoma" w:hAnsi="Tahoma" w:cs="Tahoma"/>
+          <w:sz w:val="20"/>
+        </w:rPr>
+        <w:t>“</w:t>
+      </w:r>
+      <w:r>
+        <w:rPr>
+          <w:rFonts w:ascii="Tahoma" w:hAnsi="Tahoma" w:cs="Tahoma"/>
+          <w:sz w:val="20"/>
+        </w:rPr>
+        <w:t>F</w:t>
+      </w:r>
+      <w:r>
+        <w:rPr>
+          <w:rFonts w:ascii="Tahoma" w:hAnsi="Tahoma" w:cs="Tahoma"/>
+          <w:sz w:val="20"/>
+        </w:rPr>
+        <w:t>alse”</w:t>
+      </w:r>
+      <w:r>
+        <w:rPr>
+          <w:rFonts w:ascii="Tahoma" w:hAnsi="Tahoma" w:cs="Tahoma"/>
+          <w:sz w:val="20"/>
+        </w:rPr>
+        <w:t>.</w:t>
+      </w:r>
+      <w:r>
+        <w:rPr>
+          <w:rFonts w:ascii="Tahoma" w:hAnsi="Tahoma" w:cs="Tahoma"/>
+          <w:sz w:val="20"/>
+        </w:rPr>
+        <w:t xml:space="preserve"> </w:t>
+      </w:r>
+      <w:r>
+        <w:rPr>
+          <w:rFonts w:ascii="Tahoma" w:hAnsi="Tahoma" w:cs="Tahoma"/>
+          <w:sz w:val="20"/>
+        </w:rPr>
+        <w:t>Therefore</w:t>
+      </w:r>
+      <w:r>
+        <w:rPr>
+          <w:rFonts w:ascii="Tahoma" w:hAnsi="Tahoma" w:cs="Tahoma"/>
+          <w:sz w:val="20"/>
+        </w:rPr>
+        <w:t xml:space="preserve"> our model </w:t>
+      </w:r>
+      <w:r>
+        <w:rPr>
+          <w:rFonts w:ascii="Tahoma" w:hAnsi="Tahoma" w:cs="Tahoma"/>
+          <w:sz w:val="20"/>
+        </w:rPr>
+        <w:t xml:space="preserve">is </w:t>
+      </w:r>
+      <w:r>
+        <w:rPr>
+          <w:rFonts w:ascii="Tahoma" w:hAnsi="Tahoma" w:cs="Tahoma"/>
+          <w:sz w:val="20"/>
+        </w:rPr>
+        <w:t xml:space="preserve">K=2 </w:t>
+      </w:r>
+      <w:r>
+        <w:rPr>
+          <w:rFonts w:ascii="Tahoma" w:hAnsi="Tahoma" w:cs="Tahoma"/>
+          <w:sz w:val="20"/>
+        </w:rPr>
+        <w:t>and not</w:t>
+      </w:r>
+      <w:r>
+        <w:rPr>
+          <w:rFonts w:ascii="Tahoma" w:hAnsi="Tahoma" w:cs="Tahoma"/>
+          <w:sz w:val="20"/>
+        </w:rPr>
+        <w:t xml:space="preserve"> K=3 </w:t>
+      </w:r>
+      <w:r>
+        <w:rPr>
+          <w:rFonts w:ascii="Tahoma" w:hAnsi="Tahoma" w:cs="Tahoma"/>
+          <w:sz w:val="20"/>
+        </w:rPr>
+        <w:t>as the</w:t>
+      </w:r>
+      <w:r>
+        <w:rPr>
+          <w:rFonts w:ascii="Tahoma" w:hAnsi="Tahoma" w:cs="Tahoma"/>
+          <w:sz w:val="20"/>
+        </w:rPr>
+        <w:t xml:space="preserve"> Elbow Plot </w:t>
+      </w:r>
+      <w:r>
+        <w:rPr>
+          <w:rFonts w:ascii="Tahoma" w:hAnsi="Tahoma" w:cs="Tahoma"/>
+          <w:sz w:val="20"/>
+        </w:rPr>
+        <w:t xml:space="preserve">suggests, so, it </w:t>
+      </w:r>
+      <w:r>
+        <w:rPr>
+          <w:rFonts w:ascii="Tahoma" w:hAnsi="Tahoma" w:cs="Tahoma"/>
+          <w:sz w:val="20"/>
+        </w:rPr>
+        <w:t>has</w:t>
+      </w:r>
+      <w:r>
+        <w:rPr>
+          <w:rFonts w:ascii="Tahoma" w:hAnsi="Tahoma" w:cs="Tahoma"/>
+          <w:sz w:val="20"/>
+        </w:rPr>
+        <w:t xml:space="preserve">n’t </w:t>
+      </w:r>
+      <w:r>
+        <w:rPr>
+          <w:rFonts w:ascii="Tahoma" w:hAnsi="Tahoma" w:cs="Tahoma"/>
+          <w:sz w:val="20"/>
+        </w:rPr>
+        <w:t>helped in this case</w:t>
+      </w:r>
+      <w:r>
+        <w:rPr>
+          <w:rFonts w:ascii="Tahoma" w:hAnsi="Tahoma" w:cs="Tahoma"/>
+          <w:sz w:val="20"/>
+        </w:rPr>
+        <w:t>.</w:t>
+      </w:r>
+      <w:r>
+        <w:rPr>
+          <w:rFonts w:ascii="Tahoma" w:hAnsi="Tahoma" w:cs="Tahoma"/>
+          <w:sz w:val="20"/>
+        </w:rPr>
+        <w:t xml:space="preserve"> A</w:t>
+      </w:r>
+      <w:r>
+        <w:rPr>
+          <w:rFonts w:ascii="Tahoma" w:hAnsi="Tahoma" w:cs="Tahoma"/>
+          <w:sz w:val="20"/>
+        </w:rPr>
+        <w:t>s mentioned on section 2.1.,</w:t>
+      </w:r>
+      <w:r>
+        <w:rPr>
+          <w:rFonts w:ascii="Tahoma" w:hAnsi="Tahoma" w:cs="Tahoma"/>
+          <w:sz w:val="20"/>
+        </w:rPr>
+        <w:t xml:space="preserve"> </w:t>
+      </w:r>
+      <w:r>
+        <w:rPr>
+          <w:rFonts w:ascii="Tahoma" w:hAnsi="Tahoma" w:cs="Tahoma"/>
+          <w:sz w:val="20"/>
+        </w:rPr>
+        <w:t>it is</w:t>
+      </w:r>
+      <w:r>
+        <w:rPr>
+          <w:rFonts w:ascii="Tahoma" w:hAnsi="Tahoma" w:cs="Tahoma"/>
+          <w:sz w:val="20"/>
+        </w:rPr>
+        <w:t xml:space="preserve"> know</w:t>
+      </w:r>
+      <w:r>
+        <w:rPr>
+          <w:rFonts w:ascii="Tahoma" w:hAnsi="Tahoma" w:cs="Tahoma"/>
+          <w:sz w:val="20"/>
+        </w:rPr>
+        <w:t>n</w:t>
+      </w:r>
+      <w:r>
+        <w:rPr>
+          <w:rFonts w:ascii="Tahoma" w:hAnsi="Tahoma" w:cs="Tahoma"/>
+          <w:sz w:val="20"/>
+        </w:rPr>
+        <w:t xml:space="preserve"> that we cannot trust </w:t>
+      </w:r>
+      <w:r>
+        <w:rPr>
+          <w:rFonts w:ascii="Tahoma" w:hAnsi="Tahoma" w:cs="Tahoma"/>
+          <w:sz w:val="20"/>
+        </w:rPr>
+        <w:t>the</w:t>
+      </w:r>
+      <w:r>
+        <w:rPr>
+          <w:rFonts w:ascii="Tahoma" w:hAnsi="Tahoma" w:cs="Tahoma"/>
+          <w:sz w:val="20"/>
+        </w:rPr>
+        <w:t xml:space="preserve"> PCA </w:t>
+      </w:r>
+      <w:r>
+        <w:rPr>
+          <w:rFonts w:ascii="Tahoma" w:hAnsi="Tahoma" w:cs="Tahoma"/>
+          <w:sz w:val="20"/>
+        </w:rPr>
+        <w:t>analysis</w:t>
+      </w:r>
+      <w:r>
+        <w:rPr>
+          <w:rFonts w:ascii="Tahoma" w:hAnsi="Tahoma" w:cs="Tahoma"/>
+          <w:sz w:val="20"/>
+        </w:rPr>
+        <w:t xml:space="preserve"> as we would need more components in our PCA to achieve a significant amount of variance, and we can’t plot it 5 dimensions</w:t>
+      </w:r>
+      <w:r>
+        <w:rPr>
+          <w:rFonts w:ascii="Tahoma" w:hAnsi="Tahoma" w:cs="Tahoma"/>
+          <w:sz w:val="20"/>
+        </w:rPr>
+        <w:t>.</w:t>
+      </w:r>
+    </w:p>
+    <w:p>
+      <w:pPr>
+        <w:ind w:left="720"/>
+        <w:jc w:val="center"/>
+        <w:rPr>
+          <w:rFonts w:ascii="Tahoma" w:eastAsia="Times New Roman" w:hAnsi="Tahoma" w:cs="Tahoma"/>
+          <w:sz w:val="21"/>
+          <w:szCs w:val="21"/>
+          <w:lang w:val="en-GB" w:eastAsia="en-GB"/>
+        </w:rPr>
+      </w:pPr>
+      <w:r>
+        <w:rPr>
+          <w:rFonts w:ascii="Tahoma" w:hAnsi="Tahoma" w:cs="Tahoma"/>
+          <w:noProof/>
+        </w:rPr>
+        <w:drawing>
+          <wp:inline distT="0" distB="0" distL="0" distR="0" wp14:anchorId="47BDB6E8" wp14:editId="0B3E5F9A">
+            <wp:extent cx="4063116" cy="2910287"/>
+            <wp:effectExtent l="0" t="0" r="0" b="4445"/>
+            <wp:docPr id="3" name="Picture 3"/>
+            <wp:cNvGraphicFramePr>
+              <a:graphicFrameLocks xmlns:a="http://schemas.openxmlformats.org/drawingml/2006/main" noChangeAspect="1"/>
+            </wp:cNvGraphicFramePr>
+            <a:graphic xmlns:a="http://schemas.openxmlformats.org/drawingml/2006/main">
+              <a:graphicData uri="http://schemas.openxmlformats.org/drawingml/2006/picture">
+                <pic:pic xmlns:pic="http://schemas.openxmlformats.org/drawingml/2006/picture">
+                  <pic:nvPicPr>
+                    <pic:cNvPr id="1" name=""/>
+                    <pic:cNvPicPr/>
+                  </pic:nvPicPr>
+                  <pic:blipFill>
+                    <a:blip r:embed="rId20"/>
+                    <a:stretch>
+                      <a:fillRect/>
+                    </a:stretch>
+                  </pic:blipFill>
+                  <pic:spPr>
+                    <a:xfrm>
+                      <a:off x="0" y="0"/>
+                      <a:ext cx="4066935" cy="2913023"/>
+                    </a:xfrm>
+                    <a:prstGeom prst="rect">
+                      <a:avLst/>
+                    </a:prstGeom>
+                  </pic:spPr>
+                </pic:pic>
+              </a:graphicData>
+            </a:graphic>
+          </wp:inline>
+        </w:drawing>
+      </w:r>
+    </w:p>
+    <w:p>
+      <w:pPr>
+        <w:pStyle w:val="Caption"/>
+        <w:jc w:val="center"/>
+        <w:rPr>
+          <w:rFonts w:ascii="Tahoma" w:eastAsia="Times New Roman" w:hAnsi="Tahoma" w:cs="Tahoma"/>
+          <w:color w:val="000000"/>
+          <w:sz w:val="16"/>
+          <w:szCs w:val="16"/>
+        </w:rPr>
+      </w:pPr>
+      <w:r>
+        <w:rPr>
+          <w:rFonts w:ascii="Tahoma" w:hAnsi="Tahoma" w:cs="Tahoma"/>
+          <w:sz w:val="16"/>
+          <w:szCs w:val="16"/>
+        </w:rPr>
+        <w:t>Figure 11 – K-Means Plot where K=2</w:t>
+      </w:r>
+    </w:p>
     <w:sectPr>
-      <w:footerReference w:type="default" r:id="rId17"/>
+      <w:footerReference w:type="default" r:id="rId21"/>
       <w:pgSz w:w="11906" w:h="16838"/>
       <w:pgMar w:top="1440" w:right="1440" w:bottom="1440" w:left="1440" w:header="720" w:footer="720" w:gutter="0"/>
       <w:cols w:space="720"/>
@@ -6536,7 +7508,7 @@
           <w:rPr>
             <w:noProof/>
           </w:rPr>
-          <w:t>8</w:t>
+          <w:t>10</w:t>
         </w:r>
         <w:r>
           <w:rPr>
@@ -7680,6 +8652,23 @@
       <w:u w:val="single"/>
     </w:rPr>
   </w:style>
+  <w:style w:type="paragraph" w:customStyle="1" w:styleId="Default">
+    <w:name w:val="Default"/>
+    <w:rsid w:val="00301014"/>
+    <w:pPr>
+      <w:autoSpaceDE w:val="0"/>
+      <w:autoSpaceDN w:val="0"/>
+      <w:adjustRightInd w:val="0"/>
+      <w:spacing w:after="0" w:line="240" w:lineRule="auto"/>
+    </w:pPr>
+    <w:rPr>
+      <w:rFonts w:ascii="Calibri" w:hAnsi="Calibri" w:cs="Calibri"/>
+      <w:color w:val="000000"/>
+      <w:sz w:val="24"/>
+      <w:szCs w:val="24"/>
+      <w:lang w:val="en-GB"/>
+    </w:rPr>
+  </w:style>
 </w:styles>
 </file>
 
@@ -7949,7 +8938,7 @@
 </file>
 
 <file path=customXml/itemProps1.xml><?xml version="1.0" encoding="utf-8"?>
-<ds:datastoreItem xmlns:ds="http://schemas.openxmlformats.org/officeDocument/2006/customXml" ds:itemID="{BD5977B3-01FC-4B66-BA42-03E8DB7C3043}">
+<ds:datastoreItem xmlns:ds="http://schemas.openxmlformats.org/officeDocument/2006/customXml" ds:itemID="{E7ACDA67-0435-40D6-86DE-B194AC4BC620}">
   <ds:schemaRefs>
     <ds:schemaRef ds:uri="http://schemas.openxmlformats.org/officeDocument/2006/bibliography"/>
   </ds:schemaRefs>

</xml_diff>